<commit_message>
added ex sum, decs, rearranged ref
</commit_message>
<xml_diff>
--- a/proposal port to final.docx
+++ b/proposal port to final.docx
@@ -11,6 +11,8 @@
           <w:szCs w:val="28"/>
         </w:rPr>
       </w:pPr>
+      <w:bookmarkStart w:id="0" w:name="_GoBack"/>
+      <w:bookmarkEnd w:id="0"/>
       <w:r>
         <w:rPr>
           <w:rFonts w:cs="Times New Roman"/>
@@ -22,6 +24,17 @@
     </w:p>
     <w:p>
       <w:pPr>
+        <w:pStyle w:val="Title"/>
+      </w:pPr>
+      <w:r>
+        <w:t xml:space="preserve">SCHOOL OF </w:t>
+      </w:r>
+      <w:r>
+        <w:t>ENGINEERING</w:t>
+      </w:r>
+    </w:p>
+    <w:p>
+      <w:pPr>
         <w:jc w:val="center"/>
         <w:rPr>
           <w:rFonts w:cs="Times New Roman"/>
@@ -29,14 +42,6 @@
           <w:szCs w:val="48"/>
         </w:rPr>
       </w:pPr>
-      <w:r>
-        <w:rPr>
-          <w:rFonts w:cs="Times New Roman"/>
-          <w:sz w:val="48"/>
-          <w:szCs w:val="48"/>
-        </w:rPr>
-        <w:t>SCHOOL OF ENGINEERING</w:t>
-      </w:r>
     </w:p>
     <w:p>
       <w:pPr>
@@ -47,6 +52,22 @@
           <w:szCs w:val="48"/>
         </w:rPr>
       </w:pPr>
+      <w:r>
+        <w:rPr>
+          <w:rFonts w:cs="Times New Roman"/>
+          <w:sz w:val="48"/>
+          <w:szCs w:val="48"/>
+        </w:rPr>
+        <w:t>EG401</w:t>
+      </w:r>
+      <w:r>
+        <w:rPr>
+          <w:rFonts w:cs="Times New Roman"/>
+          <w:sz w:val="48"/>
+          <w:szCs w:val="48"/>
+        </w:rPr>
+        <w:t>2</w:t>
+      </w:r>
     </w:p>
     <w:p>
       <w:pPr>
@@ -57,48 +78,22 @@
           <w:szCs w:val="48"/>
         </w:rPr>
       </w:pPr>
-      <w:r>
-        <w:rPr>
-          <w:rFonts w:cs="Times New Roman"/>
-          <w:sz w:val="48"/>
-          <w:szCs w:val="48"/>
-        </w:rPr>
-        <w:t>EG4011</w:t>
-      </w:r>
-    </w:p>
-    <w:p>
-      <w:pPr>
+    </w:p>
+    <w:p>
+      <w:pPr>
+        <w:pStyle w:val="Heading1"/>
         <w:jc w:val="center"/>
-        <w:rPr>
-          <w:rFonts w:cs="Times New Roman"/>
-          <w:sz w:val="48"/>
-          <w:szCs w:val="48"/>
-        </w:rPr>
-      </w:pPr>
-    </w:p>
-    <w:p>
-      <w:pPr>
-        <w:jc w:val="center"/>
-        <w:rPr>
-          <w:rFonts w:cs="Times New Roman"/>
-          <w:sz w:val="40"/>
-          <w:szCs w:val="40"/>
-        </w:rPr>
-      </w:pPr>
-      <w:r>
-        <w:rPr>
-          <w:rFonts w:cs="Times New Roman"/>
-          <w:sz w:val="40"/>
-          <w:szCs w:val="40"/>
-        </w:rPr>
-        <w:t xml:space="preserve">THESIS PROPOSAL: </w:t>
-      </w:r>
-      <w:r>
-        <w:rPr>
-          <w:rFonts w:cs="Times New Roman"/>
-          <w:sz w:val="40"/>
-          <w:szCs w:val="40"/>
-        </w:rPr>
+      </w:pPr>
+      <w:r>
+        <w:t xml:space="preserve">THESIS </w:t>
+      </w:r>
+      <w:r>
+        <w:t>REPORT</w:t>
+      </w:r>
+      <w:r>
+        <w:t xml:space="preserve">: </w:t>
+      </w:r>
+      <w:r>
         <w:br/>
         <w:t>NON-DESTRUCTIVE THICKNESS TESTING USING A UAV COPTER DRONE</w:t>
       </w:r>
@@ -291,14 +286,298 @@
         <w:spacing w:line="360" w:lineRule="auto"/>
         <w:ind w:left="720"/>
         <w:jc w:val="both"/>
+        <w:sectPr>
+          <w:headerReference w:type="default" r:id="rId8"/>
+          <w:footerReference w:type="default" r:id="rId9"/>
+          <w:footerReference w:type="first" r:id="rId10"/>
+          <w:pgSz w:w="11906" w:h="16838"/>
+          <w:pgMar w:top="1418" w:right="1440" w:bottom="1440" w:left="1440" w:header="708" w:footer="708" w:gutter="0"/>
+          <w:pgNumType w:fmt="lowerRoman" w:start="1"/>
+          <w:cols w:space="708"/>
+          <w:docGrid w:linePitch="360"/>
+        </w:sectPr>
+      </w:pPr>
+    </w:p>
+    <w:p>
+      <w:pPr>
+        <w:pStyle w:val="Heading1"/>
+        <w:jc w:val="center"/>
+      </w:pPr>
+      <w:r>
+        <w:lastRenderedPageBreak/>
+        <w:t>Statement of Access</w:t>
+      </w:r>
+    </w:p>
+    <w:p/>
+    <w:p>
+      <w:pPr>
+        <w:spacing w:line="360" w:lineRule="auto"/>
+        <w:ind w:left="720"/>
+        <w:jc w:val="both"/>
+      </w:pPr>
+      <w:r>
+        <w:t xml:space="preserve"> I, the undersigned, author of this work, understand that James Cook University may make this thesis available for use within the University Library and, via the Australian Digital Theses network, for use elsewhere.</w:t>
+      </w:r>
+    </w:p>
+    <w:p>
+      <w:pPr>
+        <w:spacing w:line="360" w:lineRule="auto"/>
+        <w:ind w:left="720"/>
+        <w:jc w:val="both"/>
+      </w:pPr>
+      <w:r>
+        <w:t xml:space="preserve"> I understand that, as an unpublished work, a thesis has significant protection under the Copyright Act and I do not wish to place any further restriction on access to this work.</w:t>
+      </w:r>
+    </w:p>
+    <w:p>
+      <w:pPr>
+        <w:spacing w:line="360" w:lineRule="auto"/>
+      </w:pPr>
+    </w:p>
+    <w:p>
+      <w:pPr>
+        <w:spacing w:line="360" w:lineRule="auto"/>
+      </w:pPr>
+    </w:p>
+    <w:p>
+      <w:pPr>
+        <w:spacing w:line="360" w:lineRule="auto"/>
+        <w:jc w:val="center"/>
+      </w:pPr>
+      <w:r>
+        <w:t>Signature</w:t>
+      </w:r>
+      <w:proofErr w:type="gramStart"/>
+      <w:r>
+        <w:t>:_</w:t>
+      </w:r>
+      <w:proofErr w:type="gramEnd"/>
+      <w:r>
+        <w:t>__________________</w:t>
+      </w:r>
+    </w:p>
+    <w:p>
+      <w:pPr>
+        <w:spacing w:line="360" w:lineRule="auto"/>
+        <w:jc w:val="center"/>
+        <w:sectPr>
+          <w:pgSz w:w="11906" w:h="16838"/>
+          <w:pgMar w:top="1418" w:right="1440" w:bottom="1440" w:left="1440" w:header="708" w:footer="708" w:gutter="0"/>
+          <w:pgNumType w:start="3"/>
+          <w:cols w:space="708"/>
+          <w:docGrid w:linePitch="360"/>
+        </w:sectPr>
+      </w:pPr>
+      <w:r>
+        <w:br/>
+        <w:t>Date</w:t>
+      </w:r>
+      <w:proofErr w:type="gramStart"/>
+      <w:r>
+        <w:t>:_</w:t>
+      </w:r>
+      <w:proofErr w:type="gramEnd"/>
+      <w:r>
+        <w:t xml:space="preserve">_________________ </w:t>
+      </w:r>
+    </w:p>
+    <w:p>
+      <w:pPr>
+        <w:pStyle w:val="Heading1"/>
+        <w:ind w:left="720"/>
+        <w:jc w:val="center"/>
+      </w:pPr>
+      <w:r>
+        <w:lastRenderedPageBreak/>
+        <w:t>Declaration of Sources</w:t>
+      </w:r>
+    </w:p>
+    <w:p>
+      <w:pPr>
+        <w:ind w:left="720"/>
+        <w:jc w:val="both"/>
+      </w:pPr>
+      <w:r>
+        <w:br/>
+      </w:r>
+      <w:r>
+        <w:t xml:space="preserve">I declare that this thesis is my own work and has not been submitted in any form for another degree or diploma at any university or other institution of tertiary education. Information derived from the published or unpublished work of others has been acknowledged in the text and a list of references is given. </w:t>
+      </w:r>
+    </w:p>
+    <w:p>
+      <w:pPr>
+        <w:ind w:left="720"/>
+      </w:pPr>
+    </w:p>
+    <w:p>
+      <w:pPr>
+        <w:spacing w:line="360" w:lineRule="auto"/>
+        <w:ind w:left="720"/>
+        <w:jc w:val="center"/>
+      </w:pPr>
+      <w:r>
+        <w:t>Signature</w:t>
+      </w:r>
+      <w:proofErr w:type="gramStart"/>
+      <w:r>
+        <w:t>:_</w:t>
+      </w:r>
+      <w:proofErr w:type="gramEnd"/>
+      <w:r>
+        <w:t>__________________</w:t>
+      </w:r>
+    </w:p>
+    <w:p>
+      <w:pPr>
+        <w:spacing w:line="360" w:lineRule="auto"/>
+        <w:ind w:left="720"/>
+        <w:jc w:val="center"/>
+      </w:pPr>
+      <w:r>
+        <w:br/>
+        <w:t>Date</w:t>
+      </w:r>
+      <w:proofErr w:type="gramStart"/>
+      <w:r>
+        <w:t>:_</w:t>
+      </w:r>
+      <w:proofErr w:type="gramEnd"/>
+      <w:r>
+        <w:t xml:space="preserve">_________________ </w:t>
+      </w:r>
+    </w:p>
+    <w:p>
+      <w:pPr>
+        <w:pStyle w:val="Heading1"/>
+        <w:jc w:val="center"/>
+        <w:sectPr>
+          <w:pgSz w:w="11906" w:h="16838"/>
+          <w:pgMar w:top="1418" w:right="1440" w:bottom="1440" w:left="1440" w:header="708" w:footer="708" w:gutter="0"/>
+          <w:pgNumType w:start="3"/>
+          <w:cols w:space="708"/>
+          <w:docGrid w:linePitch="360"/>
+        </w:sectPr>
+      </w:pPr>
+    </w:p>
+    <w:p>
+      <w:pPr>
+        <w:pStyle w:val="Heading1"/>
+        <w:jc w:val="center"/>
+      </w:pPr>
+      <w:r>
+        <w:lastRenderedPageBreak/>
+        <w:t>Executive Summary</w:t>
+      </w:r>
+    </w:p>
+    <w:p/>
+    <w:p>
+      <w:pPr>
+        <w:spacing w:line="360" w:lineRule="auto"/>
+      </w:pPr>
+      <w:r>
+        <w:t xml:space="preserve">This thesis aims to explore the feasibility of amalgamating concepts from the relatively established Non-Destructive </w:t>
+      </w:r>
+      <w:r>
+        <w:t>Evaluation (NDE)</w:t>
+      </w:r>
+      <w:r>
+        <w:t xml:space="preserve"> industry with the emerging UAV industry. </w:t>
+      </w:r>
+      <w:r>
+        <w:rPr>
+          <w:highlight w:val="yellow"/>
+        </w:rPr>
+        <w:t>Testing</w:t>
+      </w:r>
+      <w:r>
+        <w:t xml:space="preserve"> of uniform corrosion via thickness testing on large industrial vessels with simple shapes with a UAV should increase the spatial versatility of NDE, as well as reducing costs, safety hazards,  time, and human involvement overall.</w:t>
+      </w:r>
+    </w:p>
+    <w:p>
+      <w:pPr>
+        <w:spacing w:line="360" w:lineRule="auto"/>
+      </w:pPr>
+      <w:r>
+        <w:t>An unavailability of suitable craft necessitated a simulated dynamics approach, using softwar</w:t>
+      </w:r>
+      <w:r>
+        <w:t>e and recreated dynamics approach.</w:t>
+      </w:r>
+    </w:p>
+    <w:p>
+      <w:pPr>
+        <w:spacing w:line="360" w:lineRule="auto"/>
+      </w:pPr>
+      <w:r>
+        <w:t xml:space="preserve">To keep this project within the realm of feasible time and cost, </w:t>
+      </w:r>
+      <w:r>
+        <w:t>it has to amalgamate</w:t>
+      </w:r>
+      <w:r>
+        <w:t xml:space="preserve"> </w:t>
+      </w:r>
+      <w:r>
+        <w:t xml:space="preserve">the main elements: the UAV, the ultrasonic transducer, and the stability-providing electromagnets. This was done with a custom designed assembly. </w:t>
+      </w:r>
+    </w:p>
+    <w:p>
+      <w:pPr>
+        <w:spacing w:line="360" w:lineRule="auto"/>
+      </w:pPr>
+      <w:r>
+        <w:t>The UAV side was tested with software, to simulate the effect of the assembly on the craft, and the assembly side was tested to recreate the effect of the craft on the assembly, as well as its stand-alone efficacy.</w:t>
+      </w:r>
+    </w:p>
+    <w:p>
+      <w:pPr>
+        <w:spacing w:line="360" w:lineRule="auto"/>
+      </w:pPr>
+    </w:p>
+    <w:p>
+      <w:pPr>
+        <w:spacing w:line="360" w:lineRule="auto"/>
+      </w:pPr>
+    </w:p>
+    <w:p/>
+    <w:p>
+      <w:pPr>
+        <w:sectPr>
+          <w:pgSz w:w="11906" w:h="16838"/>
+          <w:pgMar w:top="1418" w:right="1440" w:bottom="1440" w:left="1440" w:header="708" w:footer="708" w:gutter="0"/>
+          <w:pgNumType w:start="3"/>
+          <w:cols w:space="708"/>
+          <w:docGrid w:linePitch="360"/>
+        </w:sectPr>
+      </w:pPr>
+    </w:p>
+    <w:p>
+      <w:pPr>
+        <w:pStyle w:val="Heading1"/>
+        <w:jc w:val="center"/>
+      </w:pPr>
+      <w:r>
+        <w:lastRenderedPageBreak/>
+        <w:t>Acknowledgements</w:t>
+      </w:r>
+    </w:p>
+    <w:p/>
+    <w:p>
+      <w:pPr>
+        <w:sectPr>
+          <w:pgSz w:w="11906" w:h="16838"/>
+          <w:pgMar w:top="1418" w:right="1440" w:bottom="1440" w:left="1440" w:header="708" w:footer="708" w:gutter="0"/>
+          <w:pgNumType w:start="3"/>
+          <w:cols w:space="708"/>
+          <w:docGrid w:linePitch="360"/>
+        </w:sectPr>
       </w:pPr>
     </w:p>
     <w:sdt>
       <w:sdtPr>
         <w:rPr>
-          <w:caps w:val="0"/>
-          <w:color w:val="auto"/>
-          <w:spacing w:val="0"/>
+          <w:rFonts w:eastAsiaTheme="minorEastAsia" w:cstheme="minorBidi"/>
+          <w:caps/>
           <w:sz w:val="20"/>
           <w:szCs w:val="20"/>
         </w:rPr>
@@ -312,8 +591,10 @@
         <w:rPr>
           <w:b/>
           <w:bCs/>
+          <w:caps w:val="0"/>
           <w:noProof/>
           <w:sz w:val="22"/>
+          <w:szCs w:val="21"/>
         </w:rPr>
       </w:sdtEndPr>
       <w:sdtContent>
@@ -2524,11 +2805,8 @@
         <w:ind w:left="720"/>
         <w:jc w:val="both"/>
         <w:sectPr>
-          <w:headerReference w:type="default" r:id="rId8"/>
-          <w:footerReference w:type="default" r:id="rId9"/>
-          <w:footerReference w:type="first" r:id="rId10"/>
           <w:pgSz w:w="11906" w:h="16838"/>
-          <w:pgMar w:top="1418" w:right="1440" w:bottom="1440" w:left="1440" w:header="708" w:footer="708" w:gutter="0"/>
+          <w:pgMar w:top="1418" w:right="1440" w:bottom="1440" w:left="2268" w:header="708" w:footer="708" w:gutter="0"/>
           <w:pgNumType w:start="3"/>
           <w:cols w:space="708"/>
           <w:docGrid w:linePitch="360"/>
@@ -2543,26 +2821,28 @@
           <w:numId w:val="16"/>
         </w:numPr>
         <w:spacing w:line="360" w:lineRule="auto"/>
-        <w:jc w:val="both"/>
-      </w:pPr>
-      <w:bookmarkStart w:id="0" w:name="_Toc419110643"/>
+        <w:ind w:left="0" w:firstLine="0"/>
+        <w:jc w:val="both"/>
+      </w:pPr>
+      <w:bookmarkStart w:id="1" w:name="_Toc419110643"/>
       <w:r>
         <w:lastRenderedPageBreak/>
         <w:t>Introduction</w:t>
       </w:r>
-      <w:bookmarkEnd w:id="0"/>
-    </w:p>
-    <w:p>
-      <w:pPr>
-        <w:spacing w:line="360" w:lineRule="auto"/>
-        <w:ind w:left="720"/>
-        <w:jc w:val="both"/>
-      </w:pPr>
-    </w:p>
-    <w:p>
-      <w:pPr>
-        <w:spacing w:line="360" w:lineRule="auto"/>
-        <w:ind w:left="720"/>
+      <w:bookmarkEnd w:id="1"/>
+    </w:p>
+    <w:p>
+      <w:pPr>
+        <w:spacing w:line="360" w:lineRule="auto"/>
+        <w:jc w:val="both"/>
+      </w:pPr>
+    </w:p>
+    <w:p>
+      <w:pPr>
+        <w:tabs>
+          <w:tab w:val="left" w:pos="720"/>
+        </w:tabs>
+        <w:spacing w:line="360" w:lineRule="auto"/>
         <w:jc w:val="both"/>
       </w:pPr>
       <w:r>
@@ -2656,7 +2936,6 @@
     <w:p>
       <w:pPr>
         <w:spacing w:line="360" w:lineRule="auto"/>
-        <w:ind w:left="720"/>
         <w:jc w:val="both"/>
       </w:pPr>
       <w:r>
@@ -2728,7 +3007,6 @@
     </w:p>
     <w:p>
       <w:pPr>
-        <w:ind w:left="720"/>
         <w:jc w:val="both"/>
       </w:pPr>
       <w:r>
@@ -2767,7 +3045,6 @@
     </w:p>
     <w:p>
       <w:pPr>
-        <w:ind w:left="720"/>
         <w:jc w:val="both"/>
       </w:pPr>
       <w:r>
@@ -2776,7 +3053,6 @@
     </w:p>
     <w:p>
       <w:pPr>
-        <w:ind w:left="720"/>
         <w:jc w:val="both"/>
       </w:pPr>
       <w:r>
@@ -2800,7 +3076,6 @@
     </w:p>
     <w:p>
       <w:pPr>
-        <w:ind w:left="720"/>
         <w:jc w:val="both"/>
       </w:pPr>
       <w:r>
@@ -2833,10 +3108,10 @@
     </w:p>
     <w:p>
       <w:pPr>
-        <w:ind w:left="720"/>
-        <w:jc w:val="both"/>
-      </w:pPr>
-      <w:r>
+        <w:jc w:val="both"/>
+      </w:pPr>
+      <w:r>
+        <w:lastRenderedPageBreak/>
         <w:t xml:space="preserve">The </w:t>
       </w:r>
       <w:r>
@@ -2855,11 +3130,7 @@
         <w:t xml:space="preserve"> fly up</w:t>
       </w:r>
       <w:r>
-        <w:t xml:space="preserve"> and perform NDT at an </w:t>
-      </w:r>
-      <w:r>
-        <w:lastRenderedPageBreak/>
-        <w:t>altitude of</w:t>
+        <w:t xml:space="preserve"> and perform NDT at an altitude of</w:t>
       </w:r>
       <w:r>
         <w:t xml:space="preserve"> </w:t>
@@ -2885,7 +3156,7 @@
         <w:jc w:val="both"/>
         <w:sectPr>
           <w:pgSz w:w="11906" w:h="16838"/>
-          <w:pgMar w:top="1440" w:right="1440" w:bottom="1440" w:left="1440" w:header="708" w:footer="708" w:gutter="0"/>
+          <w:pgMar w:top="1440" w:right="1440" w:bottom="1440" w:left="2268" w:header="708" w:footer="708" w:gutter="0"/>
           <w:pgNumType w:start="3"/>
           <w:cols w:space="708"/>
           <w:titlePg/>
@@ -2899,7 +3170,7 @@
         <w:spacing w:line="360" w:lineRule="auto"/>
         <w:jc w:val="both"/>
       </w:pPr>
-      <w:bookmarkStart w:id="1" w:name="_Toc419110644"/>
+      <w:bookmarkStart w:id="2" w:name="_Toc419110644"/>
       <w:r>
         <w:lastRenderedPageBreak/>
         <w:t xml:space="preserve">2. </w:t>
@@ -2907,7 +3178,7 @@
       <w:r>
         <w:t>Literature Review</w:t>
       </w:r>
-      <w:bookmarkEnd w:id="1"/>
+      <w:bookmarkEnd w:id="2"/>
     </w:p>
     <w:p>
       <w:pPr>
@@ -2915,14 +3186,14 @@
         <w:spacing w:line="360" w:lineRule="auto"/>
         <w:jc w:val="both"/>
       </w:pPr>
-      <w:bookmarkStart w:id="2" w:name="_Toc419110645"/>
+      <w:bookmarkStart w:id="3" w:name="_Toc419110645"/>
       <w:r>
         <w:t xml:space="preserve">2.1 </w:t>
       </w:r>
       <w:r>
         <w:t>Non-Destructive Evaluation</w:t>
       </w:r>
-      <w:bookmarkEnd w:id="2"/>
+      <w:bookmarkEnd w:id="3"/>
     </w:p>
     <w:p>
       <w:pPr>
@@ -2930,14 +3201,14 @@
         <w:spacing w:line="360" w:lineRule="auto"/>
         <w:jc w:val="both"/>
       </w:pPr>
-      <w:bookmarkStart w:id="3" w:name="_Toc419110646"/>
+      <w:bookmarkStart w:id="4" w:name="_Toc419110646"/>
       <w:r>
         <w:t xml:space="preserve">2.1.1 </w:t>
       </w:r>
       <w:r>
         <w:t>Ultrasonics</w:t>
       </w:r>
-      <w:bookmarkEnd w:id="3"/>
+      <w:bookmarkEnd w:id="4"/>
     </w:p>
     <w:p>
       <w:pPr>
@@ -3568,7 +3839,7 @@
             <m:sty m:val="p"/>
           </m:rPr>
           <w:rPr>
-            <w:rFonts w:cs="Arial"/>
+            <w:rFonts w:ascii="Cambria Math" w:hAnsi="Cambria Math" w:cs="Arial"/>
             <w:color w:val="545454"/>
             <w:shd w:val="clear" w:color="auto" w:fill="FFFFFF"/>
           </w:rPr>
@@ -3661,23 +3932,26 @@
         <w:spacing w:line="360" w:lineRule="auto"/>
         <w:jc w:val="both"/>
       </w:pPr>
-      <w:bookmarkStart w:id="4" w:name="_Toc419110647"/>
+      <w:bookmarkStart w:id="5" w:name="_Toc419110647"/>
       <w:r>
         <w:t xml:space="preserve">2.1.2 </w:t>
       </w:r>
       <w:r>
         <w:t>Rovers</w:t>
       </w:r>
-      <w:bookmarkEnd w:id="4"/>
-    </w:p>
-    <w:p>
-      <w:pPr>
-        <w:spacing w:line="360" w:lineRule="auto"/>
-        <w:jc w:val="both"/>
-      </w:pPr>
+      <w:bookmarkEnd w:id="5"/>
+    </w:p>
+    <w:p>
+      <w:pPr>
+        <w:spacing w:line="360" w:lineRule="auto"/>
+        <w:jc w:val="both"/>
+      </w:pPr>
+      <w:r>
+        <w:t xml:space="preserve">Current Rover/crawler solutions are able to adhere to a steel vessel with magnetic wheels, and perform A, B, or C ultrasonic scans, depending on their encoder capabilities. Some of these </w:t>
+      </w:r>
       <w:r>
         <w:lastRenderedPageBreak/>
-        <w:t>Current Rover/crawler solutions are able to adhere to a steel vessel with magnetic wheels, and perform A, B, or C ultrasonic scans, depending on their encoder capabilities. Some of these appliances have a dry or wet coupling method. Wet coupling methods, such as an irrigated water method, will require a tether, sometimes referred to as an umbilical cord.</w:t>
+        <w:t>appliances have a dry or wet coupling method. Wet coupling methods, such as an irrigated water method, will require a tether, sometimes referred to as an umbilical cord.</w:t>
       </w:r>
       <w:r>
         <w:fldChar w:fldCharType="begin"/>
@@ -3704,14 +3978,14 @@
         <w:spacing w:line="360" w:lineRule="auto"/>
         <w:jc w:val="both"/>
       </w:pPr>
-      <w:bookmarkStart w:id="5" w:name="_Toc419110648"/>
+      <w:bookmarkStart w:id="6" w:name="_Toc419110648"/>
       <w:r>
         <w:t xml:space="preserve">2.1.3 </w:t>
       </w:r>
       <w:r>
         <w:t>Corrosion</w:t>
       </w:r>
-      <w:bookmarkEnd w:id="5"/>
+      <w:bookmarkEnd w:id="6"/>
     </w:p>
     <w:p>
       <w:pPr>
@@ -3875,44 +4149,44 @@
         <w:spacing w:line="360" w:lineRule="auto"/>
       </w:pPr>
       <w:r>
+        <w:t>Thickness testing will focus on</w:t>
+      </w:r>
+      <w:r>
+        <w:t xml:space="preserve"> </w:t>
+      </w:r>
+      <w:r>
+        <w:t>diagnosing uniform</w:t>
+      </w:r>
+      <w:r>
+        <w:t xml:space="preserve"> corrosion.</w:t>
+      </w:r>
+      <w:r>
+        <w:t xml:space="preserve"> Though it is possible that if the quality of information is high enough, the craft may be able to test for certain macroscopic defects as well, such as pitting, or regions of </w:t>
+      </w:r>
+      <w:proofErr w:type="spellStart"/>
+      <w:r>
+        <w:t>dealloying</w:t>
+      </w:r>
+      <w:proofErr w:type="spellEnd"/>
+      <w:r>
+        <w:t>.</w:t>
+      </w:r>
+    </w:p>
+    <w:p>
+      <w:pPr>
+        <w:pStyle w:val="Heading2"/>
+        <w:spacing w:line="360" w:lineRule="auto"/>
+        <w:jc w:val="both"/>
+      </w:pPr>
+      <w:bookmarkStart w:id="7" w:name="_Toc419110649"/>
+      <w:r>
         <w:lastRenderedPageBreak/>
-        <w:t>Thickness testing will focus on</w:t>
-      </w:r>
-      <w:r>
-        <w:t xml:space="preserve"> </w:t>
-      </w:r>
-      <w:r>
-        <w:t>diagnosing uniform</w:t>
-      </w:r>
-      <w:r>
-        <w:t xml:space="preserve"> corrosion.</w:t>
-      </w:r>
-      <w:r>
-        <w:t xml:space="preserve"> Though it is possible that if the quality of information is high enough, the craft may be able to test for certain macroscopic defects as well, such as pitting, or regions of </w:t>
-      </w:r>
-      <w:proofErr w:type="spellStart"/>
-      <w:r>
-        <w:t>dealloying</w:t>
-      </w:r>
-      <w:proofErr w:type="spellEnd"/>
-      <w:r>
-        <w:t>.</w:t>
-      </w:r>
-    </w:p>
-    <w:p>
-      <w:pPr>
-        <w:pStyle w:val="Heading2"/>
-        <w:spacing w:line="360" w:lineRule="auto"/>
-        <w:jc w:val="both"/>
-      </w:pPr>
-      <w:bookmarkStart w:id="6" w:name="_Toc419110649"/>
-      <w:r>
         <w:t xml:space="preserve">2.2 </w:t>
       </w:r>
       <w:r>
         <w:t>UAV TECHNOLOGY</w:t>
       </w:r>
-      <w:bookmarkEnd w:id="6"/>
+      <w:bookmarkEnd w:id="7"/>
     </w:p>
     <w:p>
       <w:pPr>
@@ -3920,14 +4194,14 @@
         <w:spacing w:line="360" w:lineRule="auto"/>
         <w:jc w:val="both"/>
       </w:pPr>
-      <w:bookmarkStart w:id="7" w:name="_Toc419110650"/>
+      <w:bookmarkStart w:id="8" w:name="_Toc419110650"/>
       <w:r>
         <w:t xml:space="preserve">2.2.1 </w:t>
       </w:r>
       <w:r>
         <w:t>System overview</w:t>
       </w:r>
-      <w:bookmarkEnd w:id="7"/>
+      <w:bookmarkEnd w:id="8"/>
     </w:p>
     <w:p>
       <w:pPr>
@@ -4012,7 +4286,6 @@
         <w:jc w:val="both"/>
       </w:pPr>
       <w:r>
-        <w:lastRenderedPageBreak/>
         <w:t>There is a considerable DIY scene – 8 popular open source platforms exist that use popular processors.</w:t>
       </w:r>
       <w:r>
@@ -4057,7 +4330,11 @@
       </w:r>
       <w:proofErr w:type="gramEnd"/>
       <w:r>
-        <w:t xml:space="preserve"> gravity, and there is some horizontal component of acceleration</w:t>
+        <w:t xml:space="preserve"> gravity, and there is some </w:t>
+      </w:r>
+      <w:r>
+        <w:lastRenderedPageBreak/>
+        <w:t>horizontal component of acceleration</w:t>
       </w:r>
       <w:r>
         <w:t>. Pitch and roll are changed by slowing the motors on one side compared to the other side, in order to create an uneven moment on the craft. Of these motors two will be spinning clockwise, and two will be spinning counter clockwise. Motors diagonally opposite will be spinning the same direction. Yaw is changed by slowing one of these diagonal pairs in relation to the other opposite pair</w:t>
@@ -4122,17 +4399,16 @@
         <w:rPr>
           <w:rStyle w:val="Heading2Char"/>
           <w:caps/>
-          <w:shd w:val="clear" w:color="auto" w:fill="auto"/>
         </w:rPr>
       </w:pPr>
-      <w:bookmarkStart w:id="8" w:name="_Toc419110651"/>
+      <w:bookmarkStart w:id="9" w:name="_Toc419110651"/>
       <w:r>
         <w:t xml:space="preserve">2.2.2 </w:t>
       </w:r>
       <w:r>
         <w:t>Navigation</w:t>
       </w:r>
-      <w:bookmarkEnd w:id="8"/>
+      <w:bookmarkEnd w:id="9"/>
     </w:p>
     <w:p>
       <w:pPr>
@@ -4236,63 +4512,66 @@
         <w:t xml:space="preserve">many </w:t>
       </w:r>
       <w:r>
+        <w:t xml:space="preserve">units, </w:t>
+      </w:r>
+      <w:r>
+        <w:t>this technology is limited to this application. Proposed GNSS systems may change this dynamic, however. It is for this reason that other</w:t>
+      </w:r>
+      <w:r>
+        <w:t xml:space="preserve"> complementary</w:t>
+      </w:r>
+      <w:r>
+        <w:t xml:space="preserve"> relative position and inertial measurement units</w:t>
+      </w:r>
+      <w:r>
+        <w:t xml:space="preserve"> are necessary</w:t>
+      </w:r>
+      <w:r>
+        <w:t xml:space="preserve"> in order to increase the accuracy to a meaningful value.</w:t>
+      </w:r>
+    </w:p>
+    <w:p>
+      <w:pPr>
+        <w:pStyle w:val="Heading4"/>
+        <w:spacing w:line="360" w:lineRule="auto"/>
+        <w:jc w:val="both"/>
+      </w:pPr>
+      <w:r>
+        <w:t xml:space="preserve">2.2.2.2 </w:t>
+      </w:r>
+      <w:r>
+        <w:t>IMU</w:t>
+      </w:r>
+    </w:p>
+    <w:p>
+      <w:pPr>
+        <w:spacing w:line="360" w:lineRule="auto"/>
+        <w:jc w:val="both"/>
+      </w:pPr>
+      <w:r>
+        <w:t xml:space="preserve">The IMU is essential to the stable function of the aircraft. It provides </w:t>
+      </w:r>
+      <w:r>
+        <w:t>attitude (</w:t>
+      </w:r>
+      <w:r>
+        <w:t>pitch</w:t>
+      </w:r>
+      <w:r>
+        <w:t>,</w:t>
+      </w:r>
+      <w:r>
+        <w:t xml:space="preserve"> roll</w:t>
+      </w:r>
+      <w:r>
+        <w:t>,</w:t>
+      </w:r>
+      <w:r>
+        <w:t xml:space="preserve"> and yaw) information of the craft at a high rate in order for system to remain in a state of transient </w:t>
+      </w:r>
+      <w:r>
         <w:lastRenderedPageBreak/>
-        <w:t xml:space="preserve">units, </w:t>
-      </w:r>
-      <w:r>
-        <w:t>this technology is limited to this application. Proposed GNSS systems may change this dynamic, however. It is for this reason that other</w:t>
-      </w:r>
-      <w:r>
-        <w:t xml:space="preserve"> complementary</w:t>
-      </w:r>
-      <w:r>
-        <w:t xml:space="preserve"> relative position and inertial measurement units</w:t>
-      </w:r>
-      <w:r>
-        <w:t xml:space="preserve"> are necessary</w:t>
-      </w:r>
-      <w:r>
-        <w:t xml:space="preserve"> in order to increase the accuracy to a meaningful value.</w:t>
-      </w:r>
-    </w:p>
-    <w:p>
-      <w:pPr>
-        <w:pStyle w:val="Heading4"/>
-        <w:spacing w:line="360" w:lineRule="auto"/>
-        <w:jc w:val="both"/>
-      </w:pPr>
-      <w:r>
-        <w:t xml:space="preserve">2.2.2.2 </w:t>
-      </w:r>
-      <w:r>
-        <w:t>IMU</w:t>
-      </w:r>
-    </w:p>
-    <w:p>
-      <w:pPr>
-        <w:spacing w:line="360" w:lineRule="auto"/>
-        <w:jc w:val="both"/>
-      </w:pPr>
-      <w:r>
-        <w:t xml:space="preserve">The IMU is essential to the stable function of the aircraft. It provides </w:t>
-      </w:r>
-      <w:r>
-        <w:t>attitude (</w:t>
-      </w:r>
-      <w:r>
-        <w:t>pitch</w:t>
-      </w:r>
-      <w:r>
-        <w:t>,</w:t>
-      </w:r>
-      <w:r>
-        <w:t xml:space="preserve"> roll</w:t>
-      </w:r>
-      <w:r>
-        <w:t>,</w:t>
-      </w:r>
-      <w:r>
-        <w:t xml:space="preserve"> and yaw) information of the craft at a high rate in order for system to remain in a state of transient stability, and possibly to minimise its steady error, if the system has implemented the control systems for it.</w:t>
+        <w:t>stability, and possibly to minimise its steady error, if the system has implemented the control systems for it.</w:t>
       </w:r>
       <w:r>
         <w:t xml:space="preserve"> It will also be necessary for the purpose of orienting the craft against the vessel it is testing.</w:t>
@@ -4433,59 +4712,59 @@
         <w:t>ist models can cost about $10 and work up to 1km above ground level with</w:t>
       </w:r>
       <w:r>
-        <w:t xml:space="preserve"> an accuracy of about 30cm, which is not </w:t>
+        <w:t xml:space="preserve"> an accuracy of about 30cm, which is not ideal, but is far </w:t>
+      </w:r>
+      <w:r>
+        <w:t>better than what GPS can offer. Other limitations include fluctuation with temperature and humidity.</w:t>
+      </w:r>
+    </w:p>
+    <w:p>
+      <w:pPr>
+        <w:spacing w:line="360" w:lineRule="auto"/>
+        <w:jc w:val="both"/>
+      </w:pPr>
+      <w:r>
+        <w:t xml:space="preserve">Detection and Ranging </w:t>
+      </w:r>
+      <w:r>
+        <w:t>systems (</w:t>
+      </w:r>
+      <w:r>
+        <w:t>such as RADAR</w:t>
+      </w:r>
+      <w:r>
+        <w:t xml:space="preserve"> and</w:t>
+      </w:r>
+      <w:r>
+        <w:t xml:space="preserve"> </w:t>
+      </w:r>
+      <w:r>
+        <w:t>LIDAR</w:t>
+      </w:r>
+      <w:r>
+        <w:t xml:space="preserve">) can also be used for these purposes, though they require a direct path to the ground and back. At lower </w:t>
+      </w:r>
+      <w:r>
+        <w:t>ranges (</w:t>
+      </w:r>
+      <w:r>
+        <w:t xml:space="preserve">&lt;40m), </w:t>
+      </w:r>
+      <w:r>
+        <w:t xml:space="preserve">LIDAR works at a </w:t>
+      </w:r>
+      <w:r>
+        <w:t xml:space="preserve">higher accuracy than </w:t>
+      </w:r>
+      <w:r>
+        <w:t xml:space="preserve">a barometer (a single digit centimetre accuracy), but this may not suit the heights of the project intends to cover. </w:t>
+      </w:r>
+      <w:r>
+        <w:t xml:space="preserve">Sensors of this kind are also quite expensive, possibly costing more than half of the thesis budget. RADAR also has this </w:t>
       </w:r>
       <w:r>
         <w:lastRenderedPageBreak/>
-        <w:t xml:space="preserve">ideal, but is far </w:t>
-      </w:r>
-      <w:r>
-        <w:t>better than what GPS can offer. Other limitations include fluctuation with temperature and humidity.</w:t>
-      </w:r>
-    </w:p>
-    <w:p>
-      <w:pPr>
-        <w:spacing w:line="360" w:lineRule="auto"/>
-        <w:jc w:val="both"/>
-      </w:pPr>
-      <w:r>
-        <w:t xml:space="preserve">Detection and Ranging </w:t>
-      </w:r>
-      <w:r>
-        <w:t>systems (</w:t>
-      </w:r>
-      <w:r>
-        <w:t>such as RADAR</w:t>
-      </w:r>
-      <w:r>
-        <w:t xml:space="preserve"> and</w:t>
-      </w:r>
-      <w:r>
-        <w:t xml:space="preserve"> </w:t>
-      </w:r>
-      <w:r>
-        <w:t>LIDAR</w:t>
-      </w:r>
-      <w:r>
-        <w:t xml:space="preserve">) can also be used for these purposes, though they require a direct path to the ground and back. At lower </w:t>
-      </w:r>
-      <w:r>
-        <w:t>ranges (</w:t>
-      </w:r>
-      <w:r>
-        <w:t xml:space="preserve">&lt;40m), </w:t>
-      </w:r>
-      <w:r>
-        <w:t xml:space="preserve">LIDAR works at a </w:t>
-      </w:r>
-      <w:r>
-        <w:t xml:space="preserve">higher accuracy than </w:t>
-      </w:r>
-      <w:r>
-        <w:t xml:space="preserve">a barometer (a single digit centimetre accuracy), but this may not suit the heights of the project intends to cover. </w:t>
-      </w:r>
-      <w:r>
-        <w:t xml:space="preserve">Sensors of this kind are also quite expensive, possibly costing more than half of the thesis budget. RADAR also has this shortcoming, though due to a lower SNR, has about the same accuracy as a barometer altimeter. RADAR often has large and powerful antennas as well. </w:t>
+        <w:t xml:space="preserve">shortcoming, though due to a lower SNR, has about the same accuracy as a barometer altimeter. RADAR often has large and powerful antennas as well. </w:t>
       </w:r>
     </w:p>
     <w:p>
@@ -4702,7 +4981,6 @@
         <w:jc w:val="center"/>
       </w:pPr>
       <w:r>
-        <w:lastRenderedPageBreak/>
         <w:pict w14:anchorId="70737E82">
           <v:shape id="_x0000_i1026" type="#_x0000_t75" style="width:269.25pt;height:201.75pt">
             <v:imagedata r:id="rId13" o:title="Cricket Module"/>
@@ -4716,6 +4994,7 @@
         <w:jc w:val="center"/>
       </w:pPr>
       <w:r>
+        <w:lastRenderedPageBreak/>
         <w:t>Figure</w:t>
       </w:r>
       <w:r>
@@ -4779,7 +5058,6 @@
         <w:jc w:val="center"/>
       </w:pPr>
       <w:r>
-        <w:lastRenderedPageBreak/>
         <w:pict w14:anchorId="03F4061E">
           <v:shape id="_x0000_i1027" type="#_x0000_t75" style="width:332.25pt;height:339pt">
             <v:imagedata r:id="rId14" o:title="AoA LPS isotropic tracking example" croptop="97f" cropleft="2686f" cropright="1152f"/>
@@ -4832,6 +5110,7 @@
         <w:jc w:val="both"/>
       </w:pPr>
       <w:r>
+        <w:lastRenderedPageBreak/>
         <w:t xml:space="preserve">2.2.2.5 </w:t>
       </w:r>
       <w:r>
@@ -4922,7 +5201,6 @@
         <w:jc w:val="center"/>
       </w:pPr>
       <w:r>
-        <w:lastRenderedPageBreak/>
         <w:pict w14:anchorId="384E024F">
           <v:shape id="_x0000_i1028" type="#_x0000_t75" style="width:409.5pt;height:145.5pt">
             <v:imagedata r:id="rId15" o:title="SLAM integration overview"/>
@@ -5218,6 +5496,7 @@
         <w:rPr>
           <w:color w:val="000000"/>
         </w:rPr>
+        <w:lastRenderedPageBreak/>
         <w:t>A d</w:t>
       </w:r>
       <w:r>
@@ -5316,7 +5595,7 @@
         <w:spacing w:line="360" w:lineRule="auto"/>
         <w:jc w:val="both"/>
       </w:pPr>
-      <w:bookmarkStart w:id="9" w:name="_Toc419110652"/>
+      <w:bookmarkStart w:id="10" w:name="_Toc419110652"/>
       <w:r>
         <w:t xml:space="preserve">2.2.3 </w:t>
       </w:r>
@@ -5326,7 +5605,7 @@
       <w:r>
         <w:t xml:space="preserve"> and UAV preservation</w:t>
       </w:r>
-      <w:bookmarkEnd w:id="9"/>
+      <w:bookmarkEnd w:id="10"/>
       <w:r>
         <w:t xml:space="preserve"> </w:t>
       </w:r>
@@ -5396,14 +5675,14 @@
         <w:spacing w:line="360" w:lineRule="auto"/>
         <w:jc w:val="both"/>
       </w:pPr>
-      <w:bookmarkStart w:id="10" w:name="_Toc419110653"/>
+      <w:bookmarkStart w:id="11" w:name="_Toc419110653"/>
       <w:r>
         <w:t xml:space="preserve">2.2.4 </w:t>
       </w:r>
       <w:r>
         <w:t>Legal</w:t>
       </w:r>
-      <w:bookmarkEnd w:id="10"/>
+      <w:bookmarkEnd w:id="11"/>
     </w:p>
     <w:p>
       <w:pPr>
@@ -5495,14 +5774,14 @@
         <w:spacing w:line="360" w:lineRule="auto"/>
         <w:jc w:val="both"/>
       </w:pPr>
-      <w:bookmarkStart w:id="11" w:name="_Toc419110654"/>
+      <w:bookmarkStart w:id="12" w:name="_Toc419110654"/>
       <w:r>
         <w:t xml:space="preserve">2.2.5 </w:t>
       </w:r>
       <w:r>
         <w:t>Perching</w:t>
       </w:r>
-      <w:bookmarkEnd w:id="11"/>
+      <w:bookmarkEnd w:id="12"/>
     </w:p>
     <w:p>
       <w:pPr>
@@ -5537,6 +5816,7 @@
         <w:jc w:val="both"/>
       </w:pPr>
       <w:r>
+        <w:lastRenderedPageBreak/>
         <w:t xml:space="preserve">The first </w:t>
       </w:r>
       <w:r>
@@ -5576,11 +5856,7 @@
         <w:t xml:space="preserve">These wheels slot between grooves in a tube-wall commonly seen in boilers. This provides it with </w:t>
       </w:r>
       <w:r>
-        <w:t xml:space="preserve">planar stability, leaving the craft </w:t>
-      </w:r>
-      <w:r>
-        <w:lastRenderedPageBreak/>
-        <w:t>with one dimensional degree of freedom – altitude. However, the innovation is currently only used for visual inspection, where the actual camera and electronics are offset from the wall by about 2 feet.</w:t>
+        <w:t>planar stability, leaving the craft with one dimensional degree of freedom – altitude. However, the innovation is currently only used for visual inspection, where the actual camera and electronics are offset from the wall by about 2 feet.</w:t>
       </w:r>
       <w:r>
         <w:t xml:space="preserve"> A similar design could greatly increase the robustness of the encoding if the craft were able to use wheels to determine a change in position.</w:t>
@@ -5693,112 +5969,25 @@
           <w:docGrid w:linePitch="360"/>
         </w:sectPr>
       </w:pPr>
-      <w:bookmarkStart w:id="12" w:name="_Toc419110655"/>
-    </w:p>
+      <w:bookmarkStart w:id="13" w:name="_Toc419110655"/>
+    </w:p>
+    <w:p>
+      <w:pPr>
+        <w:pStyle w:val="Heading3"/>
+      </w:pPr>
+      <w:r>
+        <w:lastRenderedPageBreak/>
+        <w:t>2.2.6 Simulation</w:t>
+      </w:r>
+      <w:r>
+        <w:t xml:space="preserve"> – needs changing</w:t>
+      </w:r>
+    </w:p>
+    <w:p/>
+    <w:p/>
     <w:p>
       <w:pPr>
         <w:pStyle w:val="Heading2"/>
-        <w:spacing w:line="360" w:lineRule="auto"/>
-        <w:jc w:val="both"/>
-      </w:pPr>
-      <w:r>
-        <w:lastRenderedPageBreak/>
-        <w:t xml:space="preserve">2.3 </w:t>
-      </w:r>
-      <w:r>
-        <w:t>Conclusion</w:t>
-      </w:r>
-      <w:bookmarkEnd w:id="12"/>
-    </w:p>
-    <w:p>
-      <w:pPr>
-        <w:pStyle w:val="Heading3"/>
-        <w:spacing w:line="360" w:lineRule="auto"/>
-        <w:jc w:val="both"/>
-      </w:pPr>
-      <w:bookmarkStart w:id="13" w:name="_Toc419110656"/>
-      <w:r>
-        <w:t xml:space="preserve">2.3.1 </w:t>
-      </w:r>
-      <w:r>
-        <w:t>Perching</w:t>
-      </w:r>
-      <w:r>
-        <w:t xml:space="preserve"> for larger craft</w:t>
-      </w:r>
-      <w:bookmarkEnd w:id="13"/>
-    </w:p>
-    <w:p>
-      <w:pPr>
-        <w:spacing w:line="360" w:lineRule="auto"/>
-        <w:jc w:val="both"/>
-      </w:pPr>
-      <w:r>
-        <w:t xml:space="preserve">The literature leaves something to be desired for the purposes of perching with a VTOL copter aircraft to a vertical surface. A design </w:t>
-      </w:r>
-      <w:r>
-        <w:t>will</w:t>
-      </w:r>
-      <w:r>
-        <w:t xml:space="preserve"> need to consider the </w:t>
-      </w:r>
-      <w:r>
-        <w:t>possible merit of characteristics</w:t>
-      </w:r>
-      <w:r>
-        <w:t xml:space="preserve"> of any novel concepts</w:t>
-      </w:r>
-      <w:r>
-        <w:t>, as well as design specific metrics</w:t>
-      </w:r>
-      <w:r>
-        <w:t xml:space="preserve"> and objectives</w:t>
-      </w:r>
-      <w:r>
-        <w:t xml:space="preserve"> such as preservation of the craft, </w:t>
-      </w:r>
-      <w:r>
-        <w:t>reliability of process, etc.</w:t>
-      </w:r>
-    </w:p>
-    <w:p>
-      <w:pPr>
-        <w:pStyle w:val="Heading3"/>
-      </w:pPr>
-      <w:r>
-        <w:t>2.3.2 Copter Drone mounted NDT transducer assembly</w:t>
-      </w:r>
-    </w:p>
-    <w:p>
-      <w:r>
-        <w:t>The literature has little to no relevant mention of a quadcopter assembly that houses NDT transducers.</w:t>
-      </w:r>
-    </w:p>
-    <w:p>
-      <w:pPr>
-        <w:pStyle w:val="Heading3"/>
-        <w:spacing w:line="360" w:lineRule="auto"/>
-        <w:jc w:val="both"/>
-      </w:pPr>
-      <w:bookmarkStart w:id="14" w:name="_Toc419110657"/>
-      <w:r>
-        <w:t>2.3.</w:t>
-      </w:r>
-      <w:r>
-        <w:t>3</w:t>
-      </w:r>
-      <w:r>
-        <w:t xml:space="preserve"> </w:t>
-      </w:r>
-      <w:r>
-        <w:t>Weight capacity vs time of flight</w:t>
-      </w:r>
-      <w:bookmarkEnd w:id="14"/>
-    </w:p>
-    <w:p>
-      <w:pPr>
-        <w:spacing w:line="360" w:lineRule="auto"/>
-        <w:jc w:val="both"/>
         <w:sectPr>
           <w:pgSz w:w="11906" w:h="16838"/>
           <w:pgMar w:top="1440" w:right="1440" w:bottom="1440" w:left="2268" w:header="708" w:footer="708" w:gutter="0"/>
@@ -5806,6 +5995,156 @@
           <w:docGrid w:linePitch="360"/>
         </w:sectPr>
       </w:pPr>
+    </w:p>
+    <w:p>
+      <w:pPr>
+        <w:pStyle w:val="Heading2"/>
+      </w:pPr>
+      <w:r>
+        <w:lastRenderedPageBreak/>
+        <w:t>2.3 Regression Analysis</w:t>
+      </w:r>
+    </w:p>
+    <w:p/>
+    <w:p>
+      <w:pPr>
+        <w:pStyle w:val="Heading2"/>
+        <w:spacing w:line="360" w:lineRule="auto"/>
+        <w:jc w:val="both"/>
+        <w:sectPr>
+          <w:pgSz w:w="11906" w:h="16838"/>
+          <w:pgMar w:top="1440" w:right="1440" w:bottom="1440" w:left="2268" w:header="708" w:footer="708" w:gutter="0"/>
+          <w:cols w:space="708"/>
+          <w:docGrid w:linePitch="360"/>
+        </w:sectPr>
+      </w:pPr>
+    </w:p>
+    <w:p>
+      <w:pPr>
+        <w:pStyle w:val="Heading2"/>
+        <w:spacing w:line="360" w:lineRule="auto"/>
+        <w:jc w:val="both"/>
+      </w:pPr>
+      <w:r>
+        <w:lastRenderedPageBreak/>
+        <w:t>2.4</w:t>
+      </w:r>
+      <w:r>
+        <w:t xml:space="preserve"> </w:t>
+      </w:r>
+      <w:r>
+        <w:t>Conclusion</w:t>
+      </w:r>
+      <w:bookmarkEnd w:id="13"/>
+      <w:r>
+        <w:t xml:space="preserve"> - edit</w:t>
+      </w:r>
+    </w:p>
+    <w:p>
+      <w:pPr>
+        <w:pStyle w:val="Heading3"/>
+        <w:spacing w:line="360" w:lineRule="auto"/>
+        <w:jc w:val="both"/>
+      </w:pPr>
+      <w:bookmarkStart w:id="14" w:name="_Toc419110656"/>
+      <w:r>
+        <w:t>2.4</w:t>
+      </w:r>
+      <w:r>
+        <w:t xml:space="preserve">.1 </w:t>
+      </w:r>
+      <w:r>
+        <w:t>Perching</w:t>
+      </w:r>
+      <w:r>
+        <w:t xml:space="preserve"> for larger craft</w:t>
+      </w:r>
+      <w:bookmarkEnd w:id="14"/>
+    </w:p>
+    <w:p>
+      <w:pPr>
+        <w:spacing w:line="360" w:lineRule="auto"/>
+        <w:jc w:val="both"/>
+      </w:pPr>
+      <w:r>
+        <w:t xml:space="preserve">The literature leaves something to be desired for the purposes of perching with a VTOL copter aircraft to a vertical surface. A design </w:t>
+      </w:r>
+      <w:r>
+        <w:t>will</w:t>
+      </w:r>
+      <w:r>
+        <w:t xml:space="preserve"> need to consider the </w:t>
+      </w:r>
+      <w:r>
+        <w:t>possible merit of characteristics</w:t>
+      </w:r>
+      <w:r>
+        <w:t xml:space="preserve"> of any novel concepts</w:t>
+      </w:r>
+      <w:r>
+        <w:t>, as well as design specific metrics</w:t>
+      </w:r>
+      <w:r>
+        <w:t xml:space="preserve"> and objectives</w:t>
+      </w:r>
+      <w:r>
+        <w:t xml:space="preserve"> such as preservation of the craft, </w:t>
+      </w:r>
+      <w:r>
+        <w:t>reliability of process, etc.</w:t>
+      </w:r>
+    </w:p>
+    <w:p>
+      <w:pPr>
+        <w:pStyle w:val="Heading3"/>
+      </w:pPr>
+      <w:r>
+        <w:t>2.4</w:t>
+      </w:r>
+      <w:r>
+        <w:t>.2 Copter Drone mounted NDT transducer assembly</w:t>
+      </w:r>
+    </w:p>
+    <w:p>
+      <w:r>
+        <w:t>The literature has little to no relevant mention of a quadcopter assembly that houses NDT transducers.</w:t>
+      </w:r>
+    </w:p>
+    <w:p>
+      <w:pPr>
+        <w:pStyle w:val="Heading3"/>
+        <w:spacing w:line="360" w:lineRule="auto"/>
+        <w:jc w:val="both"/>
+      </w:pPr>
+      <w:bookmarkStart w:id="15" w:name="_Toc419110657"/>
+      <w:r>
+        <w:t>2.4</w:t>
+      </w:r>
+      <w:r>
+        <w:t>.</w:t>
+      </w:r>
+      <w:r>
+        <w:t>3</w:t>
+      </w:r>
+      <w:r>
+        <w:t xml:space="preserve"> </w:t>
+      </w:r>
+      <w:r>
+        <w:t>Weight capacity vs time of flight</w:t>
+      </w:r>
+      <w:bookmarkEnd w:id="15"/>
+    </w:p>
+    <w:p>
+      <w:pPr>
+        <w:spacing w:line="360" w:lineRule="auto"/>
+        <w:jc w:val="both"/>
+        <w:sectPr>
+          <w:pgSz w:w="11906" w:h="16838"/>
+          <w:pgMar w:top="1440" w:right="1440" w:bottom="1440" w:left="2268" w:header="708" w:footer="708" w:gutter="0"/>
+          <w:cols w:space="708"/>
+          <w:docGrid w:linePitch="360"/>
+        </w:sectPr>
+      </w:pPr>
       <w:r>
         <w:t xml:space="preserve">There is also very limited literature on how the payload weight affects the time of flight of a VTOL Copter Aircraft. This can be attributed to how it is very difficult to objectively quantify </w:t>
       </w:r>
@@ -5821,36 +6160,37 @@
           <w:numId w:val="17"/>
         </w:numPr>
         <w:spacing w:line="360" w:lineRule="auto"/>
-        <w:ind w:left="1134" w:hanging="54"/>
-        <w:jc w:val="both"/>
-      </w:pPr>
-      <w:bookmarkStart w:id="15" w:name="_Toc419110658"/>
+        <w:ind w:left="0" w:firstLine="0"/>
+        <w:jc w:val="both"/>
+      </w:pPr>
+      <w:bookmarkStart w:id="16" w:name="_Toc419110658"/>
       <w:r>
         <w:lastRenderedPageBreak/>
         <w:t>Project Intent</w:t>
       </w:r>
-      <w:bookmarkEnd w:id="15"/>
+      <w:bookmarkEnd w:id="16"/>
+      <w:r>
+        <w:t xml:space="preserve"> – sections need editing</w:t>
+      </w:r>
     </w:p>
     <w:p>
       <w:pPr>
         <w:pStyle w:val="Heading2"/>
         <w:spacing w:line="360" w:lineRule="auto"/>
-        <w:ind w:left="720"/>
-        <w:jc w:val="both"/>
-      </w:pPr>
-      <w:bookmarkStart w:id="16" w:name="_Toc419110659"/>
+        <w:jc w:val="both"/>
+      </w:pPr>
+      <w:bookmarkStart w:id="17" w:name="_Toc419110659"/>
       <w:r>
         <w:t xml:space="preserve">3.1 </w:t>
       </w:r>
       <w:r>
         <w:t>Aim</w:t>
       </w:r>
-      <w:bookmarkEnd w:id="16"/>
-    </w:p>
-    <w:p>
-      <w:pPr>
-        <w:spacing w:line="360" w:lineRule="auto"/>
-        <w:ind w:left="720"/>
+      <w:bookmarkEnd w:id="17"/>
+    </w:p>
+    <w:p>
+      <w:pPr>
+        <w:spacing w:line="360" w:lineRule="auto"/>
         <w:jc w:val="both"/>
       </w:pPr>
       <w:r>
@@ -5868,7 +6208,7 @@
           <w:numId w:val="13"/>
         </w:numPr>
         <w:spacing w:line="360" w:lineRule="auto"/>
-        <w:ind w:left="1440"/>
+        <w:ind w:left="0" w:firstLine="0"/>
         <w:jc w:val="both"/>
       </w:pPr>
       <w:r>
@@ -5889,7 +6229,7 @@
           <w:numId w:val="13"/>
         </w:numPr>
         <w:spacing w:line="360" w:lineRule="auto"/>
-        <w:ind w:left="1440"/>
+        <w:ind w:left="0" w:firstLine="0"/>
         <w:jc w:val="both"/>
       </w:pPr>
       <w:r>
@@ -5910,7 +6250,7 @@
           <w:numId w:val="13"/>
         </w:numPr>
         <w:spacing w:line="360" w:lineRule="auto"/>
-        <w:ind w:left="1440"/>
+        <w:ind w:left="0" w:firstLine="0"/>
         <w:jc w:val="both"/>
       </w:pPr>
       <w:r>
@@ -5924,7 +6264,7 @@
       <w:pPr>
         <w:pStyle w:val="ListParagraph"/>
         <w:spacing w:line="360" w:lineRule="auto"/>
-        <w:ind w:left="1440"/>
+        <w:ind w:left="0"/>
         <w:jc w:val="both"/>
       </w:pPr>
       <w:r>
@@ -5937,7 +6277,6 @@
     <w:p>
       <w:pPr>
         <w:spacing w:line="360" w:lineRule="auto"/>
-        <w:ind w:left="720"/>
         <w:jc w:val="both"/>
       </w:pPr>
       <w:r>
@@ -5947,7 +6286,6 @@
     <w:p>
       <w:pPr>
         <w:spacing w:line="360" w:lineRule="auto"/>
-        <w:ind w:left="720"/>
         <w:jc w:val="both"/>
       </w:pPr>
       <w:r>
@@ -5957,7 +6295,6 @@
     <w:p>
       <w:pPr>
         <w:spacing w:line="360" w:lineRule="auto"/>
-        <w:ind w:left="720"/>
         <w:jc w:val="both"/>
       </w:pPr>
       <w:r>
@@ -5967,7 +6304,6 @@
     <w:p>
       <w:pPr>
         <w:spacing w:line="360" w:lineRule="auto"/>
-        <w:ind w:left="720"/>
         <w:jc w:val="both"/>
       </w:pPr>
       <w:r>
@@ -5983,36 +6319,33 @@
       <w:pPr>
         <w:pStyle w:val="Heading2"/>
         <w:spacing w:line="360" w:lineRule="auto"/>
-        <w:ind w:left="720"/>
-        <w:jc w:val="both"/>
-      </w:pPr>
-      <w:bookmarkStart w:id="17" w:name="_Toc419110660"/>
+        <w:jc w:val="both"/>
+      </w:pPr>
+      <w:bookmarkStart w:id="18" w:name="_Toc419110660"/>
       <w:r>
         <w:t xml:space="preserve">3.2 </w:t>
       </w:r>
       <w:r>
         <w:t>Scope</w:t>
       </w:r>
-      <w:bookmarkEnd w:id="17"/>
-    </w:p>
-    <w:p>
-      <w:pPr>
-        <w:spacing w:line="360" w:lineRule="auto"/>
-        <w:ind w:left="720"/>
-        <w:jc w:val="both"/>
-      </w:pPr>
-      <w:r>
-        <w:t xml:space="preserve">There are a variety of sensor types. Alternative NDT methods and transducer types such as Ground Penetrating Radar and Acoustic resonance testing do exist, though unlike prevalent ultrasonic transducer types, these generally have bulky assemblies or unusual physical requirements making them hard to cater for in mobile applications, especially robotics. For this </w:t>
+      <w:bookmarkEnd w:id="18"/>
+    </w:p>
+    <w:p>
+      <w:pPr>
+        <w:spacing w:line="360" w:lineRule="auto"/>
+        <w:jc w:val="both"/>
+      </w:pPr>
+      <w:r>
+        <w:t xml:space="preserve">There are a variety of sensor types. Alternative NDT methods and transducer types such as Ground Penetrating Radar and Acoustic resonance testing do exist, though unlike prevalent ultrasonic transducer types, these generally have bulky assemblies or unusual physical </w:t>
       </w:r>
       <w:r>
         <w:lastRenderedPageBreak/>
-        <w:t>reason, the design will be limited to well established testing methods and transducers (piezoelectric and EMAT UT), in order to optimise cost, weight, and complexity.</w:t>
-      </w:r>
-    </w:p>
-    <w:p>
-      <w:pPr>
-        <w:spacing w:line="360" w:lineRule="auto"/>
-        <w:ind w:left="720"/>
+        <w:t>requirements making them hard to cater for in mobile applications, especially robotics. For this reason, the design will be limited to well established testing methods and transducers (piezoelectric and EMAT UT), in order to optimise cost, weight, and complexity.</w:t>
+      </w:r>
+    </w:p>
+    <w:p>
+      <w:pPr>
+        <w:spacing w:line="360" w:lineRule="auto"/>
         <w:jc w:val="both"/>
       </w:pPr>
       <w:r>
@@ -6022,7 +6355,6 @@
     <w:p>
       <w:pPr>
         <w:spacing w:line="360" w:lineRule="auto"/>
-        <w:ind w:left="720"/>
         <w:jc w:val="both"/>
       </w:pPr>
       <w:r>
@@ -6032,7 +6364,6 @@
     <w:p>
       <w:pPr>
         <w:spacing w:line="360" w:lineRule="auto"/>
-        <w:ind w:left="720"/>
         <w:jc w:val="both"/>
       </w:pPr>
       <w:r>
@@ -6075,7 +6406,7 @@
         <w:jc w:val="both"/>
         <w:sectPr>
           <w:pgSz w:w="11906" w:h="16838"/>
-          <w:pgMar w:top="1440" w:right="1440" w:bottom="1440" w:left="1440" w:header="708" w:footer="708" w:gutter="0"/>
+          <w:pgMar w:top="1440" w:right="1440" w:bottom="1440" w:left="2268" w:header="708" w:footer="708" w:gutter="0"/>
           <w:cols w:space="708"/>
           <w:docGrid w:linePitch="360"/>
         </w:sectPr>
@@ -6089,14 +6420,243 @@
           <w:numId w:val="17"/>
         </w:numPr>
         <w:spacing w:line="360" w:lineRule="auto"/>
-        <w:jc w:val="both"/>
-      </w:pPr>
-      <w:bookmarkStart w:id="18" w:name="_Toc419110661"/>
+        <w:ind w:left="0" w:firstLine="0"/>
+        <w:jc w:val="both"/>
+      </w:pPr>
+      <w:bookmarkStart w:id="19" w:name="_Toc419110666"/>
+      <w:bookmarkStart w:id="20" w:name="_Toc419110661"/>
+      <w:r>
+        <w:lastRenderedPageBreak/>
+        <w:t>Project Management Plan</w:t>
+      </w:r>
+      <w:bookmarkEnd w:id="19"/>
+    </w:p>
+    <w:p>
+      <w:pPr>
+        <w:pStyle w:val="Heading2"/>
+        <w:spacing w:line="360" w:lineRule="auto"/>
+        <w:ind w:left="720"/>
+        <w:jc w:val="both"/>
+      </w:pPr>
+      <w:bookmarkStart w:id="21" w:name="_Toc419110667"/>
+      <w:r>
+        <w:t>4</w:t>
+      </w:r>
+      <w:r>
+        <w:t>.1 Timeline</w:t>
+      </w:r>
+      <w:bookmarkEnd w:id="21"/>
+    </w:p>
+    <w:p>
+      <w:pPr>
+        <w:spacing w:line="360" w:lineRule="auto"/>
+        <w:ind w:left="720"/>
+        <w:jc w:val="both"/>
+      </w:pPr>
+    </w:p>
+    <w:p>
+      <w:pPr>
+        <w:pStyle w:val="ListParagraph"/>
+        <w:numPr>
+          <w:ilvl w:val="0"/>
+          <w:numId w:val="12"/>
+        </w:numPr>
+        <w:spacing w:line="360" w:lineRule="auto"/>
+        <w:ind w:left="1440"/>
+        <w:jc w:val="both"/>
+      </w:pPr>
+      <w:r>
+        <w:t>Topic Selection and Background Research 24/2 – 2/3</w:t>
+      </w:r>
+    </w:p>
+    <w:p>
+      <w:pPr>
+        <w:pStyle w:val="ListParagraph"/>
+        <w:numPr>
+          <w:ilvl w:val="0"/>
+          <w:numId w:val="12"/>
+        </w:numPr>
+        <w:spacing w:line="360" w:lineRule="auto"/>
+        <w:ind w:left="1440"/>
+        <w:jc w:val="both"/>
+      </w:pPr>
+      <w:r>
+        <w:t>Literature Review and Research Skills 2/3 – 24/4</w:t>
+      </w:r>
+    </w:p>
+    <w:p>
+      <w:pPr>
+        <w:pStyle w:val="ListParagraph"/>
+        <w:numPr>
+          <w:ilvl w:val="0"/>
+          <w:numId w:val="12"/>
+        </w:numPr>
+        <w:spacing w:line="360" w:lineRule="auto"/>
+        <w:ind w:left="1440"/>
+        <w:jc w:val="both"/>
+      </w:pPr>
+      <w:r>
+        <w:t>Proposal Write up 6/4 – 7/5</w:t>
+      </w:r>
+    </w:p>
+    <w:p>
+      <w:pPr>
+        <w:pStyle w:val="ListParagraph"/>
+        <w:numPr>
+          <w:ilvl w:val="0"/>
+          <w:numId w:val="12"/>
+        </w:numPr>
+        <w:spacing w:line="360" w:lineRule="auto"/>
+        <w:ind w:left="1440"/>
+        <w:jc w:val="both"/>
+      </w:pPr>
+      <w:r>
+        <w:t>Assessing Project Needs 11/5 – 5/6</w:t>
+      </w:r>
+    </w:p>
+    <w:p>
+      <w:pPr>
+        <w:pStyle w:val="ListParagraph"/>
+        <w:numPr>
+          <w:ilvl w:val="0"/>
+          <w:numId w:val="12"/>
+        </w:numPr>
+        <w:spacing w:line="360" w:lineRule="auto"/>
+        <w:ind w:left="1440"/>
+        <w:jc w:val="both"/>
+      </w:pPr>
+      <w:r>
+        <w:t>Design of Project And Success Metrics 6/6 – 7/8</w:t>
+      </w:r>
+    </w:p>
+    <w:p>
+      <w:pPr>
+        <w:pStyle w:val="ListParagraph"/>
+        <w:numPr>
+          <w:ilvl w:val="0"/>
+          <w:numId w:val="12"/>
+        </w:numPr>
+        <w:spacing w:line="360" w:lineRule="auto"/>
+        <w:ind w:left="1440"/>
+        <w:jc w:val="both"/>
+      </w:pPr>
+      <w:r>
+        <w:t>Procurement and Testing, Final Report Drafting 8/8 – 28/8</w:t>
+      </w:r>
+    </w:p>
+    <w:p>
+      <w:pPr>
+        <w:pStyle w:val="ListParagraph"/>
+        <w:numPr>
+          <w:ilvl w:val="0"/>
+          <w:numId w:val="12"/>
+        </w:numPr>
+        <w:spacing w:line="360" w:lineRule="auto"/>
+        <w:ind w:left="1440"/>
+        <w:jc w:val="both"/>
+      </w:pPr>
+      <w:r>
+        <w:t>Result Evaluation, Final Report drafting 29/8 – 25/9</w:t>
+      </w:r>
+    </w:p>
+    <w:p>
+      <w:pPr>
+        <w:pStyle w:val="ListParagraph"/>
+        <w:numPr>
+          <w:ilvl w:val="0"/>
+          <w:numId w:val="12"/>
+        </w:numPr>
+        <w:spacing w:line="360" w:lineRule="auto"/>
+        <w:ind w:left="1440"/>
+        <w:jc w:val="both"/>
+      </w:pPr>
+      <w:r>
+        <w:t>Final Report draft , Seminar Abstract, And poster Submissions 9/10</w:t>
+      </w:r>
+    </w:p>
+    <w:p>
+      <w:pPr>
+        <w:pStyle w:val="ListParagraph"/>
+        <w:numPr>
+          <w:ilvl w:val="0"/>
+          <w:numId w:val="12"/>
+        </w:numPr>
+        <w:spacing w:line="360" w:lineRule="auto"/>
+        <w:ind w:left="1440"/>
+        <w:jc w:val="both"/>
+      </w:pPr>
+      <w:r>
+        <w:t>Seminar Presentation 12/10 – 16/10</w:t>
+      </w:r>
+    </w:p>
+    <w:p>
+      <w:pPr>
+        <w:pStyle w:val="ListParagraph"/>
+        <w:numPr>
+          <w:ilvl w:val="0"/>
+          <w:numId w:val="12"/>
+        </w:numPr>
+        <w:spacing w:line="360" w:lineRule="auto"/>
+        <w:ind w:left="1440"/>
+        <w:jc w:val="both"/>
+      </w:pPr>
+      <w:r>
+        <w:t>Final Report submission 29/10</w:t>
+      </w:r>
+    </w:p>
+    <w:p>
+      <w:pPr>
+        <w:spacing w:line="360" w:lineRule="auto"/>
+        <w:ind w:left="720"/>
+        <w:jc w:val="both"/>
+      </w:pPr>
+    </w:p>
+    <w:p>
+      <w:pPr>
+        <w:spacing w:line="360" w:lineRule="auto"/>
+        <w:ind w:left="720"/>
+        <w:jc w:val="both"/>
+      </w:pPr>
+    </w:p>
+    <w:p>
+      <w:pPr>
+        <w:spacing w:line="360" w:lineRule="auto"/>
+        <w:ind w:left="720"/>
+        <w:jc w:val="both"/>
+      </w:pPr>
+    </w:p>
+    <w:p>
+      <w:pPr>
+        <w:spacing w:line="360" w:lineRule="auto"/>
+        <w:ind w:left="720"/>
+        <w:jc w:val="both"/>
+        <w:sectPr>
+          <w:pgSz w:w="11906" w:h="16838"/>
+          <w:pgMar w:top="1440" w:right="1440" w:bottom="1440" w:left="2268" w:header="708" w:footer="708" w:gutter="0"/>
+          <w:cols w:space="708"/>
+          <w:docGrid w:linePitch="360"/>
+        </w:sectPr>
+      </w:pPr>
+    </w:p>
+    <w:p>
+      <w:pPr>
+        <w:pStyle w:val="Heading1"/>
+        <w:numPr>
+          <w:ilvl w:val="0"/>
+          <w:numId w:val="17"/>
+        </w:numPr>
+        <w:spacing w:line="360" w:lineRule="auto"/>
+        <w:ind w:left="0" w:firstLine="0"/>
+        <w:jc w:val="both"/>
+      </w:pPr>
       <w:r>
         <w:lastRenderedPageBreak/>
         <w:t>Methodology</w:t>
       </w:r>
-      <w:bookmarkEnd w:id="18"/>
+      <w:bookmarkEnd w:id="20"/>
+      <w:r>
+        <w:t xml:space="preserve"> – needs changing</w:t>
+      </w:r>
     </w:p>
     <w:p>
       <w:pPr>
@@ -6105,14 +6665,14 @@
         <w:ind w:left="720"/>
         <w:jc w:val="both"/>
       </w:pPr>
-      <w:bookmarkStart w:id="19" w:name="_Toc419110662"/>
+      <w:bookmarkStart w:id="22" w:name="_Toc419110662"/>
       <w:r>
         <w:t xml:space="preserve">4.1 </w:t>
       </w:r>
       <w:r>
         <w:t>Assessing Project Needs</w:t>
       </w:r>
-      <w:bookmarkEnd w:id="19"/>
+      <w:bookmarkEnd w:id="22"/>
     </w:p>
     <w:p>
       <w:pPr>
@@ -6237,14 +6797,14 @@
         <w:ind w:left="720"/>
         <w:jc w:val="both"/>
       </w:pPr>
-      <w:bookmarkStart w:id="20" w:name="_Toc419110663"/>
+      <w:bookmarkStart w:id="23" w:name="_Toc419110663"/>
       <w:r>
         <w:t xml:space="preserve">4.2 </w:t>
       </w:r>
       <w:r>
         <w:t>Design of Project and Assignment of success metrics</w:t>
       </w:r>
-      <w:bookmarkEnd w:id="20"/>
+      <w:bookmarkEnd w:id="23"/>
     </w:p>
     <w:p>
       <w:pPr>
@@ -6264,7 +6824,7 @@
           <w:numId w:val="10"/>
         </w:numPr>
         <w:spacing w:line="360" w:lineRule="auto"/>
-        <w:ind w:left="1440"/>
+        <w:ind w:left="1134"/>
         <w:jc w:val="both"/>
       </w:pPr>
       <w:r>
@@ -6459,11 +7019,11 @@
         <w:ind w:left="720"/>
         <w:jc w:val="both"/>
       </w:pPr>
-      <w:bookmarkStart w:id="21" w:name="_Toc419110664"/>
+      <w:bookmarkStart w:id="24" w:name="_Toc419110664"/>
       <w:r>
         <w:t>Testing the Project</w:t>
       </w:r>
-      <w:bookmarkEnd w:id="21"/>
+      <w:bookmarkEnd w:id="24"/>
     </w:p>
     <w:p>
       <w:pPr>
@@ -6477,11 +7037,9 @@
       <w:r>
         <w:t xml:space="preserve">necessarily involve flying the craft for </w:t>
       </w:r>
-      <w:proofErr w:type="gramStart"/>
-      <w:r>
-        <w:t>all(</w:t>
-      </w:r>
-      <w:proofErr w:type="gramEnd"/>
+      <w:r>
+        <w:t>all (</w:t>
+      </w:r>
       <w:r>
         <w:t>or any) of the stages.</w:t>
       </w:r>
@@ -6496,18 +7054,36 @@
         <w:ind w:left="720"/>
         <w:jc w:val="both"/>
       </w:pPr>
-      <w:bookmarkStart w:id="22" w:name="_Toc419110665"/>
+      <w:bookmarkStart w:id="25" w:name="_Toc419110665"/>
       <w:r>
         <w:lastRenderedPageBreak/>
         <w:t>Evaluation of Results</w:t>
       </w:r>
-      <w:bookmarkEnd w:id="22"/>
+      <w:bookmarkEnd w:id="25"/>
     </w:p>
     <w:p>
       <w:pPr>
         <w:spacing w:line="360" w:lineRule="auto"/>
         <w:ind w:left="720"/>
         <w:jc w:val="both"/>
+      </w:pPr>
+      <w:r>
+        <w:t xml:space="preserve">The evaluation of the results following the tests is also necessary for future development. Also, </w:t>
+      </w:r>
+      <w:r>
+        <w:t>i</w:t>
+      </w:r>
+      <w:r>
+        <w:t>ntegration with the sister project should be considered.</w:t>
+      </w:r>
+    </w:p>
+    <w:p>
+      <w:pPr>
+        <w:pStyle w:val="Heading1"/>
+        <w:numPr>
+          <w:ilvl w:val="0"/>
+          <w:numId w:val="17"/>
+        </w:numPr>
         <w:sectPr>
           <w:pgSz w:w="11906" w:h="16838"/>
           <w:pgMar w:top="1440" w:right="1440" w:bottom="1440" w:left="1985" w:header="708" w:footer="708" w:gutter="0"/>
@@ -6515,20 +7091,6 @@
           <w:docGrid w:linePitch="360"/>
         </w:sectPr>
       </w:pPr>
-      <w:r>
-        <w:t>Th</w:t>
-      </w:r>
-      <w:bookmarkStart w:id="23" w:name="_GoBack"/>
-      <w:bookmarkEnd w:id="23"/>
-      <w:r>
-        <w:t xml:space="preserve">e evaluation of the results following the tests is also necessary for future development. Also, </w:t>
-      </w:r>
-      <w:r>
-        <w:t>i</w:t>
-      </w:r>
-      <w:r>
-        <w:t>ntegration with the sister project should be considered.</w:t>
-      </w:r>
     </w:p>
     <w:p>
       <w:pPr>
@@ -6537,283 +7099,14 @@
           <w:ilvl w:val="0"/>
           <w:numId w:val="17"/>
         </w:numPr>
-        <w:spacing w:line="360" w:lineRule="auto"/>
-        <w:jc w:val="both"/>
-      </w:pPr>
-      <w:bookmarkStart w:id="24" w:name="_Toc419110666"/>
+        <w:ind w:left="426" w:hanging="426"/>
+      </w:pPr>
       <w:r>
         <w:lastRenderedPageBreak/>
-        <w:t>Project Management Plan</w:t>
-      </w:r>
-      <w:bookmarkEnd w:id="24"/>
-    </w:p>
-    <w:p>
-      <w:pPr>
-        <w:pStyle w:val="Heading2"/>
-        <w:spacing w:line="360" w:lineRule="auto"/>
-        <w:ind w:left="720"/>
-        <w:jc w:val="both"/>
-      </w:pPr>
-      <w:bookmarkStart w:id="25" w:name="_Toc419110667"/>
-      <w:r>
-        <w:t xml:space="preserve">5.1 </w:t>
-      </w:r>
-      <w:r>
-        <w:t>Timeline</w:t>
-      </w:r>
-      <w:bookmarkEnd w:id="25"/>
-    </w:p>
-    <w:p>
-      <w:pPr>
-        <w:spacing w:line="360" w:lineRule="auto"/>
-        <w:ind w:left="720"/>
-        <w:jc w:val="both"/>
-      </w:pPr>
-    </w:p>
-    <w:p>
-      <w:pPr>
-        <w:pStyle w:val="ListParagraph"/>
-        <w:numPr>
-          <w:ilvl w:val="0"/>
-          <w:numId w:val="12"/>
-        </w:numPr>
-        <w:spacing w:line="360" w:lineRule="auto"/>
-        <w:ind w:left="1440"/>
-        <w:jc w:val="both"/>
-      </w:pPr>
-      <w:r>
-        <w:t xml:space="preserve">Topic Selection and Background Research </w:t>
-      </w:r>
-      <w:r>
-        <w:t>24/2 – 2/3</w:t>
-      </w:r>
-    </w:p>
-    <w:p>
-      <w:pPr>
-        <w:pStyle w:val="ListParagraph"/>
-        <w:numPr>
-          <w:ilvl w:val="0"/>
-          <w:numId w:val="12"/>
-        </w:numPr>
-        <w:spacing w:line="360" w:lineRule="auto"/>
-        <w:ind w:left="1440"/>
-        <w:jc w:val="both"/>
-      </w:pPr>
-      <w:r>
-        <w:t xml:space="preserve">Literature Review and Research Skills </w:t>
-      </w:r>
-      <w:r>
-        <w:t>2/3 – 24/4</w:t>
-      </w:r>
-    </w:p>
-    <w:p>
-      <w:pPr>
-        <w:pStyle w:val="ListParagraph"/>
-        <w:numPr>
-          <w:ilvl w:val="0"/>
-          <w:numId w:val="12"/>
-        </w:numPr>
-        <w:spacing w:line="360" w:lineRule="auto"/>
-        <w:ind w:left="1440"/>
-        <w:jc w:val="both"/>
-      </w:pPr>
-      <w:r>
-        <w:t xml:space="preserve">Proposal Write up </w:t>
-      </w:r>
-      <w:r>
-        <w:t>6/4 – 7/5</w:t>
-      </w:r>
-    </w:p>
-    <w:p>
-      <w:pPr>
-        <w:pStyle w:val="ListParagraph"/>
-        <w:numPr>
-          <w:ilvl w:val="0"/>
-          <w:numId w:val="12"/>
-        </w:numPr>
-        <w:spacing w:line="360" w:lineRule="auto"/>
-        <w:ind w:left="1440"/>
-        <w:jc w:val="both"/>
-      </w:pPr>
-      <w:r>
-        <w:t xml:space="preserve">Assessing Project Needs </w:t>
-      </w:r>
-      <w:r>
-        <w:t>11/5 – 5/6</w:t>
-      </w:r>
-    </w:p>
-    <w:p>
-      <w:pPr>
-        <w:pStyle w:val="ListParagraph"/>
-        <w:numPr>
-          <w:ilvl w:val="0"/>
-          <w:numId w:val="12"/>
-        </w:numPr>
-        <w:spacing w:line="360" w:lineRule="auto"/>
-        <w:ind w:left="1440"/>
-        <w:jc w:val="both"/>
-      </w:pPr>
-      <w:r>
-        <w:t xml:space="preserve">Design of Project And Success Metrics </w:t>
-      </w:r>
-      <w:r>
-        <w:t>6/6 – 7/8</w:t>
-      </w:r>
-    </w:p>
-    <w:p>
-      <w:pPr>
-        <w:pStyle w:val="ListParagraph"/>
-        <w:numPr>
-          <w:ilvl w:val="0"/>
-          <w:numId w:val="12"/>
-        </w:numPr>
-        <w:spacing w:line="360" w:lineRule="auto"/>
-        <w:ind w:left="1440"/>
-        <w:jc w:val="both"/>
-      </w:pPr>
-      <w:r>
-        <w:t xml:space="preserve">Procurement and Testing, </w:t>
-      </w:r>
-      <w:r>
-        <w:t xml:space="preserve">Final </w:t>
-      </w:r>
-      <w:r>
-        <w:t xml:space="preserve">Report Drafting </w:t>
-      </w:r>
-      <w:r>
-        <w:t>8/8 – 28/8</w:t>
-      </w:r>
-    </w:p>
-    <w:p>
-      <w:pPr>
-        <w:pStyle w:val="ListParagraph"/>
-        <w:numPr>
-          <w:ilvl w:val="0"/>
-          <w:numId w:val="12"/>
-        </w:numPr>
-        <w:spacing w:line="360" w:lineRule="auto"/>
-        <w:ind w:left="1440"/>
-        <w:jc w:val="both"/>
-      </w:pPr>
-      <w:r>
-        <w:t>Result Evaluation, Final R</w:t>
-      </w:r>
-      <w:r>
-        <w:t xml:space="preserve">eport drafting </w:t>
-      </w:r>
-      <w:r>
-        <w:t>29/8 – 25/9</w:t>
-      </w:r>
-    </w:p>
-    <w:p>
-      <w:pPr>
-        <w:pStyle w:val="ListParagraph"/>
-        <w:numPr>
-          <w:ilvl w:val="0"/>
-          <w:numId w:val="12"/>
-        </w:numPr>
-        <w:spacing w:line="360" w:lineRule="auto"/>
-        <w:ind w:left="1440"/>
-        <w:jc w:val="both"/>
-      </w:pPr>
-      <w:r>
-        <w:t>Final Report</w:t>
-      </w:r>
-      <w:r>
-        <w:t xml:space="preserve"> </w:t>
-      </w:r>
-      <w:r>
-        <w:t xml:space="preserve">draft , </w:t>
-      </w:r>
-      <w:r>
-        <w:t>Seminar Abstract</w:t>
-      </w:r>
-      <w:r>
-        <w:t>,</w:t>
-      </w:r>
-      <w:r>
-        <w:t xml:space="preserve"> And poster Submission</w:t>
-      </w:r>
-      <w:r>
-        <w:t>s</w:t>
-      </w:r>
-      <w:r>
-        <w:t xml:space="preserve"> </w:t>
-      </w:r>
-      <w:r>
-        <w:t>9/10</w:t>
-      </w:r>
-    </w:p>
-    <w:p>
-      <w:pPr>
-        <w:pStyle w:val="ListParagraph"/>
-        <w:numPr>
-          <w:ilvl w:val="0"/>
-          <w:numId w:val="12"/>
-        </w:numPr>
-        <w:spacing w:line="360" w:lineRule="auto"/>
-        <w:ind w:left="1440"/>
-        <w:jc w:val="both"/>
-      </w:pPr>
-      <w:r>
-        <w:t xml:space="preserve">Seminar Presentation </w:t>
-      </w:r>
-      <w:r>
-        <w:t>12/10 – 16/10</w:t>
-      </w:r>
-    </w:p>
-    <w:p>
-      <w:pPr>
-        <w:pStyle w:val="ListParagraph"/>
-        <w:numPr>
-          <w:ilvl w:val="0"/>
-          <w:numId w:val="12"/>
-        </w:numPr>
-        <w:spacing w:line="360" w:lineRule="auto"/>
-        <w:ind w:left="1440"/>
-        <w:jc w:val="both"/>
-      </w:pPr>
-      <w:r>
-        <w:t xml:space="preserve">Final Report submission </w:t>
-      </w:r>
-      <w:r>
-        <w:t>29/10</w:t>
-      </w:r>
-    </w:p>
-    <w:p>
-      <w:pPr>
-        <w:spacing w:line="360" w:lineRule="auto"/>
-        <w:ind w:left="720"/>
-        <w:jc w:val="both"/>
-      </w:pPr>
-    </w:p>
-    <w:p>
-      <w:pPr>
-        <w:spacing w:line="360" w:lineRule="auto"/>
-        <w:ind w:left="720"/>
-        <w:jc w:val="both"/>
-      </w:pPr>
-    </w:p>
-    <w:p>
-      <w:pPr>
-        <w:spacing w:line="360" w:lineRule="auto"/>
-        <w:ind w:left="720"/>
-        <w:jc w:val="both"/>
-      </w:pPr>
-    </w:p>
-    <w:p>
-      <w:pPr>
-        <w:spacing w:line="360" w:lineRule="auto"/>
-        <w:ind w:left="720"/>
-        <w:jc w:val="both"/>
-        <w:sectPr>
-          <w:pgSz w:w="11906" w:h="16838"/>
-          <w:pgMar w:top="1440" w:right="1440" w:bottom="1440" w:left="1440" w:header="708" w:footer="708" w:gutter="0"/>
-          <w:cols w:space="708"/>
-          <w:docGrid w:linePitch="360"/>
-        </w:sectPr>
-      </w:pPr>
-    </w:p>
+        <w:t>Results</w:t>
+      </w:r>
+    </w:p>
+    <w:p/>
     <w:p>
       <w:pPr>
         <w:pStyle w:val="Heading1"/>
@@ -6821,10 +7114,561 @@
           <w:ilvl w:val="0"/>
           <w:numId w:val="17"/>
         </w:numPr>
-        <w:spacing w:line="360" w:lineRule="auto"/>
-        <w:jc w:val="both"/>
+        <w:ind w:left="426" w:hanging="426"/>
+        <w:sectPr>
+          <w:pgSz w:w="11906" w:h="16838"/>
+          <w:pgMar w:top="1440" w:right="1440" w:bottom="1440" w:left="2268" w:header="708" w:footer="708" w:gutter="0"/>
+          <w:cols w:space="708"/>
+          <w:docGrid w:linePitch="360"/>
+        </w:sectPr>
+      </w:pPr>
+    </w:p>
+    <w:p>
+      <w:pPr>
+        <w:pStyle w:val="Heading1"/>
+        <w:numPr>
+          <w:ilvl w:val="0"/>
+          <w:numId w:val="17"/>
+        </w:numPr>
+        <w:ind w:left="426" w:hanging="426"/>
+      </w:pPr>
+      <w:r>
+        <w:lastRenderedPageBreak/>
+        <w:t>Discussion</w:t>
+      </w:r>
+    </w:p>
+    <w:p/>
+    <w:p>
+      <w:pPr>
+        <w:pStyle w:val="Heading1"/>
+        <w:numPr>
+          <w:ilvl w:val="0"/>
+          <w:numId w:val="17"/>
+        </w:numPr>
+        <w:ind w:left="426" w:hanging="426"/>
+        <w:sectPr>
+          <w:pgSz w:w="11906" w:h="16838"/>
+          <w:pgMar w:top="1440" w:right="1440" w:bottom="1440" w:left="2268" w:header="708" w:footer="708" w:gutter="0"/>
+          <w:cols w:space="708"/>
+          <w:docGrid w:linePitch="360"/>
+        </w:sectPr>
+      </w:pPr>
+    </w:p>
+    <w:p>
+      <w:pPr>
+        <w:pStyle w:val="Heading1"/>
+        <w:numPr>
+          <w:ilvl w:val="0"/>
+          <w:numId w:val="17"/>
+        </w:numPr>
+        <w:ind w:left="426" w:hanging="426"/>
+      </w:pPr>
+      <w:r>
+        <w:lastRenderedPageBreak/>
+        <w:t>Conclusion</w:t>
+      </w:r>
+    </w:p>
+    <w:p/>
+    <w:p>
+      <w:pPr>
+        <w:pStyle w:val="Heading1"/>
+        <w:numPr>
+          <w:ilvl w:val="0"/>
+          <w:numId w:val="17"/>
+        </w:numPr>
+        <w:spacing w:line="360" w:lineRule="auto"/>
+        <w:ind w:left="426" w:hanging="426"/>
+        <w:jc w:val="both"/>
+        <w:sectPr>
+          <w:pgSz w:w="11906" w:h="16838"/>
+          <w:pgMar w:top="1440" w:right="1440" w:bottom="1440" w:left="2268" w:header="708" w:footer="708" w:gutter="0"/>
+          <w:cols w:space="708"/>
+          <w:docGrid w:linePitch="360"/>
+        </w:sectPr>
       </w:pPr>
       <w:bookmarkStart w:id="26" w:name="_Toc419110668"/>
+    </w:p>
+    <w:p>
+      <w:pPr>
+        <w:pStyle w:val="Heading1"/>
+        <w:numPr>
+          <w:ilvl w:val="0"/>
+          <w:numId w:val="17"/>
+        </w:numPr>
+        <w:ind w:left="567" w:hanging="567"/>
+      </w:pPr>
+      <w:bookmarkStart w:id="27" w:name="_Toc419110671"/>
+      <w:r>
+        <w:lastRenderedPageBreak/>
+        <w:t>Reference List</w:t>
+      </w:r>
+      <w:bookmarkEnd w:id="27"/>
+    </w:p>
+    <w:p>
+      <w:pPr>
+        <w:spacing w:line="360" w:lineRule="auto"/>
+        <w:ind w:left="720"/>
+        <w:jc w:val="both"/>
+      </w:pPr>
+    </w:p>
+    <w:p>
+      <w:pPr>
+        <w:pStyle w:val="EndNoteBibliography"/>
+        <w:spacing w:after="0"/>
+        <w:ind w:left="426" w:hanging="426"/>
+      </w:pPr>
+      <w:r>
+        <w:fldChar w:fldCharType="begin"/>
+      </w:r>
+      <w:r>
+        <w:instrText xml:space="preserve"> ADDIN EN.REFLIST </w:instrText>
+      </w:r>
+      <w:r>
+        <w:fldChar w:fldCharType="separate"/>
+      </w:r>
+      <w:r>
+        <w:t>[1]</w:t>
+      </w:r>
+      <w:r>
+        <w:tab/>
+        <w:t xml:space="preserve">T. Nelligan, "Ultrasonic NDT," </w:t>
+      </w:r>
+      <w:r>
+        <w:rPr>
+          <w:i/>
+        </w:rPr>
+        <w:t xml:space="preserve">Quality, </w:t>
+      </w:r>
+      <w:r>
+        <w:t>vol. 30, p. 24, 1991.</w:t>
+      </w:r>
+    </w:p>
+    <w:p>
+      <w:pPr>
+        <w:pStyle w:val="EndNoteBibliography"/>
+        <w:spacing w:after="0"/>
+        <w:ind w:left="426" w:hanging="426"/>
+      </w:pPr>
+      <w:r>
+        <w:t>[2]</w:t>
+      </w:r>
+      <w:r>
+        <w:tab/>
+        <w:t xml:space="preserve">J. R. Davis, </w:t>
+      </w:r>
+      <w:r>
+        <w:rPr>
+          <w:i/>
+        </w:rPr>
+        <w:t>Corrosion : Understanding the Basics</w:t>
+      </w:r>
+      <w:r>
+        <w:t>. Materials Park, OH, USA: A S M International, 2000.</w:t>
+      </w:r>
+    </w:p>
+    <w:p>
+      <w:pPr>
+        <w:pStyle w:val="EndNoteBibliography"/>
+        <w:spacing w:after="0"/>
+        <w:ind w:left="426" w:hanging="426"/>
+      </w:pPr>
+      <w:r>
+        <w:t>[3]</w:t>
+      </w:r>
+      <w:r>
+        <w:tab/>
+        <w:t xml:space="preserve">"Best Practice For The Procurement And Conduct Of Non-Destructive Testing," in </w:t>
+      </w:r>
+      <w:r>
+        <w:rPr>
+          <w:i/>
+        </w:rPr>
+        <w:t>Manual Ultrasonic Inspection</w:t>
+      </w:r>
+      <w:r>
+        <w:t>, ed. United Kingdom: Health and Safety Executive - Gas And Process Safety Technology Division, 2000.</w:t>
+      </w:r>
+    </w:p>
+    <w:p>
+      <w:pPr>
+        <w:pStyle w:val="EndNoteBibliography"/>
+        <w:spacing w:after="0"/>
+        <w:ind w:left="426" w:hanging="426"/>
+      </w:pPr>
+      <w:r>
+        <w:t>[4]</w:t>
+      </w:r>
+      <w:r>
+        <w:tab/>
+        <w:t xml:space="preserve">J. Cullerne, "Ultrasonic Imaging," in </w:t>
+      </w:r>
+      <w:r>
+        <w:rPr>
+          <w:i/>
+        </w:rPr>
+        <w:t>The Penguin dictionary of physics</w:t>
+      </w:r>
+      <w:r>
+        <w:t>, ed London, United Kingdom: Penguin, 2009.</w:t>
+      </w:r>
+    </w:p>
+    <w:p>
+      <w:pPr>
+        <w:pStyle w:val="EndNoteBibliography"/>
+        <w:spacing w:after="0"/>
+        <w:ind w:left="426" w:hanging="426"/>
+      </w:pPr>
+      <w:r>
+        <w:t>[5]</w:t>
+      </w:r>
+      <w:r>
+        <w:tab/>
+        <w:t xml:space="preserve">J. P. Woodcock and A. Hospital Physicists, </w:t>
+      </w:r>
+      <w:r>
+        <w:rPr>
+          <w:i/>
+        </w:rPr>
+        <w:t>Ultrasonics</w:t>
+      </w:r>
+      <w:r>
+        <w:t xml:space="preserve"> vol. 1. Bristol: Hilger [for] the Hospital Physicists' Association, 1979.</w:t>
+      </w:r>
+    </w:p>
+    <w:p>
+      <w:pPr>
+        <w:pStyle w:val="EndNoteBibliography"/>
+        <w:spacing w:after="0"/>
+        <w:ind w:left="426" w:hanging="426"/>
+      </w:pPr>
+      <w:r>
+        <w:t>[6]</w:t>
+      </w:r>
+      <w:r>
+        <w:tab/>
+        <w:t xml:space="preserve">T. Nelligan. (24/4/2015). </w:t>
+      </w:r>
+      <w:r>
+        <w:rPr>
+          <w:i/>
+        </w:rPr>
+        <w:t>An Introduction to Ultrasonic Flaw Detection</w:t>
+      </w:r>
+      <w:r>
+        <w:t xml:space="preserve">. Available: </w:t>
+      </w:r>
+      <w:hyperlink r:id="rId18" w:history="1">
+        <w:r>
+          <w:rPr>
+            <w:rStyle w:val="Hyperlink"/>
+          </w:rPr>
+          <w:t>http://www.olympus-ims.com/en/applications-and-solutions/introductory-ultrasonics/introduction-flaw-detection/</w:t>
+        </w:r>
+      </w:hyperlink>
+    </w:p>
+    <w:p>
+      <w:pPr>
+        <w:pStyle w:val="EndNoteBibliography"/>
+        <w:spacing w:after="0"/>
+        <w:ind w:left="426" w:hanging="426"/>
+      </w:pPr>
+      <w:r>
+        <w:t>[7]</w:t>
+      </w:r>
+      <w:r>
+        <w:tab/>
+        <w:t xml:space="preserve">(2015, 24/4/2015). </w:t>
+      </w:r>
+      <w:r>
+        <w:rPr>
+          <w:i/>
+        </w:rPr>
+        <w:t>Combined Image Formats</w:t>
+      </w:r>
+      <w:r>
+        <w:t xml:space="preserve">. Available: </w:t>
+      </w:r>
+      <w:hyperlink r:id="rId19" w:history="1">
+        <w:r>
+          <w:rPr>
+            <w:rStyle w:val="Hyperlink"/>
+          </w:rPr>
+          <w:t>http://www.olympus-ims.com/en/ndt-tutorials/instrumententation/combined/</w:t>
+        </w:r>
+      </w:hyperlink>
+    </w:p>
+    <w:p>
+      <w:pPr>
+        <w:pStyle w:val="EndNoteBibliography"/>
+        <w:spacing w:after="0"/>
+        <w:ind w:left="426" w:hanging="426"/>
+      </w:pPr>
+      <w:r>
+        <w:t>[8]</w:t>
+      </w:r>
+      <w:r>
+        <w:tab/>
+        <w:t>"Scorpion remote access tank shell inspection | Ultrasonic Crawler," ed. Online: Silverwing NDT, 2015.</w:t>
+      </w:r>
+    </w:p>
+    <w:p>
+      <w:pPr>
+        <w:pStyle w:val="EndNoteBibliography"/>
+        <w:spacing w:after="0"/>
+        <w:ind w:left="426" w:hanging="426"/>
+      </w:pPr>
+      <w:r>
+        <w:t>[9]</w:t>
+      </w:r>
+      <w:r>
+        <w:tab/>
+        <w:t xml:space="preserve">L. Hyon, P. Jaemann, L. Daewon, and H. J. Kim, "Build Your Own Quadrotor: Open-Source Projects on Unmanned Aerial Vehicles," </w:t>
+      </w:r>
+      <w:r>
+        <w:rPr>
+          <w:i/>
+        </w:rPr>
+        <w:t xml:space="preserve">Robotics &amp; Automation Magazine, IEEE, </w:t>
+      </w:r>
+      <w:r>
+        <w:t>vol. 19, pp. 33-45, 2012.</w:t>
+      </w:r>
+    </w:p>
+    <w:p>
+      <w:pPr>
+        <w:pStyle w:val="EndNoteBibliography"/>
+        <w:spacing w:after="0"/>
+        <w:ind w:left="426" w:hanging="426"/>
+      </w:pPr>
+      <w:r>
+        <w:t>[10]</w:t>
+      </w:r>
+      <w:r>
+        <w:tab/>
+        <w:t xml:space="preserve">T. Luukkonen, "Modelling and control of quadcopter," </w:t>
+      </w:r>
+      <w:r>
+        <w:rPr>
+          <w:i/>
+        </w:rPr>
+        <w:t xml:space="preserve">Independent research project in applied mathematics, Espoo, </w:t>
+      </w:r>
+      <w:r>
+        <w:t>2011.</w:t>
+      </w:r>
+    </w:p>
+    <w:p>
+      <w:pPr>
+        <w:pStyle w:val="EndNoteBibliography"/>
+        <w:spacing w:after="0"/>
+        <w:ind w:left="426" w:hanging="426"/>
+      </w:pPr>
+      <w:r>
+        <w:t>[11]</w:t>
+      </w:r>
+      <w:r>
+        <w:tab/>
+        <w:t>S. Tadakamadla and B. Oelmann, "Indoor local positioning system for ZigBee, based on RSSI," 2006.</w:t>
+      </w:r>
+    </w:p>
+    <w:p>
+      <w:pPr>
+        <w:pStyle w:val="EndNoteBibliography"/>
+        <w:spacing w:after="0"/>
+        <w:ind w:left="426" w:hanging="426"/>
+      </w:pPr>
+      <w:r>
+        <w:t>[12]</w:t>
+      </w:r>
+      <w:r>
+        <w:tab/>
+        <w:t>N. B. Priyantha, "The cricket indoor location system," Massachusetts Institute of Technology, 2005.</w:t>
+      </w:r>
+    </w:p>
+    <w:p>
+      <w:pPr>
+        <w:pStyle w:val="EndNoteBibliography"/>
+        <w:spacing w:after="0"/>
+        <w:ind w:left="426" w:hanging="426"/>
+      </w:pPr>
+      <w:r>
+        <w:t>[13]</w:t>
+      </w:r>
+      <w:r>
+        <w:tab/>
+        <w:t xml:space="preserve">S. Weiss, D. Scaramuzza, and R. Siegwart, "Monocular‐SLAM–based navigation for autonomous micro helicopters in GPS‐denied environments," </w:t>
+      </w:r>
+      <w:r>
+        <w:rPr>
+          <w:i/>
+        </w:rPr>
+        <w:t xml:space="preserve">Journal of Field Robotics, </w:t>
+      </w:r>
+      <w:r>
+        <w:t>vol. 28, pp. 854-874, 2011.</w:t>
+      </w:r>
+    </w:p>
+    <w:p>
+      <w:pPr>
+        <w:pStyle w:val="EndNoteBibliography"/>
+        <w:spacing w:after="0"/>
+        <w:ind w:left="426" w:hanging="426"/>
+      </w:pPr>
+      <w:r>
+        <w:t>[14]</w:t>
+      </w:r>
+      <w:r>
+        <w:tab/>
+        <w:t xml:space="preserve">M. Achtelik, A. Bachrach, R. He, S. Prentice, and N. Roy, "Stereo vision and laser odometry for autonomous helicopters in GPS-denied indoor environments," in </w:t>
+      </w:r>
+      <w:r>
+        <w:rPr>
+          <w:i/>
+        </w:rPr>
+        <w:t>SPIE Defense, Security, and Sensing</w:t>
+      </w:r>
+      <w:r>
+        <w:t>, 2009, pp. 733219-733219-10.</w:t>
+      </w:r>
+    </w:p>
+    <w:p>
+      <w:pPr>
+        <w:pStyle w:val="EndNoteBibliography"/>
+        <w:spacing w:after="0"/>
+        <w:ind w:left="426" w:hanging="426"/>
+      </w:pPr>
+      <w:r>
+        <w:t>[15]</w:t>
+      </w:r>
+      <w:r>
+        <w:tab/>
+        <w:t xml:space="preserve">L. Ojeda and J. Borenstein, "Personal dead-reckoning system for GPS-denied environments," in </w:t>
+      </w:r>
+      <w:r>
+        <w:rPr>
+          <w:i/>
+        </w:rPr>
+        <w:t>Safety, Security and Rescue Robotics, 2007. SSRR 2007. IEEE International Workshop on</w:t>
+      </w:r>
+      <w:r>
+        <w:t>, 2007, pp. 1-6.</w:t>
+      </w:r>
+    </w:p>
+    <w:p>
+      <w:pPr>
+        <w:pStyle w:val="EndNoteBibliography"/>
+        <w:spacing w:after="0"/>
+        <w:ind w:left="426" w:hanging="426"/>
+      </w:pPr>
+      <w:r>
+        <w:t>[16]</w:t>
+      </w:r>
+      <w:r>
+        <w:tab/>
+      </w:r>
+      <w:r>
+        <w:rPr>
+          <w:i/>
+        </w:rPr>
+        <w:t xml:space="preserve">Model aircraft and RPA, </w:t>
+      </w:r>
+      <w:r>
+        <w:t>C. A. S. Authority, 2014.</w:t>
+      </w:r>
+    </w:p>
+    <w:p>
+      <w:pPr>
+        <w:pStyle w:val="EndNoteBibliography"/>
+        <w:spacing w:after="0"/>
+        <w:ind w:left="426" w:hanging="426"/>
+      </w:pPr>
+      <w:r>
+        <w:t>[17]</w:t>
+      </w:r>
+      <w:r>
+        <w:tab/>
+        <w:t xml:space="preserve">J. S. Cavote, "Drones Promise Faster, Easier Inspection of Boilers, Stacks, Towers, and More - POWER Magazine," in </w:t>
+      </w:r>
+      <w:r>
+        <w:rPr>
+          <w:i/>
+        </w:rPr>
+        <w:t>PowerMag</w:t>
+      </w:r>
+      <w:r>
+        <w:t>, ed. Online: PowerMag, 2014.</w:t>
+      </w:r>
+    </w:p>
+    <w:p>
+      <w:pPr>
+        <w:pStyle w:val="EndNoteBibliography"/>
+        <w:ind w:left="426" w:hanging="426"/>
+      </w:pPr>
+      <w:r>
+        <w:t>[18]</w:t>
+      </w:r>
+      <w:r>
+        <w:tab/>
+        <w:t>E. W. Hawkes, D. L. Christensen, E. V. Eason, M. A. Estrada, M. Heverly, E. Hilgemann</w:t>
+      </w:r>
+      <w:r>
+        <w:rPr>
+          <w:i/>
+        </w:rPr>
+        <w:t>, et al.</w:t>
+      </w:r>
+      <w:r>
+        <w:t xml:space="preserve">, "Dynamic surface grasping with directional adhesion," in </w:t>
+      </w:r>
+      <w:r>
+        <w:rPr>
+          <w:i/>
+        </w:rPr>
+        <w:t>Intelligent Robots and Systems (IROS), 2013 IEEE/RSJ International Conference on</w:t>
+      </w:r>
+      <w:r>
+        <w:t>, 2013, pp. 5487-5493.</w:t>
+      </w:r>
+    </w:p>
+    <w:p>
+      <w:pPr>
+        <w:spacing w:line="360" w:lineRule="auto"/>
+        <w:ind w:left="720"/>
+        <w:jc w:val="both"/>
+      </w:pPr>
+      <w:r>
+        <w:fldChar w:fldCharType="end"/>
+      </w:r>
+    </w:p>
+    <w:p>
+      <w:pPr>
+        <w:pStyle w:val="Heading1"/>
+        <w:numPr>
+          <w:ilvl w:val="0"/>
+          <w:numId w:val="17"/>
+        </w:numPr>
+        <w:spacing w:line="360" w:lineRule="auto"/>
+        <w:ind w:left="426" w:hanging="426"/>
+        <w:jc w:val="both"/>
+        <w:sectPr>
+          <w:pgSz w:w="11906" w:h="16838"/>
+          <w:pgMar w:top="1440" w:right="1440" w:bottom="1440" w:left="2268" w:header="708" w:footer="708" w:gutter="0"/>
+          <w:cols w:space="708"/>
+          <w:docGrid w:linePitch="360"/>
+        </w:sectPr>
+      </w:pPr>
+    </w:p>
+    <w:p>
+      <w:pPr>
+        <w:pStyle w:val="Heading1"/>
+        <w:numPr>
+          <w:ilvl w:val="0"/>
+          <w:numId w:val="17"/>
+        </w:numPr>
+        <w:spacing w:line="360" w:lineRule="auto"/>
+        <w:ind w:left="426" w:hanging="426"/>
+        <w:jc w:val="both"/>
+      </w:pPr>
       <w:r>
         <w:lastRenderedPageBreak/>
         <w:t>Appendices</w:t>
@@ -6836,14 +7680,17 @@
         <w:pStyle w:val="Heading2"/>
         <w:ind w:left="720"/>
       </w:pPr>
-      <w:bookmarkStart w:id="27" w:name="_Toc419110669"/>
-      <w:r>
-        <w:t xml:space="preserve">6.1 </w:t>
+      <w:bookmarkStart w:id="28" w:name="_Toc419110669"/>
+      <w:r>
+        <w:t>9</w:t>
+      </w:r>
+      <w:r>
+        <w:t xml:space="preserve">.1 </w:t>
       </w:r>
       <w:r>
         <w:t>Risk Assessment</w:t>
       </w:r>
-      <w:bookmarkEnd w:id="27"/>
+      <w:bookmarkEnd w:id="28"/>
     </w:p>
     <w:p>
       <w:r>
@@ -7005,13 +7852,13 @@
         <w:tblLook w:val="04A0" w:firstRow="1" w:lastRow="0" w:firstColumn="1" w:lastColumn="0" w:noHBand="0" w:noVBand="1"/>
       </w:tblPr>
       <w:tblGrid>
-        <w:gridCol w:w="1731"/>
+        <w:gridCol w:w="1732"/>
         <w:gridCol w:w="221"/>
-        <w:gridCol w:w="2005"/>
+        <w:gridCol w:w="2000"/>
         <w:gridCol w:w="358"/>
-        <w:gridCol w:w="763"/>
-        <w:gridCol w:w="1156"/>
-        <w:gridCol w:w="837"/>
+        <w:gridCol w:w="764"/>
+        <w:gridCol w:w="1157"/>
+        <w:gridCol w:w="839"/>
         <w:gridCol w:w="1150"/>
       </w:tblGrid>
       <w:tr>
@@ -7165,7 +8012,7 @@
               <w:rPr>
                 <w:sz w:val="20"/>
               </w:rPr>
-              <w:t>Yes</w:t>
+              <w:t>No</w:t>
             </w:r>
           </w:p>
         </w:tc>
@@ -8083,7 +8930,7 @@
                 </mc:Choice>
                 <mc:Fallback>
                   <w:pict>
-                    <v:shapetype w14:anchorId="027423FE" id="_x0000_t32" coordsize="21600,21600" o:spt="32" o:oned="t" path="m,l21600,21600e" filled="f">
+                    <v:shapetype w14:anchorId="33B7162F" id="_x0000_t32" coordsize="21600,21600" o:spt="32" o:oned="t" path="m,l21600,21600e" filled="f">
                       <v:path arrowok="t" fillok="f" o:connecttype="none"/>
                       <o:lock v:ext="edit" shapetype="t"/>
                     </v:shapetype>
@@ -8166,7 +9013,7 @@
                 </mc:Choice>
                 <mc:Fallback>
                   <w:pict>
-                    <v:shape w14:anchorId="076DCA42" id="Straight Arrow Connector 3" o:spid="_x0000_s1026" type="#_x0000_t32" style="position:absolute;margin-left:3pt;margin-top:6.75pt;width:107.3pt;height:.35pt;z-index:251659264;visibility:visible;mso-wrap-style:square;mso-width-percent:0;mso-height-percent:0;mso-wrap-distance-left:9pt;mso-wrap-distance-top:0;mso-wrap-distance-right:9pt;mso-wrap-distance-bottom:0;mso-position-horizontal:absolute;mso-position-horizontal-relative:text;mso-position-vertical:absolute;mso-position-vertical-relative:text;mso-width-percent:0;mso-height-percent:0;mso-width-relative:page;mso-height-relative:page" o:gfxdata="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">
+                    <v:shape w14:anchorId="5D8627D4" id="Straight Arrow Connector 3" o:spid="_x0000_s1026" type="#_x0000_t32" style="position:absolute;margin-left:3pt;margin-top:6.75pt;width:107.3pt;height:.35pt;z-index:251659264;visibility:visible;mso-wrap-style:square;mso-width-percent:0;mso-height-percent:0;mso-wrap-distance-left:9pt;mso-wrap-distance-top:0;mso-wrap-distance-right:9pt;mso-wrap-distance-bottom:0;mso-position-horizontal:absolute;mso-position-horizontal-relative:text;mso-position-vertical:absolute;mso-position-vertical-relative:text;mso-width-percent:0;mso-height-percent:0;mso-width-relative:page;mso-height-relative:page" o:gfxdata="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">
                       <v:stroke endarrow="block"/>
                     </v:shape>
                   </w:pict>
@@ -9605,16 +10452,21 @@
     <w:p>
       <w:pPr>
         <w:pStyle w:val="Heading2"/>
-        <w:ind w:left="720"/>
-      </w:pPr>
-      <w:bookmarkStart w:id="28" w:name="_Toc419110670"/>
-      <w:r>
-        <w:t xml:space="preserve">6.2 </w:t>
-      </w:r>
-      <w:r>
-        <w:t>Gantt Chart</w:t>
-      </w:r>
-      <w:bookmarkEnd w:id="28"/>
+        <w:numPr>
+          <w:ilvl w:val="1"/>
+          <w:numId w:val="20"/>
+        </w:numPr>
+      </w:pPr>
+      <w:bookmarkStart w:id="29" w:name="_Toc419110670"/>
+      <w:r>
+        <w:t xml:space="preserve">Gantt </w:t>
+      </w:r>
+      <w:proofErr w:type="gramStart"/>
+      <w:r>
+        <w:t>Chart</w:t>
+      </w:r>
+      <w:bookmarkEnd w:id="29"/>
+      <w:proofErr w:type="gramEnd"/>
     </w:p>
     <w:p>
       <w:pPr>
@@ -9635,7 +10487,7 @@
             <wp:cNvGraphicFramePr/>
             <a:graphic xmlns:a="http://schemas.openxmlformats.org/drawingml/2006/main">
               <a:graphicData uri="http://schemas.openxmlformats.org/drawingml/2006/chart">
-                <c:chart xmlns:c="http://schemas.openxmlformats.org/drawingml/2006/chart" xmlns:r="http://schemas.openxmlformats.org/officeDocument/2006/relationships" r:id="rId18"/>
+                <c:chart xmlns:c="http://schemas.openxmlformats.org/drawingml/2006/chart" xmlns:r="http://schemas.openxmlformats.org/officeDocument/2006/relationships" r:id="rId20"/>
               </a:graphicData>
             </a:graphic>
           </wp:inline>
@@ -9649,468 +10501,16 @@
         <w:jc w:val="both"/>
         <w:sectPr>
           <w:pgSz w:w="11906" w:h="16838"/>
-          <w:pgMar w:top="1440" w:right="1440" w:bottom="1440" w:left="1440" w:header="708" w:footer="708" w:gutter="0"/>
+          <w:pgMar w:top="1440" w:right="1440" w:bottom="1440" w:left="2268" w:header="708" w:footer="708" w:gutter="0"/>
           <w:cols w:space="708"/>
           <w:docGrid w:linePitch="360"/>
         </w:sectPr>
       </w:pPr>
     </w:p>
-    <w:p>
-      <w:pPr>
-        <w:pStyle w:val="Heading2"/>
-        <w:spacing w:line="360" w:lineRule="auto"/>
-        <w:ind w:left="720"/>
-        <w:jc w:val="both"/>
-      </w:pPr>
-      <w:bookmarkStart w:id="29" w:name="_Toc419110671"/>
-      <w:r>
-        <w:lastRenderedPageBreak/>
-        <w:t xml:space="preserve">6.3 </w:t>
-      </w:r>
-      <w:r>
-        <w:t>Reference List</w:t>
-      </w:r>
-      <w:bookmarkEnd w:id="29"/>
-    </w:p>
-    <w:p>
-      <w:pPr>
-        <w:spacing w:line="360" w:lineRule="auto"/>
-        <w:ind w:left="720"/>
-        <w:jc w:val="both"/>
-      </w:pPr>
-    </w:p>
-    <w:p>
-      <w:pPr>
-        <w:pStyle w:val="EndNoteBibliography"/>
-        <w:spacing w:after="0"/>
-        <w:ind w:left="720" w:hanging="720"/>
-      </w:pPr>
-      <w:r>
-        <w:fldChar w:fldCharType="begin"/>
-      </w:r>
-      <w:r>
-        <w:instrText xml:space="preserve"> ADDIN EN.REFLIST </w:instrText>
-      </w:r>
-      <w:r>
-        <w:fldChar w:fldCharType="separate"/>
-      </w:r>
-      <w:r>
-        <w:t>[1]</w:t>
-      </w:r>
-      <w:r>
-        <w:tab/>
-        <w:t xml:space="preserve">T. Nelligan, "Ultrasonic NDT," </w:t>
-      </w:r>
-      <w:r>
-        <w:rPr>
-          <w:i/>
-        </w:rPr>
-        <w:t xml:space="preserve">Quality, </w:t>
-      </w:r>
-      <w:r>
-        <w:t>vol. 30, p. 24, 1991.</w:t>
-      </w:r>
-    </w:p>
-    <w:p>
-      <w:pPr>
-        <w:pStyle w:val="EndNoteBibliography"/>
-        <w:spacing w:after="0"/>
-        <w:ind w:left="720" w:hanging="720"/>
-      </w:pPr>
-      <w:r>
-        <w:t>[2]</w:t>
-      </w:r>
-      <w:r>
-        <w:tab/>
-        <w:t xml:space="preserve">J. R. Davis, </w:t>
-      </w:r>
-      <w:r>
-        <w:rPr>
-          <w:i/>
-        </w:rPr>
-        <w:t>Corrosion : Understanding the Basics</w:t>
-      </w:r>
-      <w:r>
-        <w:t>. Materials Park, OH, USA: A S M International, 2000.</w:t>
-      </w:r>
-    </w:p>
-    <w:p>
-      <w:pPr>
-        <w:pStyle w:val="EndNoteBibliography"/>
-        <w:spacing w:after="0"/>
-        <w:ind w:left="720" w:hanging="720"/>
-      </w:pPr>
-      <w:r>
-        <w:t>[3]</w:t>
-      </w:r>
-      <w:r>
-        <w:tab/>
-        <w:t xml:space="preserve">"Best Practice For The Procurement And Conduct Of Non-Destructive Testing," in </w:t>
-      </w:r>
-      <w:r>
-        <w:rPr>
-          <w:i/>
-        </w:rPr>
-        <w:t>Manual Ultrasonic Inspection</w:t>
-      </w:r>
-      <w:r>
-        <w:t>, ed. United Kingdom: Health and Safety Executive - Gas And Process Safety Technology Division, 2000.</w:t>
-      </w:r>
-    </w:p>
-    <w:p>
-      <w:pPr>
-        <w:pStyle w:val="EndNoteBibliography"/>
-        <w:spacing w:after="0"/>
-        <w:ind w:left="720" w:hanging="720"/>
-      </w:pPr>
-      <w:r>
-        <w:t>[4]</w:t>
-      </w:r>
-      <w:r>
-        <w:tab/>
-        <w:t xml:space="preserve">J. Cullerne, "Ultrasonic Imaging," in </w:t>
-      </w:r>
-      <w:r>
-        <w:rPr>
-          <w:i/>
-        </w:rPr>
-        <w:t>The Penguin dictionary of physics</w:t>
-      </w:r>
-      <w:r>
-        <w:t>, ed London, United Kingdom: Penguin, 2009.</w:t>
-      </w:r>
-    </w:p>
-    <w:p>
-      <w:pPr>
-        <w:pStyle w:val="EndNoteBibliography"/>
-        <w:spacing w:after="0"/>
-        <w:ind w:left="720" w:hanging="720"/>
-      </w:pPr>
-      <w:r>
-        <w:t>[5]</w:t>
-      </w:r>
-      <w:r>
-        <w:tab/>
-        <w:t xml:space="preserve">J. P. Woodcock and A. Hospital Physicists, </w:t>
-      </w:r>
-      <w:r>
-        <w:rPr>
-          <w:i/>
-        </w:rPr>
-        <w:t>Ultrasonics</w:t>
-      </w:r>
-      <w:r>
-        <w:t xml:space="preserve"> vol. 1. Bristol: Hilger [for] the Hospital Physicists' Association, 1979.</w:t>
-      </w:r>
-    </w:p>
-    <w:p>
-      <w:pPr>
-        <w:pStyle w:val="EndNoteBibliography"/>
-        <w:spacing w:after="0"/>
-        <w:ind w:left="720" w:hanging="720"/>
-      </w:pPr>
-      <w:r>
-        <w:t>[6]</w:t>
-      </w:r>
-      <w:r>
-        <w:tab/>
-        <w:t xml:space="preserve">T. Nelligan. (24/4/2015). </w:t>
-      </w:r>
-      <w:r>
-        <w:rPr>
-          <w:i/>
-        </w:rPr>
-        <w:t>An Introduction to Ultrasonic Flaw Detection</w:t>
-      </w:r>
-      <w:r>
-        <w:t xml:space="preserve">. Available: </w:t>
-      </w:r>
-      <w:hyperlink r:id="rId19" w:history="1">
-        <w:r>
-          <w:rPr>
-            <w:rStyle w:val="Hyperlink"/>
-          </w:rPr>
-          <w:t>http://www.olympus-ims.com/en/applications-and-solutions/introductory-ultrasonics/introduction-flaw-detection/</w:t>
-        </w:r>
-      </w:hyperlink>
-    </w:p>
-    <w:p>
-      <w:pPr>
-        <w:pStyle w:val="EndNoteBibliography"/>
-        <w:spacing w:after="0"/>
-        <w:ind w:left="720" w:hanging="720"/>
-      </w:pPr>
-      <w:r>
-        <w:t>[7]</w:t>
-      </w:r>
-      <w:r>
-        <w:tab/>
-        <w:t xml:space="preserve">(2015, 24/4/2015). </w:t>
-      </w:r>
-      <w:r>
-        <w:rPr>
-          <w:i/>
-        </w:rPr>
-        <w:t>Combined Image Formats</w:t>
-      </w:r>
-      <w:r>
-        <w:t xml:space="preserve">. Available: </w:t>
-      </w:r>
-      <w:hyperlink r:id="rId20" w:history="1">
-        <w:r>
-          <w:rPr>
-            <w:rStyle w:val="Hyperlink"/>
-          </w:rPr>
-          <w:t>http://www.olympus-ims.com/en/ndt-tutorials/instrumententation/combined/</w:t>
-        </w:r>
-      </w:hyperlink>
-    </w:p>
-    <w:p>
-      <w:pPr>
-        <w:pStyle w:val="EndNoteBibliography"/>
-        <w:spacing w:after="0"/>
-        <w:ind w:left="720" w:hanging="720"/>
-      </w:pPr>
-      <w:r>
-        <w:t>[8]</w:t>
-      </w:r>
-      <w:r>
-        <w:tab/>
-        <w:t>"Scorpion remote access tank shell inspection | Ultrasonic Crawler," ed. Online: Silverwing NDT, 2015.</w:t>
-      </w:r>
-    </w:p>
-    <w:p>
-      <w:pPr>
-        <w:pStyle w:val="EndNoteBibliography"/>
-        <w:spacing w:after="0"/>
-        <w:ind w:left="720" w:hanging="720"/>
-      </w:pPr>
-      <w:r>
-        <w:t>[9]</w:t>
-      </w:r>
-      <w:r>
-        <w:tab/>
-        <w:t xml:space="preserve">L. Hyon, P. Jaemann, L. Daewon, and H. J. Kim, "Build Your Own Quadrotor: Open-Source Projects on Unmanned Aerial Vehicles," </w:t>
-      </w:r>
-      <w:r>
-        <w:rPr>
-          <w:i/>
-        </w:rPr>
-        <w:t xml:space="preserve">Robotics &amp; Automation Magazine, IEEE, </w:t>
-      </w:r>
-      <w:r>
-        <w:t>vol. 19, pp. 33-45, 2012.</w:t>
-      </w:r>
-    </w:p>
-    <w:p>
-      <w:pPr>
-        <w:pStyle w:val="EndNoteBibliography"/>
-        <w:spacing w:after="0"/>
-        <w:ind w:left="720" w:hanging="720"/>
-      </w:pPr>
-      <w:r>
-        <w:t>[10]</w:t>
-      </w:r>
-      <w:r>
-        <w:tab/>
-        <w:t xml:space="preserve">T. Luukkonen, "Modelling and control of quadcopter," </w:t>
-      </w:r>
-      <w:r>
-        <w:rPr>
-          <w:i/>
-        </w:rPr>
-        <w:t xml:space="preserve">Independent research project in applied mathematics, Espoo, </w:t>
-      </w:r>
-      <w:r>
-        <w:t>2011.</w:t>
-      </w:r>
-    </w:p>
-    <w:p>
-      <w:pPr>
-        <w:pStyle w:val="EndNoteBibliography"/>
-        <w:spacing w:after="0"/>
-        <w:ind w:left="720" w:hanging="720"/>
-      </w:pPr>
-      <w:r>
-        <w:t>[11]</w:t>
-      </w:r>
-      <w:r>
-        <w:tab/>
-        <w:t>S. Tadakamadla and B. Oelmann, "Indoor local positioning system for ZigBee, based on RSSI," 2006.</w:t>
-      </w:r>
-    </w:p>
-    <w:p>
-      <w:pPr>
-        <w:pStyle w:val="EndNoteBibliography"/>
-        <w:spacing w:after="0"/>
-        <w:ind w:left="720" w:hanging="720"/>
-      </w:pPr>
-      <w:r>
-        <w:t>[12]</w:t>
-      </w:r>
-      <w:r>
-        <w:tab/>
-        <w:t>N. B. Priyantha, "The cricket indoor location system," Massachusetts Institute of Technology, 2005.</w:t>
-      </w:r>
-    </w:p>
-    <w:p>
-      <w:pPr>
-        <w:pStyle w:val="EndNoteBibliography"/>
-        <w:spacing w:after="0"/>
-        <w:ind w:left="720" w:hanging="720"/>
-      </w:pPr>
-      <w:r>
-        <w:t>[13]</w:t>
-      </w:r>
-      <w:r>
-        <w:tab/>
-        <w:t xml:space="preserve">S. Weiss, D. Scaramuzza, and R. Siegwart, "Monocular‐SLAM–based navigation for autonomous micro helicopters in GPS‐denied environments," </w:t>
-      </w:r>
-      <w:r>
-        <w:rPr>
-          <w:i/>
-        </w:rPr>
-        <w:t xml:space="preserve">Journal of Field Robotics, </w:t>
-      </w:r>
-      <w:r>
-        <w:t>vol. 28, pp. 854-874, 2011.</w:t>
-      </w:r>
-    </w:p>
-    <w:p>
-      <w:pPr>
-        <w:pStyle w:val="EndNoteBibliography"/>
-        <w:spacing w:after="0"/>
-        <w:ind w:left="720" w:hanging="720"/>
-      </w:pPr>
-      <w:r>
-        <w:t>[14]</w:t>
-      </w:r>
-      <w:r>
-        <w:tab/>
-        <w:t xml:space="preserve">M. Achtelik, A. Bachrach, R. He, S. Prentice, and N. Roy, "Stereo vision and laser odometry for autonomous helicopters in GPS-denied indoor environments," in </w:t>
-      </w:r>
-      <w:r>
-        <w:rPr>
-          <w:i/>
-        </w:rPr>
-        <w:t>SPIE Defense, Security, and Sensing</w:t>
-      </w:r>
-      <w:r>
-        <w:t>, 2009, pp. 733219-733219-10.</w:t>
-      </w:r>
-    </w:p>
-    <w:p>
-      <w:pPr>
-        <w:pStyle w:val="EndNoteBibliography"/>
-        <w:spacing w:after="0"/>
-        <w:ind w:left="720" w:hanging="720"/>
-      </w:pPr>
-      <w:r>
-        <w:t>[15]</w:t>
-      </w:r>
-      <w:r>
-        <w:tab/>
-        <w:t xml:space="preserve">L. Ojeda and J. Borenstein, "Personal dead-reckoning system for GPS-denied environments," in </w:t>
-      </w:r>
-      <w:r>
-        <w:rPr>
-          <w:i/>
-        </w:rPr>
-        <w:t>Safety, Security and Rescue Robotics, 2007. SSRR 2007. IEEE International Workshop on</w:t>
-      </w:r>
-      <w:r>
-        <w:t>, 2007, pp. 1-6.</w:t>
-      </w:r>
-    </w:p>
-    <w:p>
-      <w:pPr>
-        <w:pStyle w:val="EndNoteBibliography"/>
-        <w:spacing w:after="0"/>
-        <w:ind w:left="720" w:hanging="720"/>
-      </w:pPr>
-      <w:r>
-        <w:t>[16]</w:t>
-      </w:r>
-      <w:r>
-        <w:tab/>
-      </w:r>
-      <w:r>
-        <w:rPr>
-          <w:i/>
-        </w:rPr>
-        <w:t xml:space="preserve">Model aircraft and RPA, </w:t>
-      </w:r>
-      <w:r>
-        <w:t>C. A. S. Authority, 2014.</w:t>
-      </w:r>
-    </w:p>
-    <w:p>
-      <w:pPr>
-        <w:pStyle w:val="EndNoteBibliography"/>
-        <w:spacing w:after="0"/>
-        <w:ind w:left="720" w:hanging="720"/>
-      </w:pPr>
-      <w:r>
-        <w:t>[17]</w:t>
-      </w:r>
-      <w:r>
-        <w:tab/>
-        <w:t xml:space="preserve">J. S. Cavote, "Drones Promise Faster, Easier Inspection of Boilers, Stacks, Towers, and More - POWER Magazine," in </w:t>
-      </w:r>
-      <w:r>
-        <w:rPr>
-          <w:i/>
-        </w:rPr>
-        <w:t>PowerMag</w:t>
-      </w:r>
-      <w:r>
-        <w:t>, ed. Online: PowerMag, 2014.</w:t>
-      </w:r>
-    </w:p>
-    <w:p>
-      <w:pPr>
-        <w:pStyle w:val="EndNoteBibliography"/>
-        <w:ind w:left="720" w:hanging="720"/>
-      </w:pPr>
-      <w:r>
-        <w:t>[18]</w:t>
-      </w:r>
-      <w:r>
-        <w:tab/>
-        <w:t>E. W. Hawkes, D. L. Christensen, E. V. Eason, M. A. Estrada, M. Heverly, E. Hilgemann</w:t>
-      </w:r>
-      <w:r>
-        <w:rPr>
-          <w:i/>
-        </w:rPr>
-        <w:t>, et al.</w:t>
-      </w:r>
-      <w:r>
-        <w:t xml:space="preserve">, "Dynamic surface grasping with directional adhesion," in </w:t>
-      </w:r>
-      <w:r>
-        <w:rPr>
-          <w:i/>
-        </w:rPr>
-        <w:t>Intelligent Robots and Systems (IROS), 2013 IEEE/RSJ International Conference on</w:t>
-      </w:r>
-      <w:r>
-        <w:t>, 2013, pp. 5487-5493.</w:t>
-      </w:r>
-    </w:p>
-    <w:p>
-      <w:pPr>
-        <w:spacing w:line="360" w:lineRule="auto"/>
-        <w:ind w:left="720"/>
-        <w:jc w:val="both"/>
-      </w:pPr>
-      <w:r>
-        <w:fldChar w:fldCharType="end"/>
-      </w:r>
-    </w:p>
+    <w:p/>
     <w:sectPr>
       <w:pgSz w:w="11906" w:h="16838"/>
-      <w:pgMar w:top="1440" w:right="1440" w:bottom="1440" w:left="1440" w:header="708" w:footer="708" w:gutter="0"/>
+      <w:pgMar w:top="1440" w:right="1440" w:bottom="1440" w:left="2268" w:header="708" w:footer="708" w:gutter="0"/>
       <w:cols w:space="708"/>
       <w:docGrid w:linePitch="360"/>
     </w:sectPr>
@@ -10123,7 +10523,7 @@
   <w:endnote w:type="separator" w:id="-1">
     <w:p>
       <w:pPr>
-        <w:spacing w:before="0" w:after="0" w:line="240" w:lineRule="auto"/>
+        <w:spacing w:after="0" w:line="240" w:lineRule="auto"/>
       </w:pPr>
       <w:r>
         <w:separator/>
@@ -10133,7 +10533,7 @@
   <w:endnote w:type="continuationSeparator" w:id="0">
     <w:p>
       <w:pPr>
-        <w:spacing w:before="0" w:after="0" w:line="240" w:lineRule="auto"/>
+        <w:spacing w:after="0" w:line="240" w:lineRule="auto"/>
       </w:pPr>
       <w:r>
         <w:continuationSeparator/>
@@ -10202,7 +10602,7 @@
   <w:footnote w:type="separator" w:id="-1">
     <w:p>
       <w:pPr>
-        <w:spacing w:before="0" w:after="0" w:line="240" w:lineRule="auto"/>
+        <w:spacing w:after="0" w:line="240" w:lineRule="auto"/>
       </w:pPr>
       <w:r>
         <w:separator/>
@@ -10212,7 +10612,7 @@
   <w:footnote w:type="continuationSeparator" w:id="0">
     <w:p>
       <w:pPr>
-        <w:spacing w:before="0" w:after="0" w:line="240" w:lineRule="auto"/>
+        <w:spacing w:after="0" w:line="240" w:lineRule="auto"/>
       </w:pPr>
       <w:r>
         <w:continuationSeparator/>
@@ -10467,6 +10867,95 @@
     </w:lvl>
   </w:abstractNum>
   <w:abstractNum w:abstractNumId="2" w15:restartNumberingAfterBreak="0">
+    <w:nsid w:val="0DF11396"/>
+    <w:multiLevelType w:val="hybridMultilevel"/>
+    <w:tmpl w:val="D31090C6"/>
+    <w:lvl w:ilvl="0" w:tplc="0C09000F">
+      <w:start w:val="1"/>
+      <w:numFmt w:val="decimal"/>
+      <w:lvlText w:val="%1."/>
+      <w:lvlJc w:val="left"/>
+      <w:pPr>
+        <w:ind w:left="720" w:hanging="360"/>
+      </w:pPr>
+      <w:rPr>
+        <w:rFonts w:hint="default"/>
+      </w:rPr>
+    </w:lvl>
+    <w:lvl w:ilvl="1" w:tplc="0C090019" w:tentative="1">
+      <w:start w:val="1"/>
+      <w:numFmt w:val="lowerLetter"/>
+      <w:lvlText w:val="%2."/>
+      <w:lvlJc w:val="left"/>
+      <w:pPr>
+        <w:ind w:left="1440" w:hanging="360"/>
+      </w:pPr>
+    </w:lvl>
+    <w:lvl w:ilvl="2" w:tplc="0C09001B" w:tentative="1">
+      <w:start w:val="1"/>
+      <w:numFmt w:val="lowerRoman"/>
+      <w:lvlText w:val="%3."/>
+      <w:lvlJc w:val="right"/>
+      <w:pPr>
+        <w:ind w:left="2160" w:hanging="180"/>
+      </w:pPr>
+    </w:lvl>
+    <w:lvl w:ilvl="3" w:tplc="0C09000F" w:tentative="1">
+      <w:start w:val="1"/>
+      <w:numFmt w:val="decimal"/>
+      <w:lvlText w:val="%4."/>
+      <w:lvlJc w:val="left"/>
+      <w:pPr>
+        <w:ind w:left="2880" w:hanging="360"/>
+      </w:pPr>
+    </w:lvl>
+    <w:lvl w:ilvl="4" w:tplc="0C090019" w:tentative="1">
+      <w:start w:val="1"/>
+      <w:numFmt w:val="lowerLetter"/>
+      <w:lvlText w:val="%5."/>
+      <w:lvlJc w:val="left"/>
+      <w:pPr>
+        <w:ind w:left="3600" w:hanging="360"/>
+      </w:pPr>
+    </w:lvl>
+    <w:lvl w:ilvl="5" w:tplc="0C09001B" w:tentative="1">
+      <w:start w:val="1"/>
+      <w:numFmt w:val="lowerRoman"/>
+      <w:lvlText w:val="%6."/>
+      <w:lvlJc w:val="right"/>
+      <w:pPr>
+        <w:ind w:left="4320" w:hanging="180"/>
+      </w:pPr>
+    </w:lvl>
+    <w:lvl w:ilvl="6" w:tplc="0C09000F" w:tentative="1">
+      <w:start w:val="1"/>
+      <w:numFmt w:val="decimal"/>
+      <w:lvlText w:val="%7."/>
+      <w:lvlJc w:val="left"/>
+      <w:pPr>
+        <w:ind w:left="5040" w:hanging="360"/>
+      </w:pPr>
+    </w:lvl>
+    <w:lvl w:ilvl="7" w:tplc="0C090019" w:tentative="1">
+      <w:start w:val="1"/>
+      <w:numFmt w:val="lowerLetter"/>
+      <w:lvlText w:val="%8."/>
+      <w:lvlJc w:val="left"/>
+      <w:pPr>
+        <w:ind w:left="5760" w:hanging="360"/>
+      </w:pPr>
+    </w:lvl>
+    <w:lvl w:ilvl="8" w:tplc="0C09001B" w:tentative="1">
+      <w:start w:val="1"/>
+      <w:numFmt w:val="lowerRoman"/>
+      <w:lvlText w:val="%9."/>
+      <w:lvlJc w:val="right"/>
+      <w:pPr>
+        <w:ind w:left="6480" w:hanging="180"/>
+      </w:pPr>
+    </w:lvl>
+  </w:abstractNum>
+  <w:abstractNum w:abstractNumId="3" w15:restartNumberingAfterBreak="0">
     <w:nsid w:val="163767D5"/>
     <w:multiLevelType w:val="hybridMultilevel"/>
     <w:tmpl w:val="6A20B896"/>
@@ -10579,7 +11068,120 @@
       </w:rPr>
     </w:lvl>
   </w:abstractNum>
-  <w:abstractNum w:abstractNumId="3" w15:restartNumberingAfterBreak="0">
+  <w:abstractNum w:abstractNumId="4" w15:restartNumberingAfterBreak="0">
+    <w:nsid w:val="19516A54"/>
+    <w:multiLevelType w:val="multilevel"/>
+    <w:tmpl w:val="DEF85A28"/>
+    <w:lvl w:ilvl="0">
+      <w:start w:val="9"/>
+      <w:numFmt w:val="decimal"/>
+      <w:lvlText w:val="%1"/>
+      <w:lvlJc w:val="left"/>
+      <w:pPr>
+        <w:ind w:left="375" w:hanging="375"/>
+      </w:pPr>
+      <w:rPr>
+        <w:rFonts w:hint="default"/>
+      </w:rPr>
+    </w:lvl>
+    <w:lvl w:ilvl="1">
+      <w:start w:val="2"/>
+      <w:numFmt w:val="decimal"/>
+      <w:lvlText w:val="%1.%2"/>
+      <w:lvlJc w:val="left"/>
+      <w:pPr>
+        <w:ind w:left="1440" w:hanging="720"/>
+      </w:pPr>
+      <w:rPr>
+        <w:rFonts w:hint="default"/>
+      </w:rPr>
+    </w:lvl>
+    <w:lvl w:ilvl="2">
+      <w:start w:val="1"/>
+      <w:numFmt w:val="decimal"/>
+      <w:lvlText w:val="%1.%2.%3"/>
+      <w:lvlJc w:val="left"/>
+      <w:pPr>
+        <w:ind w:left="2520" w:hanging="1080"/>
+      </w:pPr>
+      <w:rPr>
+        <w:rFonts w:hint="default"/>
+      </w:rPr>
+    </w:lvl>
+    <w:lvl w:ilvl="3">
+      <w:start w:val="1"/>
+      <w:numFmt w:val="decimal"/>
+      <w:lvlText w:val="%1.%2.%3.%4"/>
+      <w:lvlJc w:val="left"/>
+      <w:pPr>
+        <w:ind w:left="3600" w:hanging="1440"/>
+      </w:pPr>
+      <w:rPr>
+        <w:rFonts w:hint="default"/>
+      </w:rPr>
+    </w:lvl>
+    <w:lvl w:ilvl="4">
+      <w:start w:val="1"/>
+      <w:numFmt w:val="decimal"/>
+      <w:lvlText w:val="%1.%2.%3.%4.%5"/>
+      <w:lvlJc w:val="left"/>
+      <w:pPr>
+        <w:ind w:left="4320" w:hanging="1440"/>
+      </w:pPr>
+      <w:rPr>
+        <w:rFonts w:hint="default"/>
+      </w:rPr>
+    </w:lvl>
+    <w:lvl w:ilvl="5">
+      <w:start w:val="1"/>
+      <w:numFmt w:val="decimal"/>
+      <w:lvlText w:val="%1.%2.%3.%4.%5.%6"/>
+      <w:lvlJc w:val="left"/>
+      <w:pPr>
+        <w:ind w:left="5400" w:hanging="1800"/>
+      </w:pPr>
+      <w:rPr>
+        <w:rFonts w:hint="default"/>
+      </w:rPr>
+    </w:lvl>
+    <w:lvl w:ilvl="6">
+      <w:start w:val="1"/>
+      <w:numFmt w:val="decimal"/>
+      <w:lvlText w:val="%1.%2.%3.%4.%5.%6.%7"/>
+      <w:lvlJc w:val="left"/>
+      <w:pPr>
+        <w:ind w:left="6480" w:hanging="2160"/>
+      </w:pPr>
+      <w:rPr>
+        <w:rFonts w:hint="default"/>
+      </w:rPr>
+    </w:lvl>
+    <w:lvl w:ilvl="7">
+      <w:start w:val="1"/>
+      <w:numFmt w:val="decimal"/>
+      <w:lvlText w:val="%1.%2.%3.%4.%5.%6.%7.%8"/>
+      <w:lvlJc w:val="left"/>
+      <w:pPr>
+        <w:ind w:left="7560" w:hanging="2520"/>
+      </w:pPr>
+      <w:rPr>
+        <w:rFonts w:hint="default"/>
+      </w:rPr>
+    </w:lvl>
+    <w:lvl w:ilvl="8">
+      <w:start w:val="1"/>
+      <w:numFmt w:val="decimal"/>
+      <w:lvlText w:val="%1.%2.%3.%4.%5.%6.%7.%8.%9"/>
+      <w:lvlJc w:val="left"/>
+      <w:pPr>
+        <w:ind w:left="8640" w:hanging="2880"/>
+      </w:pPr>
+      <w:rPr>
+        <w:rFonts w:hint="default"/>
+      </w:rPr>
+    </w:lvl>
+  </w:abstractNum>
+  <w:abstractNum w:abstractNumId="5" w15:restartNumberingAfterBreak="0">
     <w:nsid w:val="1CD71216"/>
     <w:multiLevelType w:val="hybridMultilevel"/>
     <w:tmpl w:val="F274FAC8"/>
@@ -10692,7 +11294,7 @@
       </w:rPr>
     </w:lvl>
   </w:abstractNum>
-  <w:abstractNum w:abstractNumId="4" w15:restartNumberingAfterBreak="0">
+  <w:abstractNum w:abstractNumId="6" w15:restartNumberingAfterBreak="0">
     <w:nsid w:val="39681B06"/>
     <w:multiLevelType w:val="hybridMultilevel"/>
     <w:tmpl w:val="F224038A"/>
@@ -10805,7 +11407,7 @@
       </w:rPr>
     </w:lvl>
   </w:abstractNum>
-  <w:abstractNum w:abstractNumId="5" w15:restartNumberingAfterBreak="0">
+  <w:abstractNum w:abstractNumId="7" w15:restartNumberingAfterBreak="0">
     <w:nsid w:val="3FBF3BEC"/>
     <w:multiLevelType w:val="hybridMultilevel"/>
     <w:tmpl w:val="320E8AD2"/>
@@ -10918,7 +11520,7 @@
       </w:rPr>
     </w:lvl>
   </w:abstractNum>
-  <w:abstractNum w:abstractNumId="6" w15:restartNumberingAfterBreak="0">
+  <w:abstractNum w:abstractNumId="8" w15:restartNumberingAfterBreak="0">
     <w:nsid w:val="46C8334D"/>
     <w:multiLevelType w:val="hybridMultilevel"/>
     <w:tmpl w:val="9B4414DE"/>
@@ -11031,7 +11633,7 @@
       </w:rPr>
     </w:lvl>
   </w:abstractNum>
-  <w:abstractNum w:abstractNumId="7" w15:restartNumberingAfterBreak="0">
+  <w:abstractNum w:abstractNumId="9" w15:restartNumberingAfterBreak="0">
     <w:nsid w:val="49255C41"/>
     <w:multiLevelType w:val="hybridMultilevel"/>
     <w:tmpl w:val="F0EE6FD8"/>
@@ -11120,7 +11722,7 @@
       </w:pPr>
     </w:lvl>
   </w:abstractNum>
-  <w:abstractNum w:abstractNumId="8" w15:restartNumberingAfterBreak="0">
+  <w:abstractNum w:abstractNumId="10" w15:restartNumberingAfterBreak="0">
     <w:nsid w:val="500C2B62"/>
     <w:multiLevelType w:val="hybridMultilevel"/>
     <w:tmpl w:val="F1CA89B2"/>
@@ -11233,7 +11835,7 @@
       </w:rPr>
     </w:lvl>
   </w:abstractNum>
-  <w:abstractNum w:abstractNumId="9" w15:restartNumberingAfterBreak="0">
+  <w:abstractNum w:abstractNumId="11" w15:restartNumberingAfterBreak="0">
     <w:nsid w:val="56431D22"/>
     <w:multiLevelType w:val="hybridMultilevel"/>
     <w:tmpl w:val="C45443D4"/>
@@ -11346,7 +11948,7 @@
       </w:rPr>
     </w:lvl>
   </w:abstractNum>
-  <w:abstractNum w:abstractNumId="10" w15:restartNumberingAfterBreak="0">
+  <w:abstractNum w:abstractNumId="12" w15:restartNumberingAfterBreak="0">
     <w:nsid w:val="56670450"/>
     <w:multiLevelType w:val="hybridMultilevel"/>
     <w:tmpl w:val="31784568"/>
@@ -11459,7 +12061,93 @@
       </w:rPr>
     </w:lvl>
   </w:abstractNum>
-  <w:abstractNum w:abstractNumId="11" w15:restartNumberingAfterBreak="0">
+  <w:abstractNum w:abstractNumId="13" w15:restartNumberingAfterBreak="0">
+    <w:nsid w:val="5B5E77DA"/>
+    <w:multiLevelType w:val="hybridMultilevel"/>
+    <w:tmpl w:val="879E60A2"/>
+    <w:lvl w:ilvl="0" w:tplc="0C09000F">
+      <w:start w:val="1"/>
+      <w:numFmt w:val="decimal"/>
+      <w:lvlText w:val="%1."/>
+      <w:lvlJc w:val="left"/>
+      <w:pPr>
+        <w:ind w:left="720" w:hanging="360"/>
+      </w:pPr>
+    </w:lvl>
+    <w:lvl w:ilvl="1" w:tplc="0C090019" w:tentative="1">
+      <w:start w:val="1"/>
+      <w:numFmt w:val="lowerLetter"/>
+      <w:lvlText w:val="%2."/>
+      <w:lvlJc w:val="left"/>
+      <w:pPr>
+        <w:ind w:left="1440" w:hanging="360"/>
+      </w:pPr>
+    </w:lvl>
+    <w:lvl w:ilvl="2" w:tplc="0C09001B" w:tentative="1">
+      <w:start w:val="1"/>
+      <w:numFmt w:val="lowerRoman"/>
+      <w:lvlText w:val="%3."/>
+      <w:lvlJc w:val="right"/>
+      <w:pPr>
+        <w:ind w:left="2160" w:hanging="180"/>
+      </w:pPr>
+    </w:lvl>
+    <w:lvl w:ilvl="3" w:tplc="0C09000F" w:tentative="1">
+      <w:start w:val="1"/>
+      <w:numFmt w:val="decimal"/>
+      <w:lvlText w:val="%4."/>
+      <w:lvlJc w:val="left"/>
+      <w:pPr>
+        <w:ind w:left="2880" w:hanging="360"/>
+      </w:pPr>
+    </w:lvl>
+    <w:lvl w:ilvl="4" w:tplc="0C090019" w:tentative="1">
+      <w:start w:val="1"/>
+      <w:numFmt w:val="lowerLetter"/>
+      <w:lvlText w:val="%5."/>
+      <w:lvlJc w:val="left"/>
+      <w:pPr>
+        <w:ind w:left="3600" w:hanging="360"/>
+      </w:pPr>
+    </w:lvl>
+    <w:lvl w:ilvl="5" w:tplc="0C09001B" w:tentative="1">
+      <w:start w:val="1"/>
+      <w:numFmt w:val="lowerRoman"/>
+      <w:lvlText w:val="%6."/>
+      <w:lvlJc w:val="right"/>
+      <w:pPr>
+        <w:ind w:left="4320" w:hanging="180"/>
+      </w:pPr>
+    </w:lvl>
+    <w:lvl w:ilvl="6" w:tplc="0C09000F" w:tentative="1">
+      <w:start w:val="1"/>
+      <w:numFmt w:val="decimal"/>
+      <w:lvlText w:val="%7."/>
+      <w:lvlJc w:val="left"/>
+      <w:pPr>
+        <w:ind w:left="5040" w:hanging="360"/>
+      </w:pPr>
+    </w:lvl>
+    <w:lvl w:ilvl="7" w:tplc="0C090019" w:tentative="1">
+      <w:start w:val="1"/>
+      <w:numFmt w:val="lowerLetter"/>
+      <w:lvlText w:val="%8."/>
+      <w:lvlJc w:val="left"/>
+      <w:pPr>
+        <w:ind w:left="5760" w:hanging="360"/>
+      </w:pPr>
+    </w:lvl>
+    <w:lvl w:ilvl="8" w:tplc="0C09001B" w:tentative="1">
+      <w:start w:val="1"/>
+      <w:numFmt w:val="lowerRoman"/>
+      <w:lvlText w:val="%9."/>
+      <w:lvlJc w:val="right"/>
+      <w:pPr>
+        <w:ind w:left="6480" w:hanging="180"/>
+      </w:pPr>
+    </w:lvl>
+  </w:abstractNum>
+  <w:abstractNum w:abstractNumId="14" w15:restartNumberingAfterBreak="0">
     <w:nsid w:val="60113F9A"/>
     <w:multiLevelType w:val="hybridMultilevel"/>
     <w:tmpl w:val="8392063C"/>
@@ -11572,7 +12260,7 @@
       </w:rPr>
     </w:lvl>
   </w:abstractNum>
-  <w:abstractNum w:abstractNumId="12" w15:restartNumberingAfterBreak="0">
+  <w:abstractNum w:abstractNumId="15" w15:restartNumberingAfterBreak="0">
     <w:nsid w:val="67352FFE"/>
     <w:multiLevelType w:val="hybridMultilevel"/>
     <w:tmpl w:val="21A0440A"/>
@@ -11661,7 +12349,7 @@
       </w:pPr>
     </w:lvl>
   </w:abstractNum>
-  <w:abstractNum w:abstractNumId="13" w15:restartNumberingAfterBreak="0">
+  <w:abstractNum w:abstractNumId="16" w15:restartNumberingAfterBreak="0">
     <w:nsid w:val="685A2498"/>
     <w:multiLevelType w:val="hybridMultilevel"/>
     <w:tmpl w:val="3F5888F2"/>
@@ -11774,10 +12462,10 @@
       </w:rPr>
     </w:lvl>
   </w:abstractNum>
-  <w:abstractNum w:abstractNumId="14" w15:restartNumberingAfterBreak="0">
+  <w:abstractNum w:abstractNumId="17" w15:restartNumberingAfterBreak="0">
     <w:nsid w:val="68D44BBA"/>
     <w:multiLevelType w:val="hybridMultilevel"/>
-    <w:tmpl w:val="BEF2DAF0"/>
+    <w:tmpl w:val="B3927798"/>
     <w:lvl w:ilvl="0" w:tplc="B8D8B37A">
       <w:start w:val="3"/>
       <w:numFmt w:val="decimal"/>
@@ -11863,7 +12551,7 @@
       </w:pPr>
     </w:lvl>
   </w:abstractNum>
-  <w:abstractNum w:abstractNumId="15" w15:restartNumberingAfterBreak="0">
+  <w:abstractNum w:abstractNumId="18" w15:restartNumberingAfterBreak="0">
     <w:nsid w:val="6E6B4E49"/>
     <w:multiLevelType w:val="hybridMultilevel"/>
     <w:tmpl w:val="2A0EB5DE"/>
@@ -11952,7 +12640,7 @@
       </w:pPr>
     </w:lvl>
   </w:abstractNum>
-  <w:abstractNum w:abstractNumId="16" w15:restartNumberingAfterBreak="0">
+  <w:abstractNum w:abstractNumId="19" w15:restartNumberingAfterBreak="0">
     <w:nsid w:val="77C63B71"/>
     <w:multiLevelType w:val="hybridMultilevel"/>
     <w:tmpl w:val="215ABC2C"/>
@@ -12066,55 +12754,64 @@
     </w:lvl>
   </w:abstractNum>
   <w:num w:numId="1">
-    <w:abstractNumId w:val="9"/>
+    <w:abstractNumId w:val="11"/>
   </w:num>
   <w:num w:numId="2">
-    <w:abstractNumId w:val="4"/>
+    <w:abstractNumId w:val="6"/>
   </w:num>
   <w:num w:numId="3">
+    <w:abstractNumId w:val="7"/>
+  </w:num>
+  <w:num w:numId="4">
+    <w:abstractNumId w:val="10"/>
+  </w:num>
+  <w:num w:numId="5">
+    <w:abstractNumId w:val="14"/>
+  </w:num>
+  <w:num w:numId="6">
+    <w:abstractNumId w:val="3"/>
+  </w:num>
+  <w:num w:numId="7">
+    <w:abstractNumId w:val="19"/>
+  </w:num>
+  <w:num w:numId="8">
     <w:abstractNumId w:val="5"/>
   </w:num>
-  <w:num w:numId="4">
-    <w:abstractNumId w:val="8"/>
-  </w:num>
-  <w:num w:numId="5">
-    <w:abstractNumId w:val="11"/>
-  </w:num>
-  <w:num w:numId="6">
-    <w:abstractNumId w:val="2"/>
-  </w:num>
-  <w:num w:numId="7">
+  <w:num w:numId="9">
     <w:abstractNumId w:val="16"/>
-  </w:num>
-  <w:num w:numId="8">
-    <w:abstractNumId w:val="3"/>
-  </w:num>
-  <w:num w:numId="9">
-    <w:abstractNumId w:val="13"/>
   </w:num>
   <w:num w:numId="10">
     <w:abstractNumId w:val="1"/>
   </w:num>
   <w:num w:numId="11">
-    <w:abstractNumId w:val="6"/>
+    <w:abstractNumId w:val="8"/>
   </w:num>
   <w:num w:numId="12">
-    <w:abstractNumId w:val="15"/>
+    <w:abstractNumId w:val="18"/>
   </w:num>
   <w:num w:numId="13">
     <w:abstractNumId w:val="0"/>
   </w:num>
   <w:num w:numId="14">
-    <w:abstractNumId w:val="10"/>
+    <w:abstractNumId w:val="12"/>
   </w:num>
   <w:num w:numId="15">
-    <w:abstractNumId w:val="7"/>
+    <w:abstractNumId w:val="9"/>
   </w:num>
   <w:num w:numId="16">
-    <w:abstractNumId w:val="12"/>
+    <w:abstractNumId w:val="15"/>
   </w:num>
   <w:num w:numId="17">
-    <w:abstractNumId w:val="14"/>
+    <w:abstractNumId w:val="17"/>
+  </w:num>
+  <w:num w:numId="18">
+    <w:abstractNumId w:val="2"/>
+  </w:num>
+  <w:num w:numId="19">
+    <w:abstractNumId w:val="13"/>
+  </w:num>
+  <w:num w:numId="20">
+    <w:abstractNumId w:val="4"/>
   </w:num>
 </w:numbering>
 </file>
@@ -12125,12 +12822,14 @@
     <w:rPrDefault>
       <w:rPr>
         <w:rFonts w:asciiTheme="minorHAnsi" w:eastAsiaTheme="minorEastAsia" w:hAnsiTheme="minorHAnsi" w:cstheme="minorBidi"/>
+        <w:sz w:val="21"/>
+        <w:szCs w:val="21"/>
         <w:lang w:val="en-AU" w:eastAsia="en-US" w:bidi="ar-SA"/>
       </w:rPr>
     </w:rPrDefault>
     <w:pPrDefault>
       <w:pPr>
-        <w:spacing w:before="100" w:after="200" w:line="276" w:lineRule="auto"/>
+        <w:spacing w:after="200" w:line="288" w:lineRule="auto"/>
       </w:pPr>
     </w:pPrDefault>
   </w:docDefaults>
@@ -12510,7 +13209,7 @@
   <w:style w:type="paragraph" w:default="1" w:styleId="Normal">
     <w:name w:val="Normal"/>
     <w:qFormat/>
-    <w:rsid w:val="00A25966"/>
+    <w:rsid w:val="00336094"/>
     <w:rPr>
       <w:rFonts w:ascii="Times New Roman" w:hAnsi="Times New Roman"/>
       <w:sz w:val="22"/>
@@ -12523,23 +13222,17 @@
     <w:link w:val="Heading1Char"/>
     <w:uiPriority w:val="9"/>
     <w:qFormat/>
-    <w:rsid w:val="00787276"/>
+    <w:rsid w:val="00336094"/>
     <w:pPr>
-      <w:pBdr>
-        <w:top w:val="single" w:sz="24" w:space="0" w:color="5B9BD5" w:themeColor="accent1"/>
-        <w:left w:val="single" w:sz="24" w:space="0" w:color="5B9BD5" w:themeColor="accent1"/>
-        <w:bottom w:val="single" w:sz="24" w:space="0" w:color="5B9BD5" w:themeColor="accent1"/>
-        <w:right w:val="single" w:sz="24" w:space="0" w:color="5B9BD5" w:themeColor="accent1"/>
-      </w:pBdr>
-      <w:shd w:val="clear" w:color="auto" w:fill="5B9BD5" w:themeFill="accent1"/>
-      <w:spacing w:after="0"/>
+      <w:keepNext/>
+      <w:keepLines/>
+      <w:spacing w:before="360" w:after="40" w:line="240" w:lineRule="auto"/>
       <w:outlineLvl w:val="0"/>
     </w:pPr>
     <w:rPr>
-      <w:caps/>
-      <w:color w:val="FFFFFF" w:themeColor="background1"/>
-      <w:spacing w:val="15"/>
-      <w:szCs w:val="22"/>
+      <w:rFonts w:eastAsiaTheme="majorEastAsia" w:cstheme="majorBidi"/>
+      <w:sz w:val="40"/>
+      <w:szCs w:val="40"/>
     </w:rPr>
   </w:style>
   <w:style w:type="paragraph" w:styleId="Heading2">
@@ -12550,21 +13243,17 @@
     <w:uiPriority w:val="9"/>
     <w:unhideWhenUsed/>
     <w:qFormat/>
-    <w:rsid w:val="00787276"/>
+    <w:rsid w:val="00D502DF"/>
     <w:pPr>
-      <w:pBdr>
-        <w:top w:val="single" w:sz="24" w:space="0" w:color="DEEAF6" w:themeColor="accent1" w:themeTint="33"/>
-        <w:left w:val="single" w:sz="24" w:space="0" w:color="DEEAF6" w:themeColor="accent1" w:themeTint="33"/>
-        <w:bottom w:val="single" w:sz="24" w:space="0" w:color="DEEAF6" w:themeColor="accent1" w:themeTint="33"/>
-        <w:right w:val="single" w:sz="24" w:space="0" w:color="DEEAF6" w:themeColor="accent1" w:themeTint="33"/>
-      </w:pBdr>
-      <w:shd w:val="clear" w:color="auto" w:fill="DEEAF6" w:themeFill="accent1" w:themeFillTint="33"/>
-      <w:spacing w:after="0"/>
+      <w:keepNext/>
+      <w:keepLines/>
+      <w:spacing w:before="80" w:after="0" w:line="240" w:lineRule="auto"/>
       <w:outlineLvl w:val="1"/>
     </w:pPr>
     <w:rPr>
-      <w:caps/>
-      <w:spacing w:val="15"/>
+      <w:rFonts w:eastAsiaTheme="majorEastAsia" w:cstheme="majorBidi"/>
+      <w:sz w:val="28"/>
+      <w:szCs w:val="28"/>
     </w:rPr>
   </w:style>
   <w:style w:type="paragraph" w:styleId="Heading3">
@@ -12575,18 +13264,17 @@
     <w:uiPriority w:val="9"/>
     <w:unhideWhenUsed/>
     <w:qFormat/>
-    <w:rsid w:val="00787276"/>
+    <w:rsid w:val="00D502DF"/>
     <w:pPr>
-      <w:pBdr>
-        <w:top w:val="single" w:sz="6" w:space="2" w:color="5B9BD5" w:themeColor="accent1"/>
-      </w:pBdr>
-      <w:spacing w:before="300" w:after="0"/>
+      <w:keepNext/>
+      <w:keepLines/>
+      <w:spacing w:before="80" w:after="0" w:line="240" w:lineRule="auto"/>
       <w:outlineLvl w:val="2"/>
     </w:pPr>
     <w:rPr>
-      <w:caps/>
-      <w:color w:val="1F4D78" w:themeColor="accent1" w:themeShade="7F"/>
-      <w:spacing w:val="15"/>
+      <w:rFonts w:eastAsiaTheme="majorEastAsia" w:cstheme="majorBidi"/>
+      <w:sz w:val="24"/>
+      <w:szCs w:val="24"/>
     </w:rPr>
   </w:style>
   <w:style w:type="paragraph" w:styleId="Heading4">
@@ -12597,18 +13285,16 @@
     <w:uiPriority w:val="9"/>
     <w:unhideWhenUsed/>
     <w:qFormat/>
-    <w:rsid w:val="00787276"/>
+    <w:rsid w:val="00D502DF"/>
     <w:pPr>
-      <w:pBdr>
-        <w:top w:val="dotted" w:sz="6" w:space="2" w:color="5B9BD5" w:themeColor="accent1"/>
-      </w:pBdr>
-      <w:spacing w:before="200" w:after="0"/>
+      <w:keepNext/>
+      <w:keepLines/>
+      <w:spacing w:before="80" w:after="0"/>
       <w:outlineLvl w:val="3"/>
     </w:pPr>
     <w:rPr>
-      <w:caps/>
-      <w:color w:val="2E74B5" w:themeColor="accent1" w:themeShade="BF"/>
-      <w:spacing w:val="10"/>
+      <w:rFonts w:eastAsiaTheme="majorEastAsia" w:cstheme="majorBidi"/>
+      <w:szCs w:val="22"/>
     </w:rPr>
   </w:style>
   <w:style w:type="paragraph" w:styleId="Heading5">
@@ -12619,18 +13305,19 @@
     <w:uiPriority w:val="9"/>
     <w:unhideWhenUsed/>
     <w:qFormat/>
-    <w:rsid w:val="00787276"/>
+    <w:rsid w:val="00336094"/>
     <w:pPr>
-      <w:pBdr>
-        <w:bottom w:val="single" w:sz="6" w:space="1" w:color="5B9BD5" w:themeColor="accent1"/>
-      </w:pBdr>
-      <w:spacing w:before="200" w:after="0"/>
+      <w:keepNext/>
+      <w:keepLines/>
+      <w:spacing w:before="40" w:after="0"/>
       <w:outlineLvl w:val="4"/>
     </w:pPr>
     <w:rPr>
-      <w:caps/>
-      <w:color w:val="2E74B5" w:themeColor="accent1" w:themeShade="BF"/>
-      <w:spacing w:val="10"/>
+      <w:rFonts w:asciiTheme="majorHAnsi" w:eastAsiaTheme="majorEastAsia" w:hAnsiTheme="majorHAnsi" w:cstheme="majorBidi"/>
+      <w:i/>
+      <w:iCs/>
+      <w:color w:val="70AD47" w:themeColor="accent6"/>
+      <w:szCs w:val="22"/>
     </w:rPr>
   </w:style>
   <w:style w:type="paragraph" w:styleId="Heading6">
@@ -12642,18 +13329,16 @@
     <w:semiHidden/>
     <w:unhideWhenUsed/>
     <w:qFormat/>
-    <w:rsid w:val="00787276"/>
+    <w:rsid w:val="00336094"/>
     <w:pPr>
-      <w:pBdr>
-        <w:bottom w:val="dotted" w:sz="6" w:space="1" w:color="5B9BD5" w:themeColor="accent1"/>
-      </w:pBdr>
-      <w:spacing w:before="200" w:after="0"/>
+      <w:keepNext/>
+      <w:keepLines/>
+      <w:spacing w:before="40" w:after="0"/>
       <w:outlineLvl w:val="5"/>
     </w:pPr>
     <w:rPr>
-      <w:caps/>
-      <w:color w:val="2E74B5" w:themeColor="accent1" w:themeShade="BF"/>
-      <w:spacing w:val="10"/>
+      <w:rFonts w:asciiTheme="majorHAnsi" w:eastAsiaTheme="majorEastAsia" w:hAnsiTheme="majorHAnsi" w:cstheme="majorBidi"/>
+      <w:color w:val="70AD47" w:themeColor="accent6"/>
     </w:rPr>
   </w:style>
   <w:style w:type="paragraph" w:styleId="Heading7">
@@ -12665,15 +13350,18 @@
     <w:semiHidden/>
     <w:unhideWhenUsed/>
     <w:qFormat/>
-    <w:rsid w:val="00787276"/>
+    <w:rsid w:val="00336094"/>
     <w:pPr>
-      <w:spacing w:before="200" w:after="0"/>
+      <w:keepNext/>
+      <w:keepLines/>
+      <w:spacing w:before="40" w:after="0"/>
       <w:outlineLvl w:val="6"/>
     </w:pPr>
     <w:rPr>
-      <w:caps/>
-      <w:color w:val="2E74B5" w:themeColor="accent1" w:themeShade="BF"/>
-      <w:spacing w:val="10"/>
+      <w:rFonts w:asciiTheme="majorHAnsi" w:eastAsiaTheme="majorEastAsia" w:hAnsiTheme="majorHAnsi" w:cstheme="majorBidi"/>
+      <w:b/>
+      <w:bCs/>
+      <w:color w:val="70AD47" w:themeColor="accent6"/>
     </w:rPr>
   </w:style>
   <w:style w:type="paragraph" w:styleId="Heading8">
@@ -12685,16 +13373,22 @@
     <w:semiHidden/>
     <w:unhideWhenUsed/>
     <w:qFormat/>
-    <w:rsid w:val="00787276"/>
+    <w:rsid w:val="00336094"/>
     <w:pPr>
-      <w:spacing w:before="200" w:after="0"/>
+      <w:keepNext/>
+      <w:keepLines/>
+      <w:spacing w:before="40" w:after="0"/>
       <w:outlineLvl w:val="7"/>
     </w:pPr>
     <w:rPr>
-      <w:caps/>
-      <w:spacing w:val="10"/>
-      <w:sz w:val="18"/>
-      <w:szCs w:val="18"/>
+      <w:rFonts w:asciiTheme="majorHAnsi" w:eastAsiaTheme="majorEastAsia" w:hAnsiTheme="majorHAnsi" w:cstheme="majorBidi"/>
+      <w:b/>
+      <w:bCs/>
+      <w:i/>
+      <w:iCs/>
+      <w:color w:val="70AD47" w:themeColor="accent6"/>
+      <w:sz w:val="20"/>
+      <w:szCs w:val="20"/>
     </w:rPr>
   </w:style>
   <w:style w:type="paragraph" w:styleId="Heading9">
@@ -12706,18 +13400,20 @@
     <w:semiHidden/>
     <w:unhideWhenUsed/>
     <w:qFormat/>
-    <w:rsid w:val="00787276"/>
+    <w:rsid w:val="00336094"/>
     <w:pPr>
-      <w:spacing w:before="200" w:after="0"/>
+      <w:keepNext/>
+      <w:keepLines/>
+      <w:spacing w:before="40" w:after="0"/>
       <w:outlineLvl w:val="8"/>
     </w:pPr>
     <w:rPr>
+      <w:rFonts w:asciiTheme="majorHAnsi" w:eastAsiaTheme="majorEastAsia" w:hAnsiTheme="majorHAnsi" w:cstheme="majorBidi"/>
       <w:i/>
       <w:iCs/>
-      <w:caps/>
-      <w:spacing w:val="10"/>
-      <w:sz w:val="18"/>
-      <w:szCs w:val="18"/>
+      <w:color w:val="70AD47" w:themeColor="accent6"/>
+      <w:sz w:val="20"/>
+      <w:szCs w:val="20"/>
     </w:rPr>
   </w:style>
   <w:style w:type="character" w:default="1" w:styleId="DefaultParagraphFont">
@@ -12754,17 +13450,18 @@
     <w:link w:val="TitleChar"/>
     <w:uiPriority w:val="10"/>
     <w:qFormat/>
-    <w:rsid w:val="00787276"/>
+    <w:rsid w:val="001F37AF"/>
     <w:pPr>
-      <w:spacing w:before="0" w:after="0"/>
+      <w:spacing w:after="0" w:line="240" w:lineRule="auto"/>
+      <w:contextualSpacing/>
+      <w:jc w:val="center"/>
     </w:pPr>
     <w:rPr>
-      <w:rFonts w:asciiTheme="majorHAnsi" w:eastAsiaTheme="majorEastAsia" w:hAnsiTheme="majorHAnsi" w:cstheme="majorBidi"/>
-      <w:caps/>
-      <w:color w:val="5B9BD5" w:themeColor="accent1"/>
-      <w:spacing w:val="10"/>
-      <w:sz w:val="52"/>
-      <w:szCs w:val="52"/>
+      <w:rFonts w:eastAsiaTheme="majorEastAsia" w:cstheme="majorBidi"/>
+      <w:color w:val="262626" w:themeColor="text1" w:themeTint="D9"/>
+      <w:spacing w:val="-15"/>
+      <w:sz w:val="48"/>
+      <w:szCs w:val="96"/>
     </w:rPr>
   </w:style>
   <w:style w:type="character" w:customStyle="1" w:styleId="TitleChar">
@@ -12772,14 +13469,13 @@
     <w:basedOn w:val="DefaultParagraphFont"/>
     <w:link w:val="Title"/>
     <w:uiPriority w:val="10"/>
-    <w:rsid w:val="00787276"/>
+    <w:rsid w:val="001F37AF"/>
     <w:rPr>
-      <w:rFonts w:asciiTheme="majorHAnsi" w:eastAsiaTheme="majorEastAsia" w:hAnsiTheme="majorHAnsi" w:cstheme="majorBidi"/>
-      <w:caps/>
-      <w:color w:val="5B9BD5" w:themeColor="accent1"/>
-      <w:spacing w:val="10"/>
-      <w:sz w:val="52"/>
-      <w:szCs w:val="52"/>
+      <w:rFonts w:ascii="Times New Roman" w:eastAsiaTheme="majorEastAsia" w:hAnsi="Times New Roman" w:cstheme="majorBidi"/>
+      <w:color w:val="262626" w:themeColor="text1" w:themeTint="D9"/>
+      <w:spacing w:val="-15"/>
+      <w:sz w:val="48"/>
+      <w:szCs w:val="96"/>
     </w:rPr>
   </w:style>
   <w:style w:type="character" w:customStyle="1" w:styleId="Heading1Char">
@@ -12787,14 +13483,11 @@
     <w:basedOn w:val="DefaultParagraphFont"/>
     <w:link w:val="Heading1"/>
     <w:uiPriority w:val="9"/>
-    <w:rsid w:val="00787276"/>
+    <w:rsid w:val="00336094"/>
     <w:rPr>
-      <w:caps/>
-      <w:color w:val="FFFFFF" w:themeColor="background1"/>
-      <w:spacing w:val="15"/>
-      <w:sz w:val="22"/>
-      <w:szCs w:val="22"/>
-      <w:shd w:val="clear" w:color="auto" w:fill="5B9BD5" w:themeFill="accent1"/>
+      <w:rFonts w:ascii="Times New Roman" w:eastAsiaTheme="majorEastAsia" w:hAnsi="Times New Roman" w:cstheme="majorBidi"/>
+      <w:sz w:val="40"/>
+      <w:szCs w:val="40"/>
     </w:rPr>
   </w:style>
   <w:style w:type="paragraph" w:styleId="TOCHeading">
@@ -12804,7 +13497,7 @@
     <w:uiPriority w:val="39"/>
     <w:unhideWhenUsed/>
     <w:qFormat/>
-    <w:rsid w:val="00787276"/>
+    <w:rsid w:val="00336094"/>
     <w:pPr>
       <w:outlineLvl w:val="9"/>
     </w:pPr>
@@ -12814,11 +13507,11 @@
     <w:basedOn w:val="DefaultParagraphFont"/>
     <w:link w:val="Heading2"/>
     <w:uiPriority w:val="9"/>
-    <w:rsid w:val="00787276"/>
+    <w:rsid w:val="00D502DF"/>
     <w:rPr>
-      <w:caps/>
-      <w:spacing w:val="15"/>
-      <w:shd w:val="clear" w:color="auto" w:fill="DEEAF6" w:themeFill="accent1" w:themeFillTint="33"/>
+      <w:rFonts w:ascii="Times New Roman" w:eastAsiaTheme="majorEastAsia" w:hAnsi="Times New Roman" w:cstheme="majorBidi"/>
+      <w:sz w:val="28"/>
+      <w:szCs w:val="28"/>
     </w:rPr>
   </w:style>
   <w:style w:type="character" w:customStyle="1" w:styleId="Heading3Char">
@@ -12826,11 +13519,11 @@
     <w:basedOn w:val="DefaultParagraphFont"/>
     <w:link w:val="Heading3"/>
     <w:uiPriority w:val="9"/>
-    <w:rsid w:val="00787276"/>
+    <w:rsid w:val="00D502DF"/>
     <w:rPr>
-      <w:caps/>
-      <w:color w:val="1F4D78" w:themeColor="accent1" w:themeShade="7F"/>
-      <w:spacing w:val="15"/>
+      <w:rFonts w:ascii="Times New Roman" w:eastAsiaTheme="majorEastAsia" w:hAnsi="Times New Roman" w:cstheme="majorBidi"/>
+      <w:sz w:val="24"/>
+      <w:szCs w:val="24"/>
     </w:rPr>
   </w:style>
   <w:style w:type="character" w:customStyle="1" w:styleId="Heading4Char">
@@ -12838,11 +13531,11 @@
     <w:basedOn w:val="DefaultParagraphFont"/>
     <w:link w:val="Heading4"/>
     <w:uiPriority w:val="9"/>
-    <w:rsid w:val="00787276"/>
+    <w:rsid w:val="00D502DF"/>
     <w:rPr>
-      <w:caps/>
-      <w:color w:val="2E74B5" w:themeColor="accent1" w:themeShade="BF"/>
-      <w:spacing w:val="10"/>
+      <w:rFonts w:ascii="Times New Roman" w:eastAsiaTheme="majorEastAsia" w:hAnsi="Times New Roman" w:cstheme="majorBidi"/>
+      <w:sz w:val="22"/>
+      <w:szCs w:val="22"/>
     </w:rPr>
   </w:style>
   <w:style w:type="character" w:customStyle="1" w:styleId="Heading5Char">
@@ -12850,11 +13543,14 @@
     <w:basedOn w:val="DefaultParagraphFont"/>
     <w:link w:val="Heading5"/>
     <w:uiPriority w:val="9"/>
-    <w:rsid w:val="00787276"/>
+    <w:rsid w:val="00336094"/>
     <w:rPr>
-      <w:caps/>
-      <w:color w:val="2E74B5" w:themeColor="accent1" w:themeShade="BF"/>
-      <w:spacing w:val="10"/>
+      <w:rFonts w:asciiTheme="majorHAnsi" w:eastAsiaTheme="majorEastAsia" w:hAnsiTheme="majorHAnsi" w:cstheme="majorBidi"/>
+      <w:i/>
+      <w:iCs/>
+      <w:color w:val="70AD47" w:themeColor="accent6"/>
+      <w:sz w:val="22"/>
+      <w:szCs w:val="22"/>
     </w:rPr>
   </w:style>
   <w:style w:type="character" w:customStyle="1" w:styleId="Heading6Char">
@@ -12863,11 +13559,10 @@
     <w:link w:val="Heading6"/>
     <w:uiPriority w:val="9"/>
     <w:semiHidden/>
-    <w:rsid w:val="00787276"/>
+    <w:rsid w:val="00336094"/>
     <w:rPr>
-      <w:caps/>
-      <w:color w:val="2E74B5" w:themeColor="accent1" w:themeShade="BF"/>
-      <w:spacing w:val="10"/>
+      <w:rFonts w:asciiTheme="majorHAnsi" w:eastAsiaTheme="majorEastAsia" w:hAnsiTheme="majorHAnsi" w:cstheme="majorBidi"/>
+      <w:color w:val="70AD47" w:themeColor="accent6"/>
     </w:rPr>
   </w:style>
   <w:style w:type="character" w:customStyle="1" w:styleId="Heading7Char">
@@ -12876,11 +13571,12 @@
     <w:link w:val="Heading7"/>
     <w:uiPriority w:val="9"/>
     <w:semiHidden/>
-    <w:rsid w:val="00787276"/>
+    <w:rsid w:val="00336094"/>
     <w:rPr>
-      <w:caps/>
-      <w:color w:val="2E74B5" w:themeColor="accent1" w:themeShade="BF"/>
-      <w:spacing w:val="10"/>
+      <w:rFonts w:asciiTheme="majorHAnsi" w:eastAsiaTheme="majorEastAsia" w:hAnsiTheme="majorHAnsi" w:cstheme="majorBidi"/>
+      <w:b/>
+      <w:bCs/>
+      <w:color w:val="70AD47" w:themeColor="accent6"/>
     </w:rPr>
   </w:style>
   <w:style w:type="character" w:customStyle="1" w:styleId="Heading8Char">
@@ -12889,12 +13585,16 @@
     <w:link w:val="Heading8"/>
     <w:uiPriority w:val="9"/>
     <w:semiHidden/>
-    <w:rsid w:val="00787276"/>
+    <w:rsid w:val="00336094"/>
     <w:rPr>
-      <w:caps/>
-      <w:spacing w:val="10"/>
-      <w:sz w:val="18"/>
-      <w:szCs w:val="18"/>
+      <w:rFonts w:asciiTheme="majorHAnsi" w:eastAsiaTheme="majorEastAsia" w:hAnsiTheme="majorHAnsi" w:cstheme="majorBidi"/>
+      <w:b/>
+      <w:bCs/>
+      <w:i/>
+      <w:iCs/>
+      <w:color w:val="70AD47" w:themeColor="accent6"/>
+      <w:sz w:val="20"/>
+      <w:szCs w:val="20"/>
     </w:rPr>
   </w:style>
   <w:style w:type="character" w:customStyle="1" w:styleId="Heading9Char">
@@ -12903,14 +13603,14 @@
     <w:link w:val="Heading9"/>
     <w:uiPriority w:val="9"/>
     <w:semiHidden/>
-    <w:rsid w:val="00787276"/>
+    <w:rsid w:val="00336094"/>
     <w:rPr>
+      <w:rFonts w:asciiTheme="majorHAnsi" w:eastAsiaTheme="majorEastAsia" w:hAnsiTheme="majorHAnsi" w:cstheme="majorBidi"/>
       <w:i/>
       <w:iCs/>
-      <w:caps/>
-      <w:spacing w:val="10"/>
-      <w:sz w:val="18"/>
-      <w:szCs w:val="18"/>
+      <w:color w:val="70AD47" w:themeColor="accent6"/>
+      <w:sz w:val="20"/>
+      <w:szCs w:val="20"/>
     </w:rPr>
   </w:style>
   <w:style w:type="paragraph" w:styleId="Caption">
@@ -12921,13 +13621,15 @@
     <w:semiHidden/>
     <w:unhideWhenUsed/>
     <w:qFormat/>
-    <w:rsid w:val="00787276"/>
+    <w:rsid w:val="00336094"/>
+    <w:pPr>
+      <w:spacing w:line="240" w:lineRule="auto"/>
+    </w:pPr>
     <w:rPr>
       <w:b/>
       <w:bCs/>
-      <w:color w:val="2E74B5" w:themeColor="accent1" w:themeShade="BF"/>
-      <w:sz w:val="16"/>
-      <w:szCs w:val="16"/>
+      <w:smallCaps/>
+      <w:color w:val="595959" w:themeColor="text1" w:themeTint="A6"/>
     </w:rPr>
   </w:style>
   <w:style w:type="paragraph" w:styleId="Subtitle">
@@ -12937,16 +13639,17 @@
     <w:link w:val="SubtitleChar"/>
     <w:uiPriority w:val="11"/>
     <w:qFormat/>
-    <w:rsid w:val="00787276"/>
+    <w:rsid w:val="00336094"/>
     <w:pPr>
-      <w:spacing w:before="0" w:after="500" w:line="240" w:lineRule="auto"/>
+      <w:numPr>
+        <w:ilvl w:val="1"/>
+      </w:numPr>
+      <w:spacing w:line="240" w:lineRule="auto"/>
     </w:pPr>
     <w:rPr>
-      <w:caps/>
-      <w:color w:val="595959" w:themeColor="text1" w:themeTint="A6"/>
-      <w:spacing w:val="10"/>
-      <w:sz w:val="21"/>
-      <w:szCs w:val="21"/>
+      <w:rFonts w:asciiTheme="majorHAnsi" w:eastAsiaTheme="majorEastAsia" w:hAnsiTheme="majorHAnsi" w:cstheme="majorBidi"/>
+      <w:sz w:val="30"/>
+      <w:szCs w:val="30"/>
     </w:rPr>
   </w:style>
   <w:style w:type="character" w:customStyle="1" w:styleId="SubtitleChar">
@@ -12954,20 +13657,19 @@
     <w:basedOn w:val="DefaultParagraphFont"/>
     <w:link w:val="Subtitle"/>
     <w:uiPriority w:val="11"/>
-    <w:rsid w:val="00787276"/>
+    <w:rsid w:val="00336094"/>
     <w:rPr>
-      <w:caps/>
-      <w:color w:val="595959" w:themeColor="text1" w:themeTint="A6"/>
-      <w:spacing w:val="10"/>
-      <w:sz w:val="21"/>
-      <w:szCs w:val="21"/>
+      <w:rFonts w:asciiTheme="majorHAnsi" w:eastAsiaTheme="majorEastAsia" w:hAnsiTheme="majorHAnsi" w:cstheme="majorBidi"/>
+      <w:sz w:val="30"/>
+      <w:szCs w:val="30"/>
     </w:rPr>
   </w:style>
   <w:style w:type="character" w:styleId="Strong">
     <w:name w:val="Strong"/>
+    <w:basedOn w:val="DefaultParagraphFont"/>
     <w:uiPriority w:val="22"/>
     <w:qFormat/>
-    <w:rsid w:val="00787276"/>
+    <w:rsid w:val="00336094"/>
     <w:rPr>
       <w:b/>
       <w:bCs/>
@@ -12975,20 +13677,21 @@
   </w:style>
   <w:style w:type="character" w:styleId="Emphasis">
     <w:name w:val="Emphasis"/>
+    <w:basedOn w:val="DefaultParagraphFont"/>
     <w:uiPriority w:val="20"/>
     <w:qFormat/>
-    <w:rsid w:val="00787276"/>
+    <w:rsid w:val="00336094"/>
     <w:rPr>
-      <w:caps/>
-      <w:color w:val="1F4D78" w:themeColor="accent1" w:themeShade="7F"/>
-      <w:spacing w:val="5"/>
+      <w:i/>
+      <w:iCs/>
+      <w:color w:val="70AD47" w:themeColor="accent6"/>
     </w:rPr>
   </w:style>
   <w:style w:type="paragraph" w:styleId="NoSpacing">
     <w:name w:val="No Spacing"/>
     <w:uiPriority w:val="1"/>
     <w:qFormat/>
-    <w:rsid w:val="00787276"/>
+    <w:rsid w:val="00336094"/>
     <w:pPr>
       <w:spacing w:after="0" w:line="240" w:lineRule="auto"/>
     </w:pPr>
@@ -13000,12 +13703,16 @@
     <w:link w:val="QuoteChar"/>
     <w:uiPriority w:val="29"/>
     <w:qFormat/>
-    <w:rsid w:val="00787276"/>
+    <w:rsid w:val="00336094"/>
+    <w:pPr>
+      <w:spacing w:before="160"/>
+      <w:ind w:left="720" w:right="720"/>
+      <w:jc w:val="center"/>
+    </w:pPr>
     <w:rPr>
       <w:i/>
       <w:iCs/>
-      <w:sz w:val="24"/>
-      <w:szCs w:val="24"/>
+      <w:color w:val="262626" w:themeColor="text1" w:themeTint="D9"/>
     </w:rPr>
   </w:style>
   <w:style w:type="character" w:customStyle="1" w:styleId="QuoteChar">
@@ -13013,12 +13720,11 @@
     <w:basedOn w:val="DefaultParagraphFont"/>
     <w:link w:val="Quote"/>
     <w:uiPriority w:val="29"/>
-    <w:rsid w:val="00787276"/>
+    <w:rsid w:val="00336094"/>
     <w:rPr>
       <w:i/>
       <w:iCs/>
-      <w:sz w:val="24"/>
-      <w:szCs w:val="24"/>
+      <w:color w:val="262626" w:themeColor="text1" w:themeTint="D9"/>
     </w:rPr>
   </w:style>
   <w:style w:type="paragraph" w:styleId="IntenseQuote">
@@ -13028,16 +13734,19 @@
     <w:link w:val="IntenseQuoteChar"/>
     <w:uiPriority w:val="30"/>
     <w:qFormat/>
-    <w:rsid w:val="00787276"/>
+    <w:rsid w:val="00336094"/>
     <w:pPr>
-      <w:spacing w:before="240" w:after="240" w:line="240" w:lineRule="auto"/>
-      <w:ind w:left="1080" w:right="1080"/>
+      <w:spacing w:before="160" w:after="160" w:line="264" w:lineRule="auto"/>
+      <w:ind w:left="720" w:right="720"/>
       <w:jc w:val="center"/>
     </w:pPr>
     <w:rPr>
-      <w:color w:val="5B9BD5" w:themeColor="accent1"/>
-      <w:sz w:val="24"/>
-      <w:szCs w:val="24"/>
+      <w:rFonts w:asciiTheme="majorHAnsi" w:eastAsiaTheme="majorEastAsia" w:hAnsiTheme="majorHAnsi" w:cstheme="majorBidi"/>
+      <w:i/>
+      <w:iCs/>
+      <w:color w:val="70AD47" w:themeColor="accent6"/>
+      <w:sz w:val="32"/>
+      <w:szCs w:val="32"/>
     </w:rPr>
   </w:style>
   <w:style w:type="character" w:customStyle="1" w:styleId="IntenseQuoteChar">
@@ -13045,73 +13754,78 @@
     <w:basedOn w:val="DefaultParagraphFont"/>
     <w:link w:val="IntenseQuote"/>
     <w:uiPriority w:val="30"/>
-    <w:rsid w:val="00787276"/>
+    <w:rsid w:val="00336094"/>
     <w:rPr>
-      <w:color w:val="5B9BD5" w:themeColor="accent1"/>
-      <w:sz w:val="24"/>
-      <w:szCs w:val="24"/>
+      <w:rFonts w:asciiTheme="majorHAnsi" w:eastAsiaTheme="majorEastAsia" w:hAnsiTheme="majorHAnsi" w:cstheme="majorBidi"/>
+      <w:i/>
+      <w:iCs/>
+      <w:color w:val="70AD47" w:themeColor="accent6"/>
+      <w:sz w:val="32"/>
+      <w:szCs w:val="32"/>
     </w:rPr>
   </w:style>
   <w:style w:type="character" w:styleId="SubtleEmphasis">
     <w:name w:val="Subtle Emphasis"/>
+    <w:basedOn w:val="DefaultParagraphFont"/>
     <w:uiPriority w:val="19"/>
     <w:qFormat/>
-    <w:rsid w:val="00787276"/>
+    <w:rsid w:val="00336094"/>
     <w:rPr>
       <w:i/>
       <w:iCs/>
-      <w:color w:val="1F4D78" w:themeColor="accent1" w:themeShade="7F"/>
     </w:rPr>
   </w:style>
   <w:style w:type="character" w:styleId="IntenseEmphasis">
     <w:name w:val="Intense Emphasis"/>
+    <w:basedOn w:val="DefaultParagraphFont"/>
     <w:uiPriority w:val="21"/>
     <w:qFormat/>
-    <w:rsid w:val="00787276"/>
-    <w:rPr>
-      <w:b/>
-      <w:bCs/>
-      <w:caps/>
-      <w:color w:val="1F4D78" w:themeColor="accent1" w:themeShade="7F"/>
-      <w:spacing w:val="10"/>
-    </w:rPr>
-  </w:style>
-  <w:style w:type="character" w:styleId="SubtleReference">
-    <w:name w:val="Subtle Reference"/>
-    <w:uiPriority w:val="31"/>
-    <w:qFormat/>
-    <w:rsid w:val="00787276"/>
-    <w:rPr>
-      <w:b/>
-      <w:bCs/>
-      <w:color w:val="5B9BD5" w:themeColor="accent1"/>
-    </w:rPr>
-  </w:style>
-  <w:style w:type="character" w:styleId="IntenseReference">
-    <w:name w:val="Intense Reference"/>
-    <w:uiPriority w:val="32"/>
-    <w:qFormat/>
-    <w:rsid w:val="00787276"/>
+    <w:rsid w:val="00336094"/>
     <w:rPr>
       <w:b/>
       <w:bCs/>
       <w:i/>
       <w:iCs/>
-      <w:caps/>
-      <w:color w:val="5B9BD5" w:themeColor="accent1"/>
+    </w:rPr>
+  </w:style>
+  <w:style w:type="character" w:styleId="SubtleReference">
+    <w:name w:val="Subtle Reference"/>
+    <w:basedOn w:val="DefaultParagraphFont"/>
+    <w:uiPriority w:val="31"/>
+    <w:qFormat/>
+    <w:rsid w:val="00336094"/>
+    <w:rPr>
+      <w:smallCaps/>
+      <w:color w:val="595959" w:themeColor="text1" w:themeTint="A6"/>
+    </w:rPr>
+  </w:style>
+  <w:style w:type="character" w:styleId="IntenseReference">
+    <w:name w:val="Intense Reference"/>
+    <w:basedOn w:val="DefaultParagraphFont"/>
+    <w:uiPriority w:val="32"/>
+    <w:qFormat/>
+    <w:rsid w:val="00336094"/>
+    <w:rPr>
+      <w:b/>
+      <w:bCs/>
+      <w:smallCaps/>
+      <w:color w:val="70AD47" w:themeColor="accent6"/>
     </w:rPr>
   </w:style>
   <w:style w:type="character" w:styleId="BookTitle">
     <w:name w:val="Book Title"/>
+    <w:basedOn w:val="DefaultParagraphFont"/>
     <w:uiPriority w:val="33"/>
     <w:qFormat/>
-    <w:rsid w:val="00787276"/>
+    <w:rsid w:val="00336094"/>
     <w:rPr>
       <w:b/>
       <w:bCs/>
-      <w:i/>
-      <w:iCs/>
-      <w:spacing w:val="0"/>
+      <w:caps w:val="0"/>
+      <w:smallCaps/>
+      <w:spacing w:val="7"/>
+      <w:sz w:val="21"/>
+      <w:szCs w:val="21"/>
     </w:rPr>
   </w:style>
   <w:style w:type="paragraph" w:styleId="ListParagraph">
@@ -13192,7 +13906,7 @@
     <w:unhideWhenUsed/>
     <w:rsid w:val="00C819F8"/>
     <w:pPr>
-      <w:spacing w:before="0" w:after="0" w:line="240" w:lineRule="auto"/>
+      <w:spacing w:after="0" w:line="240" w:lineRule="auto"/>
     </w:pPr>
     <w:rPr>
       <w:rFonts w:ascii="Segoe UI" w:hAnsi="Segoe UI" w:cs="Segoe UI"/>
@@ -13332,7 +14046,7 @@
     <w:semiHidden/>
     <w:rsid w:val="00C33BB0"/>
     <w:pPr>
-      <w:spacing w:before="0" w:after="0" w:line="240" w:lineRule="auto"/>
+      <w:spacing w:after="0" w:line="240" w:lineRule="auto"/>
     </w:pPr>
   </w:style>
   <w:style w:type="paragraph" w:styleId="Header">
@@ -13347,7 +14061,7 @@
         <w:tab w:val="center" w:pos="4513"/>
         <w:tab w:val="right" w:pos="9026"/>
       </w:tabs>
-      <w:spacing w:before="0" w:after="0" w:line="240" w:lineRule="auto"/>
+      <w:spacing w:after="0" w:line="240" w:lineRule="auto"/>
     </w:pPr>
   </w:style>
   <w:style w:type="character" w:customStyle="1" w:styleId="HeaderChar">
@@ -13373,7 +14087,7 @@
         <w:tab w:val="center" w:pos="4513"/>
         <w:tab w:val="right" w:pos="9026"/>
       </w:tabs>
-      <w:spacing w:before="0" w:after="0" w:line="240" w:lineRule="auto"/>
+      <w:spacing w:after="0" w:line="240" w:lineRule="auto"/>
     </w:pPr>
   </w:style>
   <w:style w:type="character" w:customStyle="1" w:styleId="FooterChar">
@@ -13393,7 +14107,7 @@
     <w:uiPriority w:val="59"/>
     <w:rsid w:val="00196C62"/>
     <w:pPr>
-      <w:spacing w:before="0" w:after="0" w:line="240" w:lineRule="auto"/>
+      <w:spacing w:after="0" w:line="240" w:lineRule="auto"/>
     </w:pPr>
     <w:tblPr>
       <w:tblBorders>
@@ -13412,7 +14126,7 @@
     <w:uiPriority w:val="59"/>
     <w:rsid w:val="00196C62"/>
     <w:pPr>
-      <w:spacing w:before="0" w:after="0" w:line="240" w:lineRule="auto"/>
+      <w:spacing w:after="0" w:line="240" w:lineRule="auto"/>
     </w:pPr>
     <w:rPr>
       <w:rFonts w:eastAsiaTheme="minorHAnsi"/>
@@ -13651,11 +14365,11 @@
         </c:dLbls>
         <c:gapWidth val="150"/>
         <c:overlap val="100"/>
-        <c:axId val="559132104"/>
-        <c:axId val="559133672"/>
+        <c:axId val="463322104"/>
+        <c:axId val="463321712"/>
       </c:barChart>
       <c:catAx>
-        <c:axId val="559132104"/>
+        <c:axId val="463322104"/>
         <c:scaling>
           <c:orientation val="maxMin"/>
         </c:scaling>
@@ -13698,7 +14412,7 @@
             <a:endParaRPr lang="en-US"/>
           </a:p>
         </c:txPr>
-        <c:crossAx val="559133672"/>
+        <c:crossAx val="463321712"/>
         <c:crosses val="autoZero"/>
         <c:auto val="1"/>
         <c:lblAlgn val="ctr"/>
@@ -13706,7 +14420,7 @@
         <c:noMultiLvlLbl val="0"/>
       </c:catAx>
       <c:valAx>
-        <c:axId val="559133672"/>
+        <c:axId val="463321712"/>
         <c:scaling>
           <c:orientation val="minMax"/>
           <c:max val="42307"/>
@@ -13759,7 +14473,7 @@
             <a:endParaRPr lang="en-US"/>
           </a:p>
         </c:txPr>
-        <c:crossAx val="559132104"/>
+        <c:crossAx val="463322104"/>
         <c:crosses val="autoZero"/>
         <c:crossBetween val="between"/>
       </c:valAx>
@@ -14617,7 +15331,7 @@
 </file>
 
 <file path=customXml/itemProps1.xml><?xml version="1.0" encoding="utf-8"?>
-<ds:datastoreItem xmlns:ds="http://schemas.openxmlformats.org/officeDocument/2006/customXml" ds:itemID="{001EBAC7-5FD0-4080-B2FD-681BA465C8B2}">
+<ds:datastoreItem xmlns:ds="http://schemas.openxmlformats.org/officeDocument/2006/customXml" ds:itemID="{BB1E17B9-3C19-4E17-87B4-64CD492040E6}">
   <ds:schemaRefs>
     <ds:schemaRef ds:uri="http://schemas.openxmlformats.org/officeDocument/2006/bibliography"/>
   </ds:schemaRefs>

</xml_diff>

<commit_message>
more methodology, such as cost
</commit_message>
<xml_diff>
--- a/proposal port to final.docx
+++ b/proposal port to final.docx
@@ -6036,6 +6036,8 @@
           <w:docGrid w:linePitch="360"/>
         </w:sectPr>
       </w:pPr>
+      <w:bookmarkStart w:id="13" w:name="_GoBack"/>
+      <w:bookmarkEnd w:id="13"/>
     </w:p>
     <w:p>
       <w:pPr>
@@ -6064,7 +6066,7 @@
         <w:spacing w:line="360" w:lineRule="auto"/>
         <w:jc w:val="both"/>
       </w:pPr>
-      <w:bookmarkStart w:id="13" w:name="_Toc419110656"/>
+      <w:bookmarkStart w:id="14" w:name="_Toc419110656"/>
       <w:r>
         <w:t>2.4</w:t>
       </w:r>
@@ -6077,7 +6079,7 @@
       <w:r>
         <w:t xml:space="preserve"> for larger craft</w:t>
       </w:r>
-      <w:bookmarkEnd w:id="13"/>
+      <w:bookmarkEnd w:id="14"/>
     </w:p>
     <w:p>
       <w:pPr>
@@ -6167,7 +6169,7 @@
         <w:spacing w:line="360" w:lineRule="auto"/>
         <w:jc w:val="both"/>
       </w:pPr>
-      <w:bookmarkStart w:id="14" w:name="_Toc419110657"/>
+      <w:bookmarkStart w:id="15" w:name="_Toc419110657"/>
       <w:r>
         <w:t>2.4</w:t>
       </w:r>
@@ -6183,7 +6185,7 @@
       <w:r>
         <w:t>Weight capacity vs time of flight</w:t>
       </w:r>
-      <w:bookmarkEnd w:id="14"/>
+      <w:bookmarkEnd w:id="15"/>
     </w:p>
     <w:p>
       <w:pPr>
@@ -6214,12 +6216,12 @@
         <w:ind w:left="0" w:firstLine="0"/>
         <w:jc w:val="both"/>
       </w:pPr>
-      <w:bookmarkStart w:id="15" w:name="_Toc419110658"/>
+      <w:bookmarkStart w:id="16" w:name="_Toc419110658"/>
       <w:r>
         <w:lastRenderedPageBreak/>
         <w:t>Project Intent</w:t>
       </w:r>
-      <w:bookmarkEnd w:id="15"/>
+      <w:bookmarkEnd w:id="16"/>
       <w:r>
         <w:t xml:space="preserve"> – sections need editing</w:t>
       </w:r>
@@ -6230,14 +6232,14 @@
         <w:spacing w:line="360" w:lineRule="auto"/>
         <w:jc w:val="both"/>
       </w:pPr>
-      <w:bookmarkStart w:id="16" w:name="_Toc419110659"/>
+      <w:bookmarkStart w:id="17" w:name="_Toc419110659"/>
       <w:r>
         <w:t xml:space="preserve">3.1 </w:t>
       </w:r>
       <w:r>
         <w:t>Aim</w:t>
       </w:r>
-      <w:bookmarkEnd w:id="16"/>
+      <w:bookmarkEnd w:id="17"/>
     </w:p>
     <w:p>
       <w:pPr>
@@ -6361,7 +6363,13 @@
         <w:t>Another underlying issue of the VTOL copter drone is that the platform excels due to the minimalistic weights of the vehicles. The possibility and practicality of carrying all of the necessary appliances will be need to be investigated, in order to discern how the payload will compromise aspects of the craft such as m</w:t>
       </w:r>
       <w:r>
-        <w:t>anoeuvrability and flight time. This was done using a combination of simulation software and control algorithms.</w:t>
+        <w:t xml:space="preserve">anoeuvrability and flight time. </w:t>
+      </w:r>
+      <w:r>
+        <w:rPr>
+          <w:highlight w:val="yellow"/>
+        </w:rPr>
+        <w:t>This was done using a combination of simulation software and control algorithms.</w:t>
       </w:r>
     </w:p>
     <w:p>
@@ -6370,14 +6378,14 @@
         <w:spacing w:line="360" w:lineRule="auto"/>
         <w:jc w:val="both"/>
       </w:pPr>
-      <w:bookmarkStart w:id="17" w:name="_Toc419110660"/>
+      <w:bookmarkStart w:id="18" w:name="_Toc419110660"/>
       <w:r>
         <w:t xml:space="preserve">3.2 </w:t>
       </w:r>
       <w:r>
         <w:t>Scope</w:t>
       </w:r>
-      <w:bookmarkEnd w:id="17"/>
+      <w:bookmarkEnd w:id="18"/>
     </w:p>
     <w:p>
       <w:pPr>
@@ -6385,7 +6393,13 @@
         <w:jc w:val="both"/>
       </w:pPr>
       <w:r>
-        <w:t xml:space="preserve">There are a variety of sensor types. Alternative NDT methods and transducer types such as Ground Penetrating Radar and Acoustic resonance testing do exist, though unlike prevalent ultrasonic transducer types, these generally have bulky assemblies or unusual physical requirements making them hard to cater for in mobile applications, especially robotics. For this reason, the design will be limited to </w:t>
+        <w:t xml:space="preserve">There are a variety of sensor types. Alternative NDT methods and transducer types such as Ground Penetrating Radar and Acoustic resonance testing do exist, though unlike prevalent ultrasonic transducer types, these generally have bulky assemblies or unusual physical requirements making them hard to cater for in mobile applications, especially robotics. For this reason, the design </w:t>
+      </w:r>
+      <w:r>
+        <w:t>was</w:t>
+      </w:r>
+      <w:r>
+        <w:t xml:space="preserve"> limited to </w:t>
       </w:r>
       <w:r>
         <w:t>the well-established thickness testing method</w:t>
@@ -6406,7 +6420,13 @@
         <w:t xml:space="preserve">The project </w:t>
       </w:r>
       <w:r>
-        <w:t>had intended to use a pre-existing copter design, however due to availability and budget issues, the multicopter facet of the project was limited to simulation, and only the assembly was physically recreated.</w:t>
+        <w:t xml:space="preserve">had intended to use a pre-existing copter design, however due to availability and budget issues, the multicopter facet of the project was limited to simulation, and only the assembly was physically </w:t>
+      </w:r>
+      <w:r>
+        <w:t>simulated</w:t>
+      </w:r>
+      <w:r>
+        <w:t>.</w:t>
       </w:r>
     </w:p>
     <w:p>
@@ -6424,11 +6444,17 @@
         <w:t xml:space="preserve"> limited in operation to testing the outside of the vessels using a pulse-echo testing method.</w:t>
       </w:r>
       <w:r>
-        <w:t xml:space="preserve"> In the physical recreation of this project, this was simply represented as a flat plate of metal (holding the assumption that the vessel has a flat surface, or one with a large </w:t>
+        <w:t xml:space="preserve"> In the physical </w:t>
+      </w:r>
+      <w:r>
+        <w:t>hardware simulation</w:t>
+      </w:r>
+      <w:r>
+        <w:t xml:space="preserve"> of this project, this was simply represented as a flat plate of metal (holding the assumption that the vessel has a flat surface, </w:t>
       </w:r>
       <w:r>
         <w:lastRenderedPageBreak/>
-        <w:t>enough radius to make it effectively flat).</w:t>
+        <w:t>or one with a large enough radius to make it effectively flat).</w:t>
       </w:r>
       <w:r>
         <w:t xml:space="preserve"> It is possible that the sister project (Internal Inspection UAV) may facilitate </w:t>
@@ -6523,13 +6549,13 @@
         <w:ind w:left="0" w:firstLine="0"/>
         <w:jc w:val="both"/>
       </w:pPr>
-      <w:bookmarkStart w:id="18" w:name="_Toc419110666"/>
-      <w:bookmarkStart w:id="19" w:name="_Toc419110661"/>
+      <w:bookmarkStart w:id="19" w:name="_Toc419110666"/>
+      <w:bookmarkStart w:id="20" w:name="_Toc419110661"/>
       <w:r>
         <w:lastRenderedPageBreak/>
         <w:t>Project Management Plan</w:t>
       </w:r>
-      <w:bookmarkEnd w:id="18"/>
+      <w:bookmarkEnd w:id="19"/>
     </w:p>
     <w:p>
       <w:pPr>
@@ -6537,14 +6563,14 @@
         <w:spacing w:line="360" w:lineRule="auto"/>
         <w:jc w:val="both"/>
       </w:pPr>
-      <w:bookmarkStart w:id="20" w:name="_Toc419110667"/>
+      <w:bookmarkStart w:id="21" w:name="_Toc419110667"/>
       <w:r>
         <w:t>4</w:t>
       </w:r>
       <w:r>
         <w:t>.1 Timeline</w:t>
       </w:r>
-      <w:bookmarkEnd w:id="20"/>
+      <w:bookmarkEnd w:id="21"/>
     </w:p>
     <w:p>
       <w:pPr>
@@ -6561,7 +6587,7 @@
           <w:numId w:val="12"/>
         </w:numPr>
         <w:spacing w:line="360" w:lineRule="auto"/>
-        <w:ind w:left="426"/>
+        <w:ind w:left="426" w:hanging="426"/>
         <w:jc w:val="both"/>
       </w:pPr>
       <w:r>
@@ -6576,7 +6602,7 @@
           <w:numId w:val="12"/>
         </w:numPr>
         <w:spacing w:line="360" w:lineRule="auto"/>
-        <w:ind w:left="426"/>
+        <w:ind w:left="426" w:hanging="426"/>
         <w:jc w:val="both"/>
       </w:pPr>
       <w:r>
@@ -6591,7 +6617,7 @@
           <w:numId w:val="12"/>
         </w:numPr>
         <w:spacing w:line="360" w:lineRule="auto"/>
-        <w:ind w:left="426"/>
+        <w:ind w:left="426" w:hanging="426"/>
         <w:jc w:val="both"/>
       </w:pPr>
       <w:r>
@@ -6606,7 +6632,7 @@
           <w:numId w:val="12"/>
         </w:numPr>
         <w:spacing w:line="360" w:lineRule="auto"/>
-        <w:ind w:left="426"/>
+        <w:ind w:left="426" w:hanging="426"/>
         <w:jc w:val="both"/>
       </w:pPr>
       <w:r>
@@ -6621,7 +6647,7 @@
           <w:numId w:val="12"/>
         </w:numPr>
         <w:spacing w:line="360" w:lineRule="auto"/>
-        <w:ind w:left="426"/>
+        <w:ind w:left="426" w:hanging="426"/>
         <w:jc w:val="both"/>
       </w:pPr>
       <w:r>
@@ -6636,7 +6662,7 @@
           <w:numId w:val="12"/>
         </w:numPr>
         <w:spacing w:line="360" w:lineRule="auto"/>
-        <w:ind w:left="426"/>
+        <w:ind w:left="426" w:hanging="426"/>
         <w:jc w:val="both"/>
       </w:pPr>
       <w:r>
@@ -6651,7 +6677,7 @@
           <w:numId w:val="12"/>
         </w:numPr>
         <w:spacing w:line="360" w:lineRule="auto"/>
-        <w:ind w:left="426"/>
+        <w:ind w:left="426" w:hanging="426"/>
         <w:jc w:val="both"/>
       </w:pPr>
       <w:r>
@@ -6666,7 +6692,7 @@
           <w:numId w:val="12"/>
         </w:numPr>
         <w:spacing w:line="360" w:lineRule="auto"/>
-        <w:ind w:left="426"/>
+        <w:ind w:left="426" w:hanging="426"/>
         <w:jc w:val="both"/>
       </w:pPr>
       <w:r>
@@ -6681,7 +6707,7 @@
           <w:numId w:val="12"/>
         </w:numPr>
         <w:spacing w:line="360" w:lineRule="auto"/>
-        <w:ind w:left="426"/>
+        <w:ind w:left="426" w:hanging="426"/>
         <w:jc w:val="both"/>
       </w:pPr>
       <w:r>
@@ -6696,7 +6722,7 @@
           <w:numId w:val="12"/>
         </w:numPr>
         <w:spacing w:line="360" w:lineRule="auto"/>
-        <w:ind w:left="426"/>
+        <w:ind w:left="426" w:hanging="426"/>
         <w:jc w:val="both"/>
       </w:pPr>
       <w:r>
@@ -6752,7 +6778,7 @@
         <w:lastRenderedPageBreak/>
         <w:t>Methodology</w:t>
       </w:r>
-      <w:bookmarkEnd w:id="19"/>
+      <w:bookmarkEnd w:id="20"/>
       <w:r>
         <w:t xml:space="preserve"> </w:t>
       </w:r>
@@ -6766,12 +6792,15 @@
         </w:numPr>
         <w:ind w:left="0" w:firstLine="0"/>
       </w:pPr>
-      <w:bookmarkStart w:id="21" w:name="_Toc419110662"/>
+      <w:bookmarkStart w:id="22" w:name="_Toc419110662"/>
       <w:r>
         <w:t xml:space="preserve">Design of </w:t>
       </w:r>
       <w:r>
         <w:t>Experiments</w:t>
+      </w:r>
+      <w:r>
+        <w:br/>
       </w:r>
     </w:p>
     <w:p>
@@ -6781,10 +6810,16 @@
           <w:ilvl w:val="2"/>
           <w:numId w:val="17"/>
         </w:numPr>
-        <w:ind w:left="851"/>
-      </w:pPr>
-      <w:r>
-        <w:t>Transducer Assembly Recreation</w:t>
+        <w:ind w:left="0" w:firstLine="0"/>
+      </w:pPr>
+      <w:r>
+        <w:t xml:space="preserve">Transducer Assembly </w:t>
+      </w:r>
+      <w:r>
+        <w:t>Hardware Simulation</w:t>
+      </w:r>
+      <w:r>
+        <w:br/>
       </w:r>
     </w:p>
     <w:p>
@@ -6837,7 +6872,13 @@
         </w:numPr>
       </w:pPr>
       <w:r>
-        <w:t xml:space="preserve">2 vibration motors in order to recreate vibrations that a </w:t>
+        <w:t xml:space="preserve">2 vibration motors in order to </w:t>
+      </w:r>
+      <w:r>
+        <w:t>simulate</w:t>
+      </w:r>
+      <w:r>
+        <w:t xml:space="preserve"> vibrations that a </w:t>
       </w:r>
       <w:proofErr w:type="spellStart"/>
       <w:r>
@@ -6881,7 +6922,13 @@
         </w:numPr>
       </w:pPr>
       <w:r>
-        <w:t>M20 Hex nuts to recreate the weight of the UAV</w:t>
+        <w:t xml:space="preserve">M20 Hex nuts to </w:t>
+      </w:r>
+      <w:r>
+        <w:t>simulate</w:t>
+      </w:r>
+      <w:r>
+        <w:t xml:space="preserve"> the weight of the UAV</w:t>
       </w:r>
     </w:p>
     <w:p>
@@ -6893,7 +6940,13 @@
         </w:numPr>
       </w:pPr>
       <w:r>
-        <w:t>M20x300mm bolt to recreate the weight of the UAV</w:t>
+        <w:t xml:space="preserve">M20x300mm bolt to </w:t>
+      </w:r>
+      <w:r>
+        <w:t>simulate</w:t>
+      </w:r>
+      <w:r>
+        <w:t xml:space="preserve"> the weight of the UAV</w:t>
       </w:r>
     </w:p>
     <w:p>
@@ -6942,6 +6995,18 @@
       </w:pPr>
       <w:r>
         <w:t>A computer running PuTTY to interface with the Arduino Mega2560 over UART</w:t>
+      </w:r>
+    </w:p>
+    <w:p>
+      <w:pPr>
+        <w:pStyle w:val="ListBullet"/>
+        <w:numPr>
+          <w:ilvl w:val="0"/>
+          <w:numId w:val="28"/>
+        </w:numPr>
+      </w:pPr>
+      <w:r>
+        <w:t>Wood screws to hold the 3D printed pieces together</w:t>
       </w:r>
     </w:p>
     <w:p>
@@ -6953,8 +7018,6 @@
         </w:numPr>
         <w:ind w:left="360" w:hanging="360"/>
       </w:pPr>
-      <w:bookmarkStart w:id="22" w:name="_GoBack"/>
-      <w:bookmarkEnd w:id="22"/>
     </w:p>
     <w:p>
       <w:pPr>
@@ -6971,7 +7034,13 @@
         <w:t>dimensional</w:t>
       </w:r>
       <w:r>
-        <w:t xml:space="preserve"> contraction apparent, due to the nature of 3D printing, so these issues were rectified with hand tools</w:t>
+        <w:t xml:space="preserve"> contraction apparent, due to the nature of 3D printing, so these issues were rectified with </w:t>
+      </w:r>
+      <w:r>
+        <w:t xml:space="preserve">hand </w:t>
+      </w:r>
+      <w:r>
+        <w:t>tools</w:t>
       </w:r>
       <w:r>
         <w:t xml:space="preserve">, so that the electrical </w:t>
@@ -6989,6 +7058,69 @@
       </w:r>
       <w:r>
         <w:t xml:space="preserve">The </w:t>
+      </w:r>
+      <w:r>
+        <w:t xml:space="preserve">3 3D printed parts were fastened with woodscrews, and the weights were hung off of the assembly at a distance of </w:t>
+      </w:r>
+      <w:r>
+        <w:rPr>
+          <w:highlight w:val="yellow"/>
+        </w:rPr>
+        <w:t>__mm</w:t>
+      </w:r>
+      <w:r>
+        <w:t xml:space="preserve"> from the surface of the steel plate. The electrical parts were attached into a breadboard attached to the </w:t>
+      </w:r>
+      <w:r>
+        <w:t xml:space="preserve">Mega2560, loaded with the code shown in </w:t>
+      </w:r>
+      <w:r>
+        <w:rPr>
+          <w:highlight w:val="yellow"/>
+        </w:rPr>
+        <w:t>abstract _____</w:t>
+      </w:r>
+      <w:r>
+        <w:t xml:space="preserve">. This assembly was attached to the steel plates, where it was tested for </w:t>
+      </w:r>
+    </w:p>
+    <w:p>
+      <w:pPr>
+        <w:pStyle w:val="ListBullet"/>
+        <w:numPr>
+          <w:ilvl w:val="0"/>
+          <w:numId w:val="29"/>
+        </w:numPr>
+        <w:ind w:left="426" w:hanging="426"/>
+      </w:pPr>
+      <w:r>
+        <w:t>Its ability to adhere to the surface(Binary test)</w:t>
+      </w:r>
+    </w:p>
+    <w:p>
+      <w:pPr>
+        <w:pStyle w:val="ListBullet"/>
+        <w:numPr>
+          <w:ilvl w:val="0"/>
+          <w:numId w:val="29"/>
+        </w:numPr>
+        <w:ind w:left="426" w:hanging="426"/>
+      </w:pPr>
+      <w:r>
+        <w:t>Its ability to successfully couple the transducer to the surface(Binary test)</w:t>
+      </w:r>
+    </w:p>
+    <w:p>
+      <w:pPr>
+        <w:pStyle w:val="ListBullet"/>
+        <w:numPr>
+          <w:ilvl w:val="0"/>
+          <w:numId w:val="29"/>
+        </w:numPr>
+        <w:ind w:left="426" w:hanging="426"/>
+      </w:pPr>
+      <w:r>
+        <w:t>The recorded thickness(error test)</w:t>
       </w:r>
     </w:p>
     <w:p>
@@ -6998,8 +7130,210 @@
           <w:ilvl w:val="0"/>
           <w:numId w:val="0"/>
         </w:numPr>
-        <w:ind w:left="360" w:hanging="360"/>
-      </w:pPr>
+      </w:pPr>
+      <w:r>
+        <w:t>Against</w:t>
+      </w:r>
+    </w:p>
+    <w:p>
+      <w:pPr>
+        <w:pStyle w:val="ListBullet"/>
+        <w:numPr>
+          <w:ilvl w:val="0"/>
+          <w:numId w:val="0"/>
+        </w:numPr>
+      </w:pPr>
+      <w:r>
+        <w:t>1.</w:t>
+      </w:r>
+      <w:r>
+        <w:t xml:space="preserve"> Varied weight applied to the </w:t>
+      </w:r>
+      <w:r>
+        <w:t>assembly</w:t>
+      </w:r>
+    </w:p>
+    <w:p>
+      <w:pPr>
+        <w:pStyle w:val="ListBullet"/>
+        <w:numPr>
+          <w:ilvl w:val="0"/>
+          <w:numId w:val="0"/>
+        </w:numPr>
+      </w:pPr>
+      <w:r>
+        <w:t>2. Varied Vibration intensity applied to the assembly</w:t>
+      </w:r>
+    </w:p>
+    <w:p>
+      <w:pPr>
+        <w:pStyle w:val="ListBullet"/>
+        <w:numPr>
+          <w:ilvl w:val="0"/>
+          <w:numId w:val="0"/>
+        </w:numPr>
+      </w:pPr>
+    </w:p>
+    <w:p>
+      <w:pPr>
+        <w:pStyle w:val="ListBullet"/>
+        <w:numPr>
+          <w:ilvl w:val="0"/>
+          <w:numId w:val="0"/>
+        </w:numPr>
+      </w:pPr>
+      <w:r>
+        <w:rPr>
+          <w:highlight w:val="yellow"/>
+        </w:rPr>
+        <w:t>The weight is applied in intervals of ____grams up to _______, and the vibration was incremented in intervals of ______ up to ______</w:t>
+      </w:r>
+      <w:r>
+        <w:t>.</w:t>
+      </w:r>
+    </w:p>
+    <w:p>
+      <w:pPr>
+        <w:pStyle w:val="ListBullet"/>
+        <w:numPr>
+          <w:ilvl w:val="0"/>
+          <w:numId w:val="0"/>
+        </w:numPr>
+      </w:pPr>
+    </w:p>
+    <w:p>
+      <w:pPr>
+        <w:pStyle w:val="ListBullet"/>
+        <w:numPr>
+          <w:ilvl w:val="0"/>
+          <w:numId w:val="0"/>
+        </w:numPr>
+      </w:pPr>
+      <w:r>
+        <w:t xml:space="preserve">The thickness and coupling information can be recorded from the GM100 module. The top-left symbol represents a successful coupling, </w:t>
+      </w:r>
+      <w:r>
+        <w:rPr>
+          <w:highlight w:val="yellow"/>
+        </w:rPr>
+        <w:t>and the thickness is displayed in mm, shown:</w:t>
+      </w:r>
+    </w:p>
+    <w:p>
+      <w:pPr>
+        <w:pStyle w:val="ListBullet"/>
+        <w:numPr>
+          <w:ilvl w:val="0"/>
+          <w:numId w:val="0"/>
+        </w:numPr>
+      </w:pPr>
+    </w:p>
+    <w:p>
+      <w:pPr>
+        <w:pStyle w:val="ListBullet"/>
+        <w:numPr>
+          <w:ilvl w:val="0"/>
+          <w:numId w:val="0"/>
+        </w:numPr>
+      </w:pPr>
+      <w:r>
+        <w:rPr>
+          <w:highlight w:val="yellow"/>
+        </w:rPr>
+        <w:t>The overall design setup, shown:</w:t>
+      </w:r>
+    </w:p>
+    <w:p>
+      <w:pPr>
+        <w:pStyle w:val="ListBullet"/>
+        <w:numPr>
+          <w:ilvl w:val="0"/>
+          <w:numId w:val="0"/>
+        </w:numPr>
+      </w:pPr>
+    </w:p>
+    <w:p>
+      <w:pPr>
+        <w:pStyle w:val="ListBullet"/>
+        <w:numPr>
+          <w:ilvl w:val="0"/>
+          <w:numId w:val="0"/>
+        </w:numPr>
+      </w:pPr>
+    </w:p>
+    <w:p>
+      <w:pPr>
+        <w:pStyle w:val="ListBullet"/>
+        <w:numPr>
+          <w:ilvl w:val="0"/>
+          <w:numId w:val="0"/>
+        </w:numPr>
+      </w:pPr>
+      <w:r>
+        <w:rPr>
+          <w:highlight w:val="yellow"/>
+        </w:rPr>
+        <w:t>Models</w:t>
+      </w:r>
+      <w:r>
+        <w:rPr>
+          <w:highlight w:val="yellow"/>
+        </w:rPr>
+        <w:t xml:space="preserve"> and photos</w:t>
+      </w:r>
+      <w:r>
+        <w:rPr>
+          <w:highlight w:val="yellow"/>
+        </w:rPr>
+        <w:t xml:space="preserve"> of the components of this experiment can be found in abstracts(s) _______</w:t>
+      </w:r>
+    </w:p>
+    <w:p>
+      <w:pPr>
+        <w:pStyle w:val="ListBullet"/>
+        <w:numPr>
+          <w:ilvl w:val="0"/>
+          <w:numId w:val="0"/>
+        </w:numPr>
+      </w:pPr>
+    </w:p>
+    <w:p>
+      <w:pPr>
+        <w:pStyle w:val="ListBullet"/>
+        <w:numPr>
+          <w:ilvl w:val="0"/>
+          <w:numId w:val="0"/>
+        </w:numPr>
+      </w:pPr>
+      <w:r>
+        <w:rPr>
+          <w:highlight w:val="yellow"/>
+        </w:rPr>
+        <w:t>For some of the experiments,</w:t>
+      </w:r>
+      <w:r>
+        <w:rPr>
+          <w:highlight w:val="yellow"/>
+        </w:rPr>
+        <w:t xml:space="preserve"> changes had to be made due to the </w:t>
+      </w:r>
+      <w:proofErr w:type="spellStart"/>
+      <w:r>
+        <w:rPr>
+          <w:highlight w:val="yellow"/>
+        </w:rPr>
+        <w:t>chinesium</w:t>
+      </w:r>
+      <w:proofErr w:type="spellEnd"/>
+      <w:r>
+        <w:rPr>
+          <w:highlight w:val="yellow"/>
+        </w:rPr>
+        <w:t xml:space="preserve"> incorporated in some of the experiments</w:t>
+      </w:r>
+      <w:r>
+        <w:t>.</w:t>
+      </w:r>
     </w:p>
     <w:p/>
     <w:p>
@@ -7011,7 +7345,22 @@
         </w:numPr>
         <w:ind w:left="0" w:firstLine="0"/>
       </w:pPr>
-    </w:p>
+      <w:r>
+        <w:t xml:space="preserve">Quadrotor </w:t>
+      </w:r>
+      <w:r>
+        <w:t xml:space="preserve">Software </w:t>
+      </w:r>
+      <w:r>
+        <w:t>Simulation</w:t>
+      </w:r>
+    </w:p>
+    <w:p>
+      <w:r>
+        <w:t xml:space="preserve">For the quadrotor side of the project, a software simulation was chosen due to budget (costs of and risks to UAV(s)/equipment. The intention of this part of the </w:t>
+      </w:r>
+    </w:p>
+    <w:p/>
     <w:p>
       <w:pPr>
         <w:pStyle w:val="Heading2"/>
@@ -7024,396 +7373,428 @@
       <w:r>
         <w:t>Design of Metrics</w:t>
       </w:r>
+      <w:r>
+        <w:t xml:space="preserve"> and Regression Analysis</w:t>
+      </w:r>
     </w:p>
     <w:p>
       <w:pPr>
         <w:pStyle w:val="ListParagraph"/>
-        <w:ind w:left="2160"/>
+        <w:ind w:left="0"/>
       </w:pPr>
     </w:p>
     <w:p/>
+    <w:bookmarkEnd w:id="22"/>
     <w:p>
       <w:pPr>
         <w:pStyle w:val="Heading2"/>
       </w:pPr>
       <w:r>
-        <w:rPr>
-          <w:highlight w:val="lightGray"/>
-        </w:rPr>
-        <w:fldChar w:fldCharType="begin"/>
-      </w:r>
-      <w:r>
-        <w:rPr>
-          <w:highlight w:val="lightGray"/>
-        </w:rPr>
-        <w:instrText xml:space="preserve"> LISTNUM </w:instrText>
-      </w:r>
-      <w:r>
-        <w:rPr>
-          <w:highlight w:val="lightGray"/>
-        </w:rPr>
-        <w:fldChar w:fldCharType="end"/>
-      </w:r>
-      <w:r>
-        <w:t xml:space="preserve"> </w:t>
-      </w:r>
-      <w:r>
-        <w:t>Assessing Project Needs</w:t>
-      </w:r>
-      <w:bookmarkEnd w:id="21"/>
-    </w:p>
-    <w:p>
-      <w:pPr>
-        <w:spacing w:line="360" w:lineRule="auto"/>
-        <w:ind w:left="720"/>
-        <w:jc w:val="both"/>
-      </w:pPr>
-      <w:r>
-        <w:t>Once the UAV testing platform has been determined, the project needs will be able to be decided.</w:t>
-      </w:r>
-    </w:p>
-    <w:p>
-      <w:pPr>
-        <w:spacing w:line="360" w:lineRule="auto"/>
-        <w:ind w:left="720"/>
-        <w:jc w:val="both"/>
-      </w:pPr>
-      <w:r>
-        <w:t>This includes:</w:t>
-      </w:r>
-    </w:p>
-    <w:p>
-      <w:pPr>
-        <w:pStyle w:val="ListParagraph"/>
-        <w:numPr>
-          <w:ilvl w:val="0"/>
-          <w:numId w:val="9"/>
-        </w:numPr>
-        <w:spacing w:line="360" w:lineRule="auto"/>
-        <w:ind w:left="1440"/>
-        <w:jc w:val="both"/>
-      </w:pPr>
-      <w:r>
-        <w:t>Design Specifications</w:t>
-      </w:r>
-    </w:p>
-    <w:p>
-      <w:pPr>
-        <w:pStyle w:val="ListParagraph"/>
-        <w:numPr>
-          <w:ilvl w:val="0"/>
-          <w:numId w:val="9"/>
-        </w:numPr>
-        <w:spacing w:line="360" w:lineRule="auto"/>
-        <w:ind w:left="1440"/>
-        <w:jc w:val="both"/>
-      </w:pPr>
-      <w:r>
-        <w:t>Primary</w:t>
-      </w:r>
-      <w:r>
-        <w:t xml:space="preserve"> </w:t>
-      </w:r>
-      <w:r>
-        <w:t>Bill of Materials</w:t>
-      </w:r>
-    </w:p>
-    <w:p>
-      <w:pPr>
-        <w:pStyle w:val="ListParagraph"/>
-        <w:numPr>
-          <w:ilvl w:val="1"/>
-          <w:numId w:val="9"/>
-        </w:numPr>
-        <w:spacing w:line="360" w:lineRule="auto"/>
-        <w:ind w:left="2160"/>
-        <w:jc w:val="both"/>
-      </w:pPr>
-      <w:r>
-        <w:t>Remaining sensors</w:t>
-      </w:r>
-    </w:p>
-    <w:p>
-      <w:pPr>
-        <w:pStyle w:val="ListParagraph"/>
-        <w:numPr>
-          <w:ilvl w:val="1"/>
-          <w:numId w:val="9"/>
-        </w:numPr>
-        <w:spacing w:line="360" w:lineRule="auto"/>
-        <w:ind w:left="2160"/>
-        <w:jc w:val="both"/>
-      </w:pPr>
-      <w:r>
-        <w:t>Transducer(s)</w:t>
-      </w:r>
-    </w:p>
-    <w:p>
-      <w:pPr>
-        <w:pStyle w:val="ListParagraph"/>
-        <w:numPr>
-          <w:ilvl w:val="1"/>
-          <w:numId w:val="9"/>
-        </w:numPr>
-        <w:spacing w:line="360" w:lineRule="auto"/>
-        <w:ind w:left="2160"/>
-        <w:jc w:val="both"/>
-      </w:pPr>
-      <w:r>
-        <w:t>On-board processor</w:t>
-      </w:r>
-    </w:p>
-    <w:p>
-      <w:pPr>
-        <w:pStyle w:val="ListParagraph"/>
-        <w:numPr>
-          <w:ilvl w:val="0"/>
-          <w:numId w:val="9"/>
-        </w:numPr>
-        <w:spacing w:line="360" w:lineRule="auto"/>
-        <w:ind w:left="1440"/>
-        <w:jc w:val="both"/>
-      </w:pPr>
-      <w:r>
-        <w:t>Regulatory/Hazard Issues</w:t>
-      </w:r>
-    </w:p>
+        <w:t xml:space="preserve">3.3 </w:t>
+      </w:r>
+      <w:r>
+        <w:t>Project Cost</w:t>
+      </w:r>
+    </w:p>
+    <w:p>
+      <w:r>
+        <w:tab/>
+      </w:r>
+    </w:p>
+    <w:tbl>
+      <w:tblPr>
+        <w:tblStyle w:val="TableGrid"/>
+        <w:tblW w:w="0" w:type="auto"/>
+        <w:tblLook w:val="04A0" w:firstRow="1" w:lastRow="0" w:firstColumn="1" w:lastColumn="0" w:noHBand="0" w:noVBand="1"/>
+      </w:tblPr>
+      <w:tblGrid>
+        <w:gridCol w:w="4094"/>
+        <w:gridCol w:w="4094"/>
+      </w:tblGrid>
+      <w:tr>
+        <w:tc>
+          <w:tcPr>
+            <w:tcW w:w="4094" w:type="dxa"/>
+          </w:tcPr>
+          <w:p>
+            <w:pPr>
+              <w:tabs>
+                <w:tab w:val="center" w:pos="1939"/>
+              </w:tabs>
+              <w:jc w:val="center"/>
+            </w:pPr>
+            <w:r>
+              <w:t>Item</w:t>
+            </w:r>
+          </w:p>
+        </w:tc>
+        <w:tc>
+          <w:tcPr>
+            <w:tcW w:w="4094" w:type="dxa"/>
+          </w:tcPr>
+          <w:p>
+            <w:pPr>
+              <w:jc w:val="center"/>
+            </w:pPr>
+            <w:r>
+              <w:t>Cost</w:t>
+            </w:r>
+          </w:p>
+        </w:tc>
+      </w:tr>
+      <w:tr>
+        <w:tc>
+          <w:tcPr>
+            <w:tcW w:w="4094" w:type="dxa"/>
+          </w:tcPr>
+          <w:p>
+            <w:r>
+              <w:t>GM100 Thickness Gauge</w:t>
+            </w:r>
+          </w:p>
+        </w:tc>
+        <w:tc>
+          <w:tcPr>
+            <w:tcW w:w="4094" w:type="dxa"/>
+          </w:tcPr>
+          <w:p>
+            <w:r>
+              <w:t>$116.90</w:t>
+            </w:r>
+          </w:p>
+        </w:tc>
+      </w:tr>
+      <w:tr>
+        <w:tc>
+          <w:tcPr>
+            <w:tcW w:w="4094" w:type="dxa"/>
+          </w:tcPr>
+          <w:p>
+            <w:r>
+              <w:t>3 x Electromagnets</w:t>
+            </w:r>
+          </w:p>
+        </w:tc>
+        <w:tc>
+          <w:tcPr>
+            <w:tcW w:w="4094" w:type="dxa"/>
+          </w:tcPr>
+          <w:p>
+            <w:r>
+              <w:t>$22.14</w:t>
+            </w:r>
+          </w:p>
+        </w:tc>
+      </w:tr>
+      <w:tr>
+        <w:tc>
+          <w:tcPr>
+            <w:tcW w:w="4094" w:type="dxa"/>
+          </w:tcPr>
+          <w:p>
+            <w:r>
+              <w:t>2 x Vibration Motors</w:t>
+            </w:r>
+          </w:p>
+        </w:tc>
+        <w:tc>
+          <w:tcPr>
+            <w:tcW w:w="4094" w:type="dxa"/>
+          </w:tcPr>
+          <w:p>
+            <w:r>
+              <w:t>$12.92</w:t>
+            </w:r>
+          </w:p>
+        </w:tc>
+      </w:tr>
+      <w:tr>
+        <w:tc>
+          <w:tcPr>
+            <w:tcW w:w="4094" w:type="dxa"/>
+          </w:tcPr>
+          <w:p>
+            <w:r>
+              <w:t>Arduino Mega2560</w:t>
+            </w:r>
+          </w:p>
+        </w:tc>
+        <w:tc>
+          <w:tcPr>
+            <w:tcW w:w="4094" w:type="dxa"/>
+          </w:tcPr>
+          <w:p>
+            <w:r>
+              <w:t>$20.20</w:t>
+            </w:r>
+          </w:p>
+        </w:tc>
+      </w:tr>
+      <w:tr>
+        <w:tc>
+          <w:tcPr>
+            <w:tcW w:w="4094" w:type="dxa"/>
+          </w:tcPr>
+          <w:p>
+            <w:r>
+              <w:t>PLA filament</w:t>
+            </w:r>
+            <w:r>
+              <w:t xml:space="preserve"> – approx.15</w:t>
+            </w:r>
+            <w:r>
+              <w:t>0</w:t>
+            </w:r>
+            <w:r>
+              <w:t>g</w:t>
+            </w:r>
+          </w:p>
+        </w:tc>
+        <w:tc>
+          <w:tcPr>
+            <w:tcW w:w="4094" w:type="dxa"/>
+          </w:tcPr>
+          <w:p>
+            <w:r>
+              <w:t>$4.</w:t>
+            </w:r>
+            <w:r>
+              <w:t>35</w:t>
+            </w:r>
+          </w:p>
+        </w:tc>
+      </w:tr>
+      <w:tr>
+        <w:tc>
+          <w:tcPr>
+            <w:tcW w:w="4094" w:type="dxa"/>
+          </w:tcPr>
+          <w:p>
+            <w:r>
+              <w:t>10 x MOSFETS</w:t>
+            </w:r>
+          </w:p>
+        </w:tc>
+        <w:tc>
+          <w:tcPr>
+            <w:tcW w:w="4094" w:type="dxa"/>
+          </w:tcPr>
+          <w:p>
+            <w:r>
+              <w:t>$5.89</w:t>
+            </w:r>
+          </w:p>
+        </w:tc>
+      </w:tr>
+      <w:tr>
+        <w:tc>
+          <w:tcPr>
+            <w:tcW w:w="4094" w:type="dxa"/>
+          </w:tcPr>
+          <w:p>
+            <w:r>
+              <w:t>20 x M20 Nuts – Simulated Weights</w:t>
+            </w:r>
+          </w:p>
+        </w:tc>
+        <w:tc>
+          <w:tcPr>
+            <w:tcW w:w="4094" w:type="dxa"/>
+          </w:tcPr>
+          <w:p>
+            <w:r>
+              <w:t>$19.50</w:t>
+            </w:r>
+          </w:p>
+        </w:tc>
+      </w:tr>
+      <w:tr>
+        <w:tc>
+          <w:tcPr>
+            <w:tcW w:w="4094" w:type="dxa"/>
+          </w:tcPr>
+          <w:p>
+            <w:r>
+              <w:t>M20 x 300 Bolt – Simulated Weights</w:t>
+            </w:r>
+          </w:p>
+        </w:tc>
+        <w:tc>
+          <w:tcPr>
+            <w:tcW w:w="4094" w:type="dxa"/>
+          </w:tcPr>
+          <w:p>
+            <w:r>
+              <w:t>$13.90</w:t>
+            </w:r>
+          </w:p>
+        </w:tc>
+      </w:tr>
+      <w:tr>
+        <w:tc>
+          <w:tcPr>
+            <w:tcW w:w="4094" w:type="dxa"/>
+          </w:tcPr>
+          <w:p>
+            <w:r>
+              <w:t>Breadboard</w:t>
+            </w:r>
+          </w:p>
+        </w:tc>
+        <w:tc>
+          <w:tcPr>
+            <w:tcW w:w="4094" w:type="dxa"/>
+          </w:tcPr>
+          <w:p>
+            <w:r>
+              <w:t>$1.02</w:t>
+            </w:r>
+          </w:p>
+        </w:tc>
+      </w:tr>
+      <w:tr>
+        <w:tc>
+          <w:tcPr>
+            <w:tcW w:w="4094" w:type="dxa"/>
+          </w:tcPr>
+          <w:p>
+            <w:r>
+              <w:t>ATX power supply</w:t>
+            </w:r>
+          </w:p>
+        </w:tc>
+        <w:tc>
+          <w:tcPr>
+            <w:tcW w:w="4094" w:type="dxa"/>
+          </w:tcPr>
+          <w:p>
+            <w:r>
+              <w:t>$0</w:t>
+            </w:r>
+          </w:p>
+        </w:tc>
+      </w:tr>
+      <w:tr>
+        <w:tc>
+          <w:tcPr>
+            <w:tcW w:w="4094" w:type="dxa"/>
+          </w:tcPr>
+          <w:p>
+            <w:r>
+              <w:t>Steel Plates – Simulated surface</w:t>
+            </w:r>
+          </w:p>
+        </w:tc>
+        <w:tc>
+          <w:tcPr>
+            <w:tcW w:w="4094" w:type="dxa"/>
+          </w:tcPr>
+          <w:p>
+            <w:r>
+              <w:t>$0</w:t>
+            </w:r>
+          </w:p>
+        </w:tc>
+      </w:tr>
+      <w:tr>
+        <w:tc>
+          <w:tcPr>
+            <w:tcW w:w="4094" w:type="dxa"/>
+          </w:tcPr>
+          <w:p>
+            <w:r>
+              <w:t>9 x 8Gx25mm wood screws</w:t>
+            </w:r>
+          </w:p>
+        </w:tc>
+        <w:tc>
+          <w:tcPr>
+            <w:tcW w:w="4094" w:type="dxa"/>
+          </w:tcPr>
+          <w:p>
+            <w:r>
+              <w:t>$0</w:t>
+            </w:r>
+          </w:p>
+        </w:tc>
+      </w:tr>
+      <w:tr>
+        <w:tc>
+          <w:tcPr>
+            <w:tcW w:w="4094" w:type="dxa"/>
+          </w:tcPr>
+          <w:p/>
+        </w:tc>
+        <w:tc>
+          <w:tcPr>
+            <w:tcW w:w="4094" w:type="dxa"/>
+          </w:tcPr>
+          <w:p/>
+        </w:tc>
+      </w:tr>
+      <w:tr>
+        <w:tc>
+          <w:tcPr>
+            <w:tcW w:w="4094" w:type="dxa"/>
+          </w:tcPr>
+          <w:p>
+            <w:r>
+              <w:t>Total</w:t>
+            </w:r>
+          </w:p>
+        </w:tc>
+        <w:tc>
+          <w:tcPr>
+            <w:tcW w:w="4094" w:type="dxa"/>
+          </w:tcPr>
+          <w:p>
+            <w:r>
+              <w:fldChar w:fldCharType="begin"/>
+            </w:r>
+            <w:r>
+              <w:instrText xml:space="preserve"> =SUM(ABOVE) </w:instrText>
+            </w:r>
+            <w:r>
+              <w:fldChar w:fldCharType="separate"/>
+            </w:r>
+            <w:r>
+              <w:fldChar w:fldCharType="end"/>
+            </w:r>
+            <w:r>
+              <w:fldChar w:fldCharType="begin"/>
+            </w:r>
+            <w:r>
+              <w:instrText xml:space="preserve"> =SUM(B2:B12) </w:instrText>
+            </w:r>
+            <w:r>
+              <w:fldChar w:fldCharType="separate"/>
+            </w:r>
+            <w:r>
+              <w:rPr>
+                <w:noProof/>
+              </w:rPr>
+              <w:t>$216.82</w:t>
+            </w:r>
+            <w:r>
+              <w:fldChar w:fldCharType="end"/>
+            </w:r>
+          </w:p>
+        </w:tc>
+      </w:tr>
+    </w:tbl>
+    <w:p/>
+    <w:p/>
     <w:p>
       <w:pPr>
         <w:pStyle w:val="Heading2"/>
         <w:spacing w:line="360" w:lineRule="auto"/>
         <w:jc w:val="both"/>
       </w:pPr>
-      <w:r>
-        <w:t>5</w:t>
-      </w:r>
-      <w:r>
-        <w:t xml:space="preserve">.2 </w:t>
-      </w:r>
-      <w:bookmarkStart w:id="23" w:name="_Toc419110663"/>
-      <w:r>
-        <w:t>Design of Project and Assignment of success metrics</w:t>
+      <w:bookmarkStart w:id="23" w:name="_Toc419110664"/>
+      <w:r>
+        <w:t>Testing the Project</w:t>
       </w:r>
       <w:bookmarkEnd w:id="23"/>
-    </w:p>
-    <w:p>
-      <w:pPr>
-        <w:spacing w:line="360" w:lineRule="auto"/>
-        <w:ind w:left="720"/>
-        <w:jc w:val="both"/>
-      </w:pPr>
-      <w:r>
-        <w:t>Once design specifications have been assigned, the aspects of the project can be designed:</w:t>
-      </w:r>
-    </w:p>
-    <w:p>
-      <w:pPr>
-        <w:pStyle w:val="ListParagraph"/>
-        <w:numPr>
-          <w:ilvl w:val="0"/>
-          <w:numId w:val="10"/>
-        </w:numPr>
-        <w:spacing w:line="360" w:lineRule="auto"/>
-        <w:ind w:left="1134"/>
-        <w:jc w:val="both"/>
-      </w:pPr>
-      <w:r>
-        <w:t xml:space="preserve">The perching </w:t>
-      </w:r>
-      <w:r>
-        <w:t xml:space="preserve">/ dimensional stability </w:t>
-      </w:r>
-      <w:r>
-        <w:t>mechanism</w:t>
-      </w:r>
-      <w:r>
-        <w:t>(s)</w:t>
-      </w:r>
-    </w:p>
-    <w:p>
-      <w:pPr>
-        <w:pStyle w:val="ListParagraph"/>
-        <w:numPr>
-          <w:ilvl w:val="0"/>
-          <w:numId w:val="10"/>
-        </w:numPr>
-        <w:spacing w:line="360" w:lineRule="auto"/>
-        <w:ind w:left="1440"/>
-        <w:jc w:val="both"/>
-      </w:pPr>
-      <w:r>
-        <w:t>The Transducer Assembly</w:t>
-      </w:r>
-    </w:p>
-    <w:p>
-      <w:pPr>
-        <w:pStyle w:val="ListParagraph"/>
-        <w:numPr>
-          <w:ilvl w:val="0"/>
-          <w:numId w:val="10"/>
-        </w:numPr>
-        <w:spacing w:line="360" w:lineRule="auto"/>
-        <w:ind w:left="1440"/>
-        <w:jc w:val="both"/>
-      </w:pPr>
-      <w:r>
-        <w:t>The collision avoidance assembly</w:t>
-      </w:r>
-    </w:p>
-    <w:p>
-      <w:pPr>
-        <w:pStyle w:val="ListParagraph"/>
-        <w:numPr>
-          <w:ilvl w:val="0"/>
-          <w:numId w:val="10"/>
-        </w:numPr>
-        <w:spacing w:line="360" w:lineRule="auto"/>
-        <w:ind w:left="1440"/>
-        <w:jc w:val="both"/>
-      </w:pPr>
-      <w:r>
-        <w:t>The peripheral Assembly</w:t>
-      </w:r>
-    </w:p>
-    <w:p>
-      <w:pPr>
-        <w:pStyle w:val="ListParagraph"/>
-        <w:numPr>
-          <w:ilvl w:val="0"/>
-          <w:numId w:val="10"/>
-        </w:numPr>
-        <w:spacing w:line="360" w:lineRule="auto"/>
-        <w:ind w:left="1440"/>
-        <w:jc w:val="both"/>
-      </w:pPr>
-      <w:r>
-        <w:t>Software</w:t>
-      </w:r>
-    </w:p>
-    <w:p>
-      <w:pPr>
-        <w:pStyle w:val="ListParagraph"/>
-        <w:spacing w:line="360" w:lineRule="auto"/>
-        <w:ind w:left="1440"/>
-        <w:jc w:val="both"/>
-      </w:pPr>
-    </w:p>
-    <w:p>
-      <w:pPr>
-        <w:spacing w:line="360" w:lineRule="auto"/>
-        <w:ind w:left="720"/>
-        <w:jc w:val="both"/>
-      </w:pPr>
-      <w:r>
-        <w:t>And a secondary Bill of Materials will be produced.</w:t>
-      </w:r>
-    </w:p>
-    <w:p>
-      <w:pPr>
-        <w:spacing w:line="360" w:lineRule="auto"/>
-        <w:ind w:left="720"/>
-        <w:jc w:val="both"/>
-      </w:pPr>
-      <w:r>
-        <w:lastRenderedPageBreak/>
-        <w:t xml:space="preserve">As well as </w:t>
-      </w:r>
-      <w:r>
-        <w:t>designing the</w:t>
-      </w:r>
-      <w:r>
-        <w:t xml:space="preserve"> project, the thesis must have a way of testing efficacy of the aspects of this </w:t>
-      </w:r>
-      <w:r>
-        <w:t>design:</w:t>
-      </w:r>
-    </w:p>
-    <w:p>
-      <w:pPr>
-        <w:pStyle w:val="ListParagraph"/>
-        <w:numPr>
-          <w:ilvl w:val="0"/>
-          <w:numId w:val="11"/>
-        </w:numPr>
-        <w:spacing w:line="360" w:lineRule="auto"/>
-        <w:ind w:left="1440"/>
-        <w:jc w:val="both"/>
-      </w:pPr>
-      <w:r>
-        <w:t>The perching / dimensional stability mechanism</w:t>
-      </w:r>
-    </w:p>
-    <w:p>
-      <w:pPr>
-        <w:pStyle w:val="ListParagraph"/>
-        <w:numPr>
-          <w:ilvl w:val="0"/>
-          <w:numId w:val="11"/>
-        </w:numPr>
-        <w:spacing w:line="360" w:lineRule="auto"/>
-        <w:ind w:left="1440"/>
-        <w:jc w:val="both"/>
-      </w:pPr>
-      <w:r>
-        <w:t>The collision avoidance assembly</w:t>
-      </w:r>
-    </w:p>
-    <w:p>
-      <w:pPr>
-        <w:pStyle w:val="ListParagraph"/>
-        <w:numPr>
-          <w:ilvl w:val="0"/>
-          <w:numId w:val="11"/>
-        </w:numPr>
-        <w:spacing w:line="360" w:lineRule="auto"/>
-        <w:ind w:left="1440"/>
-        <w:jc w:val="both"/>
-      </w:pPr>
-      <w:r>
-        <w:t>The telemetry data</w:t>
-      </w:r>
-    </w:p>
-    <w:p>
-      <w:pPr>
-        <w:pStyle w:val="ListParagraph"/>
-        <w:numPr>
-          <w:ilvl w:val="0"/>
-          <w:numId w:val="11"/>
-        </w:numPr>
-        <w:spacing w:line="360" w:lineRule="auto"/>
-        <w:ind w:left="1440"/>
-        <w:jc w:val="both"/>
-      </w:pPr>
-      <w:r>
-        <w:t>The transducer assembly</w:t>
-      </w:r>
-    </w:p>
-    <w:p>
-      <w:pPr>
-        <w:pStyle w:val="ListParagraph"/>
-        <w:numPr>
-          <w:ilvl w:val="0"/>
-          <w:numId w:val="11"/>
-        </w:numPr>
-        <w:spacing w:line="360" w:lineRule="auto"/>
-        <w:ind w:left="1440"/>
-        <w:jc w:val="both"/>
-      </w:pPr>
-      <w:r>
-        <w:t>The ‘weight budget’</w:t>
-      </w:r>
-    </w:p>
-    <w:p>
-      <w:pPr>
-        <w:pStyle w:val="Heading2"/>
-        <w:spacing w:line="360" w:lineRule="auto"/>
-        <w:jc w:val="both"/>
-      </w:pPr>
-      <w:bookmarkStart w:id="24" w:name="_Toc419110664"/>
-      <w:r>
-        <w:t>Testing the Project</w:t>
-      </w:r>
-      <w:bookmarkEnd w:id="24"/>
     </w:p>
     <w:p>
       <w:pPr>
@@ -7443,11 +7824,11 @@
         <w:spacing w:line="360" w:lineRule="auto"/>
         <w:jc w:val="both"/>
       </w:pPr>
-      <w:bookmarkStart w:id="25" w:name="_Toc419110665"/>
+      <w:bookmarkStart w:id="24" w:name="_Toc419110665"/>
       <w:r>
         <w:t>Evaluation of Results</w:t>
       </w:r>
-      <w:bookmarkEnd w:id="25"/>
+      <w:bookmarkEnd w:id="24"/>
     </w:p>
     <w:p>
       <w:pPr>
@@ -7559,7 +7940,7 @@
           <w:docGrid w:linePitch="360"/>
         </w:sectPr>
       </w:pPr>
-      <w:bookmarkStart w:id="26" w:name="_Toc419110668"/>
+      <w:bookmarkStart w:id="25" w:name="_Toc419110668"/>
     </w:p>
     <w:p>
       <w:pPr>
@@ -7570,12 +7951,12 @@
         </w:numPr>
         <w:ind w:left="567" w:hanging="567"/>
       </w:pPr>
-      <w:bookmarkStart w:id="27" w:name="_Toc419110671"/>
+      <w:bookmarkStart w:id="26" w:name="_Toc419110671"/>
       <w:r>
         <w:lastRenderedPageBreak/>
         <w:t>Reference List</w:t>
       </w:r>
-      <w:bookmarkEnd w:id="27"/>
+      <w:bookmarkEnd w:id="26"/>
     </w:p>
     <w:p>
       <w:pPr>
@@ -8046,14 +8427,14 @@
         <w:lastRenderedPageBreak/>
         <w:t>Appendices</w:t>
       </w:r>
-      <w:bookmarkEnd w:id="26"/>
+      <w:bookmarkEnd w:id="25"/>
     </w:p>
     <w:p>
       <w:pPr>
         <w:pStyle w:val="Heading2"/>
         <w:ind w:left="720"/>
       </w:pPr>
-      <w:bookmarkStart w:id="28" w:name="_Toc419110669"/>
+      <w:bookmarkStart w:id="27" w:name="_Toc419110669"/>
       <w:r>
         <w:t>9</w:t>
       </w:r>
@@ -8063,7 +8444,7 @@
       <w:r>
         <w:t>Risk Assessment</w:t>
       </w:r>
-      <w:bookmarkEnd w:id="28"/>
+      <w:bookmarkEnd w:id="27"/>
     </w:p>
     <w:p>
       <w:r>
@@ -10830,7 +11211,7 @@
           <w:numId w:val="20"/>
         </w:numPr>
       </w:pPr>
-      <w:bookmarkStart w:id="29" w:name="_Toc419110670"/>
+      <w:bookmarkStart w:id="28" w:name="_Toc419110670"/>
       <w:r>
         <w:t xml:space="preserve">Gantt </w:t>
       </w:r>
@@ -10838,7 +11219,7 @@
       <w:r>
         <w:t>Chart</w:t>
       </w:r>
-      <w:bookmarkEnd w:id="29"/>
+      <w:bookmarkEnd w:id="28"/>
       <w:proofErr w:type="gramEnd"/>
     </w:p>
     <w:p>
@@ -12808,6 +13189,92 @@
     </w:lvl>
   </w:abstractNum>
   <w:abstractNum w:abstractNumId="17" w15:restartNumberingAfterBreak="0">
+    <w:nsid w:val="4A6B1D36"/>
+    <w:multiLevelType w:val="hybridMultilevel"/>
+    <w:tmpl w:val="9556A7F4"/>
+    <w:lvl w:ilvl="0" w:tplc="0C09000F">
+      <w:start w:val="1"/>
+      <w:numFmt w:val="decimal"/>
+      <w:lvlText w:val="%1."/>
+      <w:lvlJc w:val="left"/>
+      <w:pPr>
+        <w:ind w:left="720" w:hanging="360"/>
+      </w:pPr>
+    </w:lvl>
+    <w:lvl w:ilvl="1" w:tplc="0C090019" w:tentative="1">
+      <w:start w:val="1"/>
+      <w:numFmt w:val="lowerLetter"/>
+      <w:lvlText w:val="%2."/>
+      <w:lvlJc w:val="left"/>
+      <w:pPr>
+        <w:ind w:left="1440" w:hanging="360"/>
+      </w:pPr>
+    </w:lvl>
+    <w:lvl w:ilvl="2" w:tplc="0C09001B" w:tentative="1">
+      <w:start w:val="1"/>
+      <w:numFmt w:val="lowerRoman"/>
+      <w:lvlText w:val="%3."/>
+      <w:lvlJc w:val="right"/>
+      <w:pPr>
+        <w:ind w:left="2160" w:hanging="180"/>
+      </w:pPr>
+    </w:lvl>
+    <w:lvl w:ilvl="3" w:tplc="0C09000F" w:tentative="1">
+      <w:start w:val="1"/>
+      <w:numFmt w:val="decimal"/>
+      <w:lvlText w:val="%4."/>
+      <w:lvlJc w:val="left"/>
+      <w:pPr>
+        <w:ind w:left="2880" w:hanging="360"/>
+      </w:pPr>
+    </w:lvl>
+    <w:lvl w:ilvl="4" w:tplc="0C090019" w:tentative="1">
+      <w:start w:val="1"/>
+      <w:numFmt w:val="lowerLetter"/>
+      <w:lvlText w:val="%5."/>
+      <w:lvlJc w:val="left"/>
+      <w:pPr>
+        <w:ind w:left="3600" w:hanging="360"/>
+      </w:pPr>
+    </w:lvl>
+    <w:lvl w:ilvl="5" w:tplc="0C09001B" w:tentative="1">
+      <w:start w:val="1"/>
+      <w:numFmt w:val="lowerRoman"/>
+      <w:lvlText w:val="%6."/>
+      <w:lvlJc w:val="right"/>
+      <w:pPr>
+        <w:ind w:left="4320" w:hanging="180"/>
+      </w:pPr>
+    </w:lvl>
+    <w:lvl w:ilvl="6" w:tplc="0C09000F" w:tentative="1">
+      <w:start w:val="1"/>
+      <w:numFmt w:val="decimal"/>
+      <w:lvlText w:val="%7."/>
+      <w:lvlJc w:val="left"/>
+      <w:pPr>
+        <w:ind w:left="5040" w:hanging="360"/>
+      </w:pPr>
+    </w:lvl>
+    <w:lvl w:ilvl="7" w:tplc="0C090019" w:tentative="1">
+      <w:start w:val="1"/>
+      <w:numFmt w:val="lowerLetter"/>
+      <w:lvlText w:val="%8."/>
+      <w:lvlJc w:val="left"/>
+      <w:pPr>
+        <w:ind w:left="5760" w:hanging="360"/>
+      </w:pPr>
+    </w:lvl>
+    <w:lvl w:ilvl="8" w:tplc="0C09001B" w:tentative="1">
+      <w:start w:val="1"/>
+      <w:numFmt w:val="lowerRoman"/>
+      <w:lvlText w:val="%9."/>
+      <w:lvlJc w:val="right"/>
+      <w:pPr>
+        <w:ind w:left="6480" w:hanging="180"/>
+      </w:pPr>
+    </w:lvl>
+  </w:abstractNum>
+  <w:abstractNum w:abstractNumId="18" w15:restartNumberingAfterBreak="0">
     <w:nsid w:val="4E595FD0"/>
     <w:multiLevelType w:val="multilevel"/>
     <w:tmpl w:val="E1AAD58E"/>
@@ -12928,7 +13395,7 @@
       </w:rPr>
     </w:lvl>
   </w:abstractNum>
-  <w:abstractNum w:abstractNumId="18" w15:restartNumberingAfterBreak="0">
+  <w:abstractNum w:abstractNumId="19" w15:restartNumberingAfterBreak="0">
     <w:nsid w:val="500C2B62"/>
     <w:multiLevelType w:val="hybridMultilevel"/>
     <w:tmpl w:val="F1CA89B2"/>
@@ -13041,7 +13508,7 @@
       </w:rPr>
     </w:lvl>
   </w:abstractNum>
-  <w:abstractNum w:abstractNumId="19" w15:restartNumberingAfterBreak="0">
+  <w:abstractNum w:abstractNumId="20" w15:restartNumberingAfterBreak="0">
     <w:nsid w:val="56431D22"/>
     <w:multiLevelType w:val="hybridMultilevel"/>
     <w:tmpl w:val="C45443D4"/>
@@ -13154,7 +13621,7 @@
       </w:rPr>
     </w:lvl>
   </w:abstractNum>
-  <w:abstractNum w:abstractNumId="20" w15:restartNumberingAfterBreak="0">
+  <w:abstractNum w:abstractNumId="21" w15:restartNumberingAfterBreak="0">
     <w:nsid w:val="56670450"/>
     <w:multiLevelType w:val="hybridMultilevel"/>
     <w:tmpl w:val="31784568"/>
@@ -13267,7 +13734,7 @@
       </w:rPr>
     </w:lvl>
   </w:abstractNum>
-  <w:abstractNum w:abstractNumId="21" w15:restartNumberingAfterBreak="0">
+  <w:abstractNum w:abstractNumId="22" w15:restartNumberingAfterBreak="0">
     <w:nsid w:val="5B5E77DA"/>
     <w:multiLevelType w:val="hybridMultilevel"/>
     <w:tmpl w:val="879E60A2"/>
@@ -13353,7 +13820,7 @@
       </w:pPr>
     </w:lvl>
   </w:abstractNum>
-  <w:abstractNum w:abstractNumId="22" w15:restartNumberingAfterBreak="0">
+  <w:abstractNum w:abstractNumId="23" w15:restartNumberingAfterBreak="0">
     <w:nsid w:val="60113F9A"/>
     <w:multiLevelType w:val="hybridMultilevel"/>
     <w:tmpl w:val="8392063C"/>
@@ -13466,7 +13933,7 @@
       </w:rPr>
     </w:lvl>
   </w:abstractNum>
-  <w:abstractNum w:abstractNumId="23" w15:restartNumberingAfterBreak="0">
+  <w:abstractNum w:abstractNumId="24" w15:restartNumberingAfterBreak="0">
     <w:nsid w:val="67352FFE"/>
     <w:multiLevelType w:val="hybridMultilevel"/>
     <w:tmpl w:val="21A0440A"/>
@@ -13555,7 +14022,7 @@
       </w:pPr>
     </w:lvl>
   </w:abstractNum>
-  <w:abstractNum w:abstractNumId="24" w15:restartNumberingAfterBreak="0">
+  <w:abstractNum w:abstractNumId="25" w15:restartNumberingAfterBreak="0">
     <w:nsid w:val="685A2498"/>
     <w:multiLevelType w:val="hybridMultilevel"/>
     <w:tmpl w:val="3F5888F2"/>
@@ -13668,12 +14135,12 @@
       </w:rPr>
     </w:lvl>
   </w:abstractNum>
-  <w:abstractNum w:abstractNumId="25" w15:restartNumberingAfterBreak="0">
+  <w:abstractNum w:abstractNumId="26" w15:restartNumberingAfterBreak="0">
     <w:nsid w:val="68D44BBA"/>
     <w:multiLevelType w:val="multilevel"/>
-    <w:tmpl w:val="E1AAD58E"/>
+    <w:tmpl w:val="0C09001F"/>
     <w:lvl w:ilvl="0">
-      <w:start w:val="3"/>
+      <w:start w:val="1"/>
       <w:numFmt w:val="decimal"/>
       <w:lvlText w:val="%1."/>
       <w:lvlJc w:val="left"/>
@@ -13687,11 +14154,10 @@
     <w:lvl w:ilvl="1">
       <w:start w:val="1"/>
       <w:numFmt w:val="decimal"/>
-      <w:isLgl/>
-      <w:lvlText w:val="%1.%2"/>
-      <w:lvlJc w:val="left"/>
-      <w:pPr>
-        <w:ind w:left="1140" w:hanging="420"/>
+      <w:lvlText w:val="%1.%2."/>
+      <w:lvlJc w:val="left"/>
+      <w:pPr>
+        <w:ind w:left="792" w:hanging="432"/>
       </w:pPr>
       <w:rPr>
         <w:rFonts w:hint="default"/>
@@ -13700,11 +14166,10 @@
     <w:lvl w:ilvl="2">
       <w:start w:val="1"/>
       <w:numFmt w:val="decimal"/>
-      <w:isLgl/>
-      <w:lvlText w:val="%1.%2.%3"/>
-      <w:lvlJc w:val="left"/>
-      <w:pPr>
-        <w:ind w:left="2160" w:hanging="720"/>
+      <w:lvlText w:val="%1.%2.%3."/>
+      <w:lvlJc w:val="left"/>
+      <w:pPr>
+        <w:ind w:left="1224" w:hanging="504"/>
       </w:pPr>
       <w:rPr>
         <w:rFonts w:hint="default"/>
@@ -13713,11 +14178,10 @@
     <w:lvl w:ilvl="3">
       <w:start w:val="1"/>
       <w:numFmt w:val="decimal"/>
-      <w:isLgl/>
-      <w:lvlText w:val="%1.%2.%3.%4"/>
-      <w:lvlJc w:val="left"/>
-      <w:pPr>
-        <w:ind w:left="2880" w:hanging="720"/>
+      <w:lvlText w:val="%1.%2.%3.%4."/>
+      <w:lvlJc w:val="left"/>
+      <w:pPr>
+        <w:ind w:left="1728" w:hanging="648"/>
       </w:pPr>
       <w:rPr>
         <w:rFonts w:hint="default"/>
@@ -13726,11 +14190,10 @@
     <w:lvl w:ilvl="4">
       <w:start w:val="1"/>
       <w:numFmt w:val="decimal"/>
-      <w:isLgl/>
-      <w:lvlText w:val="%1.%2.%3.%4.%5"/>
-      <w:lvlJc w:val="left"/>
-      <w:pPr>
-        <w:ind w:left="3960" w:hanging="1080"/>
+      <w:lvlText w:val="%1.%2.%3.%4.%5."/>
+      <w:lvlJc w:val="left"/>
+      <w:pPr>
+        <w:ind w:left="2232" w:hanging="792"/>
       </w:pPr>
       <w:rPr>
         <w:rFonts w:hint="default"/>
@@ -13739,11 +14202,10 @@
     <w:lvl w:ilvl="5">
       <w:start w:val="1"/>
       <w:numFmt w:val="decimal"/>
-      <w:isLgl/>
-      <w:lvlText w:val="%1.%2.%3.%4.%5.%6"/>
-      <w:lvlJc w:val="left"/>
-      <w:pPr>
-        <w:ind w:left="4680" w:hanging="1080"/>
+      <w:lvlText w:val="%1.%2.%3.%4.%5.%6."/>
+      <w:lvlJc w:val="left"/>
+      <w:pPr>
+        <w:ind w:left="2736" w:hanging="936"/>
       </w:pPr>
       <w:rPr>
         <w:rFonts w:hint="default"/>
@@ -13752,11 +14214,10 @@
     <w:lvl w:ilvl="6">
       <w:start w:val="1"/>
       <w:numFmt w:val="decimal"/>
-      <w:isLgl/>
-      <w:lvlText w:val="%1.%2.%3.%4.%5.%6.%7"/>
-      <w:lvlJc w:val="left"/>
-      <w:pPr>
-        <w:ind w:left="5760" w:hanging="1440"/>
+      <w:lvlText w:val="%1.%2.%3.%4.%5.%6.%7."/>
+      <w:lvlJc w:val="left"/>
+      <w:pPr>
+        <w:ind w:left="3240" w:hanging="1080"/>
       </w:pPr>
       <w:rPr>
         <w:rFonts w:hint="default"/>
@@ -13765,11 +14226,10 @@
     <w:lvl w:ilvl="7">
       <w:start w:val="1"/>
       <w:numFmt w:val="decimal"/>
-      <w:isLgl/>
-      <w:lvlText w:val="%1.%2.%3.%4.%5.%6.%7.%8"/>
-      <w:lvlJc w:val="left"/>
-      <w:pPr>
-        <w:ind w:left="6480" w:hanging="1440"/>
+      <w:lvlText w:val="%1.%2.%3.%4.%5.%6.%7.%8."/>
+      <w:lvlJc w:val="left"/>
+      <w:pPr>
+        <w:ind w:left="3744" w:hanging="1224"/>
       </w:pPr>
       <w:rPr>
         <w:rFonts w:hint="default"/>
@@ -13778,18 +14238,17 @@
     <w:lvl w:ilvl="8">
       <w:start w:val="1"/>
       <w:numFmt w:val="decimal"/>
-      <w:isLgl/>
-      <w:lvlText w:val="%1.%2.%3.%4.%5.%6.%7.%8.%9"/>
-      <w:lvlJc w:val="left"/>
-      <w:pPr>
-        <w:ind w:left="7200" w:hanging="1440"/>
+      <w:lvlText w:val="%1.%2.%3.%4.%5.%6.%7.%8.%9."/>
+      <w:lvlJc w:val="left"/>
+      <w:pPr>
+        <w:ind w:left="4320" w:hanging="1440"/>
       </w:pPr>
       <w:rPr>
         <w:rFonts w:hint="default"/>
       </w:rPr>
     </w:lvl>
   </w:abstractNum>
-  <w:abstractNum w:abstractNumId="26" w15:restartNumberingAfterBreak="0">
+  <w:abstractNum w:abstractNumId="27" w15:restartNumberingAfterBreak="0">
     <w:nsid w:val="6E6B4E49"/>
     <w:multiLevelType w:val="hybridMultilevel"/>
     <w:tmpl w:val="2A0EB5DE"/>
@@ -13878,7 +14337,7 @@
       </w:pPr>
     </w:lvl>
   </w:abstractNum>
-  <w:abstractNum w:abstractNumId="27" w15:restartNumberingAfterBreak="0">
+  <w:abstractNum w:abstractNumId="28" w15:restartNumberingAfterBreak="0">
     <w:nsid w:val="77C63B71"/>
     <w:multiLevelType w:val="hybridMultilevel"/>
     <w:tmpl w:val="215ABC2C"/>
@@ -13992,7 +14451,7 @@
     </w:lvl>
   </w:abstractNum>
   <w:num w:numId="1">
-    <w:abstractNumId w:val="19"/>
+    <w:abstractNumId w:val="20"/>
   </w:num>
   <w:num w:numId="2">
     <w:abstractNumId w:val="10"/>
@@ -14001,22 +14460,22 @@
     <w:abstractNumId w:val="13"/>
   </w:num>
   <w:num w:numId="4">
-    <w:abstractNumId w:val="18"/>
+    <w:abstractNumId w:val="19"/>
   </w:num>
   <w:num w:numId="5">
-    <w:abstractNumId w:val="22"/>
+    <w:abstractNumId w:val="23"/>
   </w:num>
   <w:num w:numId="6">
     <w:abstractNumId w:val="5"/>
   </w:num>
   <w:num w:numId="7">
-    <w:abstractNumId w:val="27"/>
+    <w:abstractNumId w:val="28"/>
   </w:num>
   <w:num w:numId="8">
     <w:abstractNumId w:val="7"/>
   </w:num>
   <w:num w:numId="9">
-    <w:abstractNumId w:val="24"/>
+    <w:abstractNumId w:val="25"/>
   </w:num>
   <w:num w:numId="10">
     <w:abstractNumId w:val="2"/>
@@ -14025,28 +14484,28 @@
     <w:abstractNumId w:val="15"/>
   </w:num>
   <w:num w:numId="12">
-    <w:abstractNumId w:val="26"/>
+    <w:abstractNumId w:val="27"/>
   </w:num>
   <w:num w:numId="13">
     <w:abstractNumId w:val="1"/>
   </w:num>
   <w:num w:numId="14">
-    <w:abstractNumId w:val="20"/>
+    <w:abstractNumId w:val="21"/>
   </w:num>
   <w:num w:numId="15">
     <w:abstractNumId w:val="16"/>
   </w:num>
   <w:num w:numId="16">
-    <w:abstractNumId w:val="23"/>
+    <w:abstractNumId w:val="24"/>
   </w:num>
   <w:num w:numId="17">
-    <w:abstractNumId w:val="25"/>
+    <w:abstractNumId w:val="26"/>
   </w:num>
   <w:num w:numId="18">
     <w:abstractNumId w:val="3"/>
   </w:num>
   <w:num w:numId="19">
-    <w:abstractNumId w:val="21"/>
+    <w:abstractNumId w:val="22"/>
   </w:num>
   <w:num w:numId="20">
     <w:abstractNumId w:val="6"/>
@@ -14058,7 +14517,7 @@
     <w:abstractNumId w:val="0"/>
   </w:num>
   <w:num w:numId="23">
-    <w:abstractNumId w:val="17"/>
+    <w:abstractNumId w:val="18"/>
   </w:num>
   <w:num w:numId="24">
     <w:abstractNumId w:val="8"/>
@@ -14074,6 +14533,9 @@
   </w:num>
   <w:num w:numId="28">
     <w:abstractNumId w:val="12"/>
+  </w:num>
+  <w:num w:numId="29">
+    <w:abstractNumId w:val="17"/>
   </w:num>
 </w:numbering>
 </file>
@@ -15639,11 +16101,11 @@
         </c:dLbls>
         <c:gapWidth val="150"/>
         <c:overlap val="100"/>
-        <c:axId val="463318576"/>
-        <c:axId val="463321712"/>
+        <c:axId val="461779248"/>
+        <c:axId val="404551320"/>
       </c:barChart>
       <c:catAx>
-        <c:axId val="463318576"/>
+        <c:axId val="461779248"/>
         <c:scaling>
           <c:orientation val="maxMin"/>
         </c:scaling>
@@ -15686,7 +16148,7 @@
             <a:endParaRPr lang="en-US"/>
           </a:p>
         </c:txPr>
-        <c:crossAx val="463321712"/>
+        <c:crossAx val="404551320"/>
         <c:crosses val="autoZero"/>
         <c:auto val="1"/>
         <c:lblAlgn val="ctr"/>
@@ -15694,7 +16156,7 @@
         <c:noMultiLvlLbl val="0"/>
       </c:catAx>
       <c:valAx>
-        <c:axId val="463321712"/>
+        <c:axId val="404551320"/>
         <c:scaling>
           <c:orientation val="minMax"/>
           <c:max val="42307"/>
@@ -15747,7 +16209,7 @@
             <a:endParaRPr lang="en-US"/>
           </a:p>
         </c:txPr>
-        <c:crossAx val="463318576"/>
+        <c:crossAx val="461779248"/>
         <c:crosses val="autoZero"/>
         <c:crossBetween val="between"/>
       </c:valAx>
@@ -16605,7 +17067,7 @@
 </file>
 
 <file path=customXml/itemProps1.xml><?xml version="1.0" encoding="utf-8"?>
-<ds:datastoreItem xmlns:ds="http://schemas.openxmlformats.org/officeDocument/2006/customXml" ds:itemID="{AE4B2374-32E0-4F0F-B166-11C28DB4D11D}">
+<ds:datastoreItem xmlns:ds="http://schemas.openxmlformats.org/officeDocument/2006/customXml" ds:itemID="{F1E18FAC-3562-4CF8-9E85-1AE90E18A20A}">
   <ds:schemaRefs>
     <ds:schemaRef ds:uri="http://schemas.openxmlformats.org/officeDocument/2006/bibliography"/>
   </ds:schemaRefs>

</xml_diff>

<commit_message>
rode to uni lol
</commit_message>
<xml_diff>
--- a/proposal port to final.docx
+++ b/proposal port to final.docx
@@ -6001,6 +6001,134 @@
         <w:t xml:space="preserve"> – needs changing</w:t>
       </w:r>
     </w:p>
+    <w:p>
+      <w:r>
+        <w:t xml:space="preserve">Many </w:t>
+      </w:r>
+      <w:r>
+        <w:t>flight and robotics simulators</w:t>
+      </w:r>
+      <w:r>
+        <w:t xml:space="preserve"> are available, with varying price</w:t>
+      </w:r>
+      <w:r>
+        <w:t>s</w:t>
+      </w:r>
+      <w:r>
+        <w:t>, intended application</w:t>
+      </w:r>
+      <w:r>
+        <w:t>s</w:t>
+      </w:r>
+      <w:r>
+        <w:t xml:space="preserve">, and </w:t>
+      </w:r>
+      <w:r>
+        <w:t xml:space="preserve">ease of </w:t>
+      </w:r>
+      <w:r>
+        <w:t>development</w:t>
+      </w:r>
+      <w:r>
+        <w:t>.</w:t>
+      </w:r>
+      <w:r>
+        <w:t xml:space="preserve"> </w:t>
+      </w:r>
+      <w:r>
+        <w:fldChar w:fldCharType="begin"/>
+      </w:r>
+      <w:r>
+        <w:instrText xml:space="preserve"> ADDIN EN.CITE &lt;EndNote&gt;&lt;Cite&gt;&lt;Author&gt;Craighead&lt;/Author&gt;&lt;Year&gt;2007&lt;/Year&gt;&lt;RecNum&gt;63&lt;/RecNum&gt;&lt;DisplayText&gt;[19]&lt;/DisplayText&gt;&lt;record&gt;&lt;rec-number&gt;63&lt;/rec-number&gt;&lt;foreign-keys&gt;&lt;key app="EN" db-id="wadtfxfe0r9xapepa0gpezscdzxftxpresz5" timestamp="1444064684"&gt;63&lt;/key&gt;&lt;/foreign-keys&gt;&lt;ref-type name="Conference Proceedings"&gt;10&lt;/ref-type&gt;&lt;contributors&gt;&lt;authors&gt;&lt;author&gt;Craighead, Jeff&lt;/author&gt;&lt;author&gt;Murphy, Robin&lt;/author&gt;&lt;author&gt;Burke, Jenny&lt;/author&gt;&lt;author&gt;Goldiez, Brian&lt;/author&gt;&lt;/authors&gt;&lt;/contributors&gt;&lt;titles&gt;&lt;title&gt;A survey of commercial &amp;amp; open source unmanned vehicle simulators&lt;/title&gt;&lt;secondary-title&gt;Robotics and Automation, 2007 IEEE International Conference on&lt;/secondary-title&gt;&lt;/titles&gt;&lt;pages&gt;852-857&lt;/pages&gt;&lt;dates&gt;&lt;year&gt;2007&lt;/year&gt;&lt;/dates&gt;&lt;publisher&gt;IEEE&lt;/publisher&gt;&lt;isbn&gt;1424406013&lt;/isbn&gt;&lt;urls&gt;&lt;/urls&gt;&lt;/record&gt;&lt;/Cite&gt;&lt;/EndNote&gt;</w:instrText>
+      </w:r>
+      <w:r>
+        <w:fldChar w:fldCharType="separate"/>
+      </w:r>
+      <w:r>
+        <w:rPr>
+          <w:noProof/>
+        </w:rPr>
+        <w:t>[19]</w:t>
+      </w:r>
+      <w:r>
+        <w:fldChar w:fldCharType="end"/>
+      </w:r>
+      <w:r>
+        <w:t xml:space="preserve"> </w:t>
+      </w:r>
+    </w:p>
+    <w:p>
+      <w:r>
+        <w:t>X-Planes</w:t>
+      </w:r>
+    </w:p>
+    <w:p>
+      <w:proofErr w:type="spellStart"/>
+      <w:r>
+        <w:t>Webots</w:t>
+      </w:r>
+      <w:proofErr w:type="spellEnd"/>
+      <w:r>
+        <w:t xml:space="preserve"> - </w:t>
+      </w:r>
+      <w:r>
+        <w:rPr>
+          <w:rFonts w:ascii="NimbusRomNo9L-Regu" w:hAnsi="NimbusRomNo9L-Regu"/>
+          <w:color w:val="000000"/>
+          <w:sz w:val="18"/>
+          <w:szCs w:val="18"/>
+        </w:rPr>
+        <w:t xml:space="preserve">Open Dynamics </w:t>
+      </w:r>
+      <w:r>
+        <w:rPr>
+          <w:rFonts w:ascii="NimbusRomNo9L-Regu" w:hAnsi="NimbusRomNo9L-Regu"/>
+          <w:color w:val="000000"/>
+          <w:sz w:val="18"/>
+          <w:szCs w:val="18"/>
+        </w:rPr>
+        <w:t>Engine</w:t>
+      </w:r>
+      <w:r>
+        <w:rPr>
+          <w:rFonts w:ascii="NimbusRomNo9L-Regu" w:hAnsi="NimbusRomNo9L-Regu"/>
+          <w:color w:val="000000"/>
+          <w:sz w:val="18"/>
+          <w:szCs w:val="18"/>
+        </w:rPr>
+        <w:t>, VRML97 Environment</w:t>
+      </w:r>
+      <w:bookmarkStart w:id="13" w:name="_GoBack"/>
+      <w:bookmarkEnd w:id="13"/>
+    </w:p>
+    <w:p>
+      <w:r>
+        <w:t>SITL</w:t>
+      </w:r>
+    </w:p>
+    <w:p>
+      <w:r>
+        <w:t>ROS</w:t>
+      </w:r>
+    </w:p>
+    <w:p>
+      <w:r>
+        <w:t>Gazebo</w:t>
+      </w:r>
+    </w:p>
+    <w:p>
+      <w:r>
+        <w:t xml:space="preserve">Peter </w:t>
+      </w:r>
+      <w:proofErr w:type="spellStart"/>
+      <w:r>
+        <w:t>Corke’s</w:t>
+      </w:r>
+      <w:proofErr w:type="spellEnd"/>
+      <w:r>
+        <w:t xml:space="preserve"> MATLAB Robotics toolbox</w:t>
+      </w:r>
+    </w:p>
     <w:p/>
     <w:p/>
     <w:p>
@@ -6036,8 +6164,6 @@
           <w:docGrid w:linePitch="360"/>
         </w:sectPr>
       </w:pPr>
-      <w:bookmarkStart w:id="13" w:name="_GoBack"/>
-      <w:bookmarkEnd w:id="13"/>
     </w:p>
     <w:p>
       <w:pPr>
@@ -6104,7 +6230,10 @@
       </w:r>
       <w:proofErr w:type="spellEnd"/>
       <w:r>
-        <w:t xml:space="preserve"> magnets seem most suitable for the application of a perching VTOL multicopter, but are not well developed enough to be deployed in this project. Ordinary electromagnets will be used, despite their relatively high energy requirements.</w:t>
+        <w:t xml:space="preserve"> magnets seem most suitable for the application of a perching VTOL multicopter, but are not well developed enough to be deployed in this project. Ordinary electromagnets will be used, despite their relatively high energy requirements</w:t>
+      </w:r>
+      <w:r>
+        <w:t>, and weight.</w:t>
       </w:r>
     </w:p>
     <w:p>
@@ -6134,11 +6263,9 @@
       <w:r>
         <w:t xml:space="preserve">A simple one will need to be </w:t>
       </w:r>
-      <w:proofErr w:type="gramStart"/>
-      <w:r>
-        <w:t>created  with</w:t>
-      </w:r>
-      <w:proofErr w:type="gramEnd"/>
+      <w:r>
+        <w:t>created with</w:t>
+      </w:r>
       <w:r>
         <w:t xml:space="preserve"> </w:t>
       </w:r>
@@ -7969,7 +8096,7 @@
       <w:pPr>
         <w:pStyle w:val="EndNoteBibliography"/>
         <w:spacing w:after="0"/>
-        <w:ind w:left="426" w:hanging="426"/>
+        <w:ind w:left="720" w:hanging="720"/>
       </w:pPr>
       <w:r>
         <w:fldChar w:fldCharType="begin"/>
@@ -8001,7 +8128,7 @@
       <w:pPr>
         <w:pStyle w:val="EndNoteBibliography"/>
         <w:spacing w:after="0"/>
-        <w:ind w:left="426" w:hanging="426"/>
+        <w:ind w:left="720" w:hanging="720"/>
       </w:pPr>
       <w:r>
         <w:t>[2]</w:t>
@@ -8024,7 +8151,7 @@
       <w:pPr>
         <w:pStyle w:val="EndNoteBibliography"/>
         <w:spacing w:after="0"/>
-        <w:ind w:left="426" w:hanging="426"/>
+        <w:ind w:left="720" w:hanging="720"/>
       </w:pPr>
       <w:r>
         <w:t>[3]</w:t>
@@ -8047,7 +8174,7 @@
       <w:pPr>
         <w:pStyle w:val="EndNoteBibliography"/>
         <w:spacing w:after="0"/>
-        <w:ind w:left="426" w:hanging="426"/>
+        <w:ind w:left="720" w:hanging="720"/>
       </w:pPr>
       <w:r>
         <w:t>[4]</w:t>
@@ -8070,7 +8197,7 @@
       <w:pPr>
         <w:pStyle w:val="EndNoteBibliography"/>
         <w:spacing w:after="0"/>
-        <w:ind w:left="426" w:hanging="426"/>
+        <w:ind w:left="720" w:hanging="720"/>
       </w:pPr>
       <w:r>
         <w:t>[5]</w:t>
@@ -8093,7 +8220,7 @@
       <w:pPr>
         <w:pStyle w:val="EndNoteBibliography"/>
         <w:spacing w:after="0"/>
-        <w:ind w:left="426" w:hanging="426"/>
+        <w:ind w:left="720" w:hanging="720"/>
       </w:pPr>
       <w:r>
         <w:t>[6]</w:t>
@@ -8124,7 +8251,7 @@
       <w:pPr>
         <w:pStyle w:val="EndNoteBibliography"/>
         <w:spacing w:after="0"/>
-        <w:ind w:left="426" w:hanging="426"/>
+        <w:ind w:left="720" w:hanging="720"/>
       </w:pPr>
       <w:r>
         <w:t>[7]</w:t>
@@ -8155,7 +8282,7 @@
       <w:pPr>
         <w:pStyle w:val="EndNoteBibliography"/>
         <w:spacing w:after="0"/>
-        <w:ind w:left="426" w:hanging="426"/>
+        <w:ind w:left="720" w:hanging="720"/>
       </w:pPr>
       <w:r>
         <w:t>[8]</w:t>
@@ -8169,7 +8296,7 @@
       <w:pPr>
         <w:pStyle w:val="EndNoteBibliography"/>
         <w:spacing w:after="0"/>
-        <w:ind w:left="426" w:hanging="426"/>
+        <w:ind w:left="720" w:hanging="720"/>
       </w:pPr>
       <w:r>
         <w:t>[9]</w:t>
@@ -8192,7 +8319,7 @@
       <w:pPr>
         <w:pStyle w:val="EndNoteBibliography"/>
         <w:spacing w:after="0"/>
-        <w:ind w:left="426" w:hanging="426"/>
+        <w:ind w:left="720" w:hanging="720"/>
       </w:pPr>
       <w:r>
         <w:t>[10]</w:t>
@@ -8215,7 +8342,7 @@
       <w:pPr>
         <w:pStyle w:val="EndNoteBibliography"/>
         <w:spacing w:after="0"/>
-        <w:ind w:left="426" w:hanging="426"/>
+        <w:ind w:left="720" w:hanging="720"/>
       </w:pPr>
       <w:r>
         <w:t>[11]</w:t>
@@ -8229,7 +8356,7 @@
       <w:pPr>
         <w:pStyle w:val="EndNoteBibliography"/>
         <w:spacing w:after="0"/>
-        <w:ind w:left="426" w:hanging="426"/>
+        <w:ind w:left="720" w:hanging="720"/>
       </w:pPr>
       <w:r>
         <w:t>[12]</w:t>
@@ -8243,7 +8370,7 @@
       <w:pPr>
         <w:pStyle w:val="EndNoteBibliography"/>
         <w:spacing w:after="0"/>
-        <w:ind w:left="426" w:hanging="426"/>
+        <w:ind w:left="720" w:hanging="720"/>
       </w:pPr>
       <w:r>
         <w:t>[13]</w:t>
@@ -8266,7 +8393,7 @@
       <w:pPr>
         <w:pStyle w:val="EndNoteBibliography"/>
         <w:spacing w:after="0"/>
-        <w:ind w:left="426" w:hanging="426"/>
+        <w:ind w:left="720" w:hanging="720"/>
       </w:pPr>
       <w:r>
         <w:t>[14]</w:t>
@@ -8289,7 +8416,7 @@
       <w:pPr>
         <w:pStyle w:val="EndNoteBibliography"/>
         <w:spacing w:after="0"/>
-        <w:ind w:left="426" w:hanging="426"/>
+        <w:ind w:left="720" w:hanging="720"/>
       </w:pPr>
       <w:r>
         <w:t>[15]</w:t>
@@ -8312,7 +8439,7 @@
       <w:pPr>
         <w:pStyle w:val="EndNoteBibliography"/>
         <w:spacing w:after="0"/>
-        <w:ind w:left="426" w:hanging="426"/>
+        <w:ind w:left="720" w:hanging="720"/>
       </w:pPr>
       <w:r>
         <w:t>[16]</w:t>
@@ -8334,7 +8461,7 @@
       <w:pPr>
         <w:pStyle w:val="EndNoteBibliography"/>
         <w:spacing w:after="0"/>
-        <w:ind w:left="426" w:hanging="426"/>
+        <w:ind w:left="720" w:hanging="720"/>
       </w:pPr>
       <w:r>
         <w:t>[17]</w:t>
@@ -8356,7 +8483,8 @@
     <w:p>
       <w:pPr>
         <w:pStyle w:val="EndNoteBibliography"/>
-        <w:ind w:left="426" w:hanging="426"/>
+        <w:spacing w:after="0"/>
+        <w:ind w:left="720" w:hanging="720"/>
       </w:pPr>
       <w:r>
         <w:t>[18]</w:t>
@@ -8382,6 +8510,28 @@
       </w:r>
       <w:r>
         <w:t>, 2013, pp. 5487-5493.</w:t>
+      </w:r>
+    </w:p>
+    <w:p>
+      <w:pPr>
+        <w:pStyle w:val="EndNoteBibliography"/>
+        <w:ind w:left="720" w:hanging="720"/>
+      </w:pPr>
+      <w:r>
+        <w:t>[19]</w:t>
+      </w:r>
+      <w:r>
+        <w:tab/>
+        <w:t xml:space="preserve">J. Craighead, R. Murphy, J. Burke, and B. Goldiez, "A survey of commercial &amp; open source unmanned vehicle simulators," in </w:t>
+      </w:r>
+      <w:r>
+        <w:rPr>
+          <w:i/>
+        </w:rPr>
+        <w:t>Robotics and Automation, 2007 IEEE International Conference on</w:t>
+      </w:r>
+      <w:r>
+        <w:t>, 2007, pp. 852-857.</w:t>
       </w:r>
     </w:p>
     <w:p>
@@ -15674,6 +15824,7 @@
     <w:rPr>
       <w:rFonts w:ascii="Calibri" w:hAnsi="Calibri"/>
       <w:noProof/>
+      <w:sz w:val="20"/>
       <w:lang w:val="en-US"/>
     </w:rPr>
   </w:style>
@@ -15700,6 +15851,7 @@
     <w:rPr>
       <w:rFonts w:ascii="Calibri" w:hAnsi="Calibri"/>
       <w:noProof/>
+      <w:sz w:val="20"/>
       <w:lang w:val="en-US"/>
     </w:rPr>
   </w:style>
@@ -16101,11 +16253,11 @@
         </c:dLbls>
         <c:gapWidth val="150"/>
         <c:overlap val="100"/>
-        <c:axId val="461779248"/>
-        <c:axId val="404551320"/>
+        <c:axId val="406017712"/>
+        <c:axId val="406018496"/>
       </c:barChart>
       <c:catAx>
-        <c:axId val="461779248"/>
+        <c:axId val="406017712"/>
         <c:scaling>
           <c:orientation val="maxMin"/>
         </c:scaling>
@@ -16148,7 +16300,7 @@
             <a:endParaRPr lang="en-US"/>
           </a:p>
         </c:txPr>
-        <c:crossAx val="404551320"/>
+        <c:crossAx val="406018496"/>
         <c:crosses val="autoZero"/>
         <c:auto val="1"/>
         <c:lblAlgn val="ctr"/>
@@ -16156,7 +16308,7 @@
         <c:noMultiLvlLbl val="0"/>
       </c:catAx>
       <c:valAx>
-        <c:axId val="404551320"/>
+        <c:axId val="406018496"/>
         <c:scaling>
           <c:orientation val="minMax"/>
           <c:max val="42307"/>
@@ -16209,7 +16361,7 @@
             <a:endParaRPr lang="en-US"/>
           </a:p>
         </c:txPr>
-        <c:crossAx val="461779248"/>
+        <c:crossAx val="406017712"/>
         <c:crosses val="autoZero"/>
         <c:crossBetween val="between"/>
       </c:valAx>
@@ -17067,7 +17219,7 @@
 </file>
 
 <file path=customXml/itemProps1.xml><?xml version="1.0" encoding="utf-8"?>
-<ds:datastoreItem xmlns:ds="http://schemas.openxmlformats.org/officeDocument/2006/customXml" ds:itemID="{F1E18FAC-3562-4CF8-9E85-1AE90E18A20A}">
+<ds:datastoreItem xmlns:ds="http://schemas.openxmlformats.org/officeDocument/2006/customXml" ds:itemID="{B95FE552-6B3E-4B98-ABD4-C6E2EC2D5D81}">
   <ds:schemaRefs>
     <ds:schemaRef ds:uri="http://schemas.openxmlformats.org/officeDocument/2006/bibliography"/>
   </ds:schemaRefs>

</xml_diff>